<commit_message>
update jdt and rapport, add persona
</commit_message>
<xml_diff>
--- a/R-106-320-322-BastienSegalen-shoot-me-up.docx
+++ b/R-106-320-322-BastienSegalen-shoot-me-up.docx
@@ -103,9 +103,27 @@
       <w:pPr>
         <w:jc w:val="center"/>
       </w:pPr>
-      <w:r>
-        <w:t>Curchod – Mveng - Melly</w:t>
-      </w:r>
+      <w:proofErr w:type="spellStart"/>
+      <w:r>
+        <w:t>Curchod</w:t>
+      </w:r>
+      <w:proofErr w:type="spellEnd"/>
+      <w:r>
+        <w:t xml:space="preserve"> – </w:t>
+      </w:r>
+      <w:proofErr w:type="spellStart"/>
+      <w:r>
+        <w:t>Mveng</w:t>
+      </w:r>
+      <w:proofErr w:type="spellEnd"/>
+      <w:r>
+        <w:t xml:space="preserve"> - </w:t>
+      </w:r>
+      <w:proofErr w:type="spellStart"/>
+      <w:r>
+        <w:t>Melly</w:t>
+      </w:r>
+      <w:proofErr w:type="spellEnd"/>
     </w:p>
     <w:p>
       <w:pPr>
@@ -1724,9 +1742,9 @@
       <w:pPr>
         <w:pStyle w:val="Titre2"/>
       </w:pPr>
-      <w:bookmarkStart w:id="3" w:name="_Toc532179969"/>
-      <w:bookmarkStart w:id="4" w:name="_Toc165969639"/>
-      <w:bookmarkStart w:id="5" w:name="_Toc175920315"/>
+      <w:bookmarkStart w:id="3" w:name="_Toc175920315"/>
+      <w:bookmarkStart w:id="4" w:name="_Toc532179969"/>
+      <w:bookmarkStart w:id="5" w:name="_Toc165969639"/>
       <w:r>
         <w:t>T</w:t>
       </w:r>
@@ -1736,7 +1754,7 @@
       <w:r>
         <w:t>e</w:t>
       </w:r>
-      <w:bookmarkEnd w:id="5"/>
+      <w:bookmarkEnd w:id="3"/>
     </w:p>
     <w:p>
       <w:pPr>
@@ -1771,13 +1789,23 @@
         <w:pStyle w:val="Informations"/>
       </w:pPr>
       <w:r>
-        <w:t>A compléter</w:t>
+        <w:t xml:space="preserve">A </w:t>
+      </w:r>
+      <w:proofErr w:type="spellStart"/>
+      <w:proofErr w:type="gramStart"/>
+      <w:r>
+        <w:t>compléter</w:t>
       </w:r>
       <w:r>
         <w:t>,</w:t>
       </w:r>
       <w:r>
-        <w:t>par une explication du contexte, de la situation, des raisons</w:t>
+        <w:t>par</w:t>
+      </w:r>
+      <w:proofErr w:type="spellEnd"/>
+      <w:proofErr w:type="gramEnd"/>
+      <w:r>
+        <w:t xml:space="preserve"> une explication du contexte, de la situation, des raisons</w:t>
       </w:r>
       <w:r>
         <w:t xml:space="preserve"> générales de la mise en route d’un tel projet. Le lecteur doit pouvoir comprendre les motivations du lancement du projet</w:t>
@@ -1800,8 +1828,8 @@
       <w:r>
         <w:t>Planification</w:t>
       </w:r>
-      <w:bookmarkEnd w:id="3"/>
       <w:bookmarkEnd w:id="4"/>
+      <w:bookmarkEnd w:id="5"/>
       <w:r>
         <w:t xml:space="preserve"> Initiale</w:t>
       </w:r>
@@ -1855,23 +1883,39 @@
     </w:p>
     <w:p>
       <w:pPr>
+        <w:pStyle w:val="Titre3"/>
+      </w:pPr>
+      <w:r>
+        <w:t>Module </w:t>
+      </w:r>
+      <w:r>
+        <w:t>106</w:t>
+      </w:r>
+      <w:r>
+        <w:t xml:space="preserve"> </w:t>
+      </w:r>
+      <w:r>
+        <w:t xml:space="preserve">(DB) </w:t>
+      </w:r>
+      <w:r>
+        <w:t>:</w:t>
+      </w:r>
+    </w:p>
+    <w:p>
+      <w:pPr>
+        <w:pStyle w:val="Retraitcorpsdetexte3"/>
+      </w:pPr>
+    </w:p>
+    <w:p>
+      <w:pPr>
         <w:pStyle w:val="Retraitcorpsdetexte"/>
-      </w:pPr>
-      <w:r>
-        <w:t>Module </w:t>
-      </w:r>
-      <w:r>
-        <w:t>106</w:t>
-      </w:r>
-      <w:r>
-        <w:t xml:space="preserve"> </w:t>
-      </w:r>
-      <w:r>
-        <w:t xml:space="preserve">(DB) </w:t>
-      </w:r>
-      <w:r>
-        <w:t>:</w:t>
-      </w:r>
+        <w:ind w:left="0"/>
+      </w:pPr>
+    </w:p>
+    <w:p>
+      <w:pPr>
+        <w:pStyle w:val="Retraitcorpsdetexte"/>
+      </w:pPr>
     </w:p>
     <w:p>
       <w:pPr>
@@ -2002,8 +2046,13 @@
           <w:numId w:val="22"/>
         </w:numPr>
       </w:pPr>
-      <w:r>
-        <w:t>raison, décisions, etc.</w:t>
+      <w:proofErr w:type="gramStart"/>
+      <w:r>
+        <w:t>raison</w:t>
+      </w:r>
+      <w:proofErr w:type="gramEnd"/>
+      <w:r>
+        <w:t>, décisions, etc.</w:t>
       </w:r>
     </w:p>
     <w:p>
@@ -2015,8 +2064,13 @@
         </w:numPr>
       </w:pPr>
       <w:r>
-        <w:t>Liste des bugs répertoriés avec la date de découverte et leur état:</w:t>
-      </w:r>
+        <w:t xml:space="preserve">Liste des bugs répertoriés avec la date de découverte et leur </w:t>
+      </w:r>
+      <w:proofErr w:type="gramStart"/>
+      <w:r>
+        <w:t>état:</w:t>
+      </w:r>
+      <w:proofErr w:type="gramEnd"/>
     </w:p>
     <w:p>
       <w:pPr>
@@ -2148,6 +2202,7 @@
       <w:bookmarkStart w:id="27" w:name="_Toc165969656"/>
       <w:bookmarkStart w:id="28" w:name="_Toc175920325"/>
       <w:r>
+        <w:lastRenderedPageBreak/>
         <w:t>Bilan personnel</w:t>
       </w:r>
       <w:bookmarkEnd w:id="27"/>
@@ -2162,11 +2217,16 @@
         </w:numPr>
       </w:pPr>
       <w:r>
-        <w:t>Si c’était à refaire</w:t>
+        <w:t xml:space="preserve">Si c’était à </w:t>
+      </w:r>
+      <w:proofErr w:type="gramStart"/>
+      <w:r>
+        <w:t>refaire</w:t>
       </w:r>
       <w:r>
         <w:t>:</w:t>
       </w:r>
+      <w:proofErr w:type="gramEnd"/>
     </w:p>
     <w:p>
       <w:pPr>
@@ -2204,7 +2264,6 @@
         </w:numPr>
       </w:pPr>
       <w:r>
-        <w:lastRenderedPageBreak/>
         <w:t>Q</w:t>
       </w:r>
       <w:r>
@@ -2234,8 +2293,13 @@
           <w:numId w:val="24"/>
         </w:numPr>
       </w:pPr>
-      <w:r>
-        <w:t>Suite à donner, améliorations souhaitables, …</w:t>
+      <w:proofErr w:type="gramStart"/>
+      <w:r>
+        <w:t>Suite à</w:t>
+      </w:r>
+      <w:proofErr w:type="gramEnd"/>
+      <w:r>
+        <w:t xml:space="preserve"> donner, améliorations souhaitables, …</w:t>
       </w:r>
     </w:p>
     <w:p>
@@ -2315,6 +2379,31 @@
     </w:p>
     <w:p>
       <w:pPr>
+        <w:pStyle w:val="Titre2"/>
+      </w:pPr>
+      <w:r>
+        <w:t>IA</w:t>
+      </w:r>
+    </w:p>
+    <w:p>
+      <w:pPr>
+        <w:pStyle w:val="Retraitcorpsdetexte"/>
+      </w:pPr>
+      <w:r>
+        <w:t xml:space="preserve">L’IA a été utilisé pour la réalisation des </w:t>
+      </w:r>
+      <w:r>
+        <w:t>personnas. (IA utilisé : Copilot)</w:t>
+      </w:r>
+    </w:p>
+    <w:p>
+      <w:pPr>
+        <w:pStyle w:val="Informations"/>
+        <w:ind w:left="0"/>
+      </w:pPr>
+    </w:p>
+    <w:p>
+      <w:pPr>
         <w:pStyle w:val="Titre1"/>
       </w:pPr>
       <w:bookmarkStart w:id="36" w:name="_Toc175920329"/>
@@ -2331,8 +2420,13 @@
           <w:numId w:val="25"/>
         </w:numPr>
       </w:pPr>
-      <w:r>
-        <w:t>Listing du code source (partiel ou, plus rarement complet)</w:t>
+      <w:proofErr w:type="gramStart"/>
+      <w:r>
+        <w:t>Listing</w:t>
+      </w:r>
+      <w:proofErr w:type="gramEnd"/>
+      <w:r>
+        <w:t xml:space="preserve"> du code source (partiel ou, plus rarement complet)</w:t>
       </w:r>
     </w:p>
     <w:p>
@@ -2871,7 +2965,7 @@
               <w:noProof/>
               <w:szCs w:val="16"/>
             </w:rPr>
-            <w:t>28.08.2024 10:31</w:t>
+            <w:t>02.09.2024 14:41</w:t>
           </w:r>
           <w:r>
             <w:rPr>
@@ -3104,7 +3198,7 @@
         <v:path o:extrusionok="f" gradientshapeok="t" o:connecttype="rect"/>
         <o:lock v:ext="edit" aspectratio="t"/>
       </v:shapetype>
-      <v:shape id="_x0000_i1044" type="#_x0000_t75" style="width:12pt;height:12pt" o:bullet="t">
+      <v:shape id="_x0000_i1032" type="#_x0000_t75" style="width:12pt;height:12pt" o:bullet="t">
         <v:imagedata r:id="rId1" o:title="BD10263_"/>
       </v:shape>
     </w:pict>
@@ -7054,6 +7148,7 @@
     <w:name w:val="heading 2"/>
     <w:basedOn w:val="Normal"/>
     <w:next w:val="Retraitcorpsdetexte"/>
+    <w:link w:val="Titre2Car"/>
     <w:autoRedefine/>
     <w:qFormat/>
     <w:rsid w:val="00AA4393"/>
@@ -7755,6 +7850,20 @@
       <w:shd w:val="clear" w:color="auto" w:fill="E1DFDD"/>
     </w:rPr>
   </w:style>
+  <w:style w:type="character" w:customStyle="1" w:styleId="Titre2Car">
+    <w:name w:val="Titre 2 Car"/>
+    <w:basedOn w:val="Policepardfaut"/>
+    <w:link w:val="Titre2"/>
+    <w:rsid w:val="001069D0"/>
+    <w:rPr>
+      <w:rFonts w:asciiTheme="majorHAnsi" w:hAnsiTheme="majorHAnsi" w:cs="Arial"/>
+      <w:b/>
+      <w:bCs/>
+      <w:iCs/>
+      <w:sz w:val="28"/>
+      <w:szCs w:val="28"/>
+    </w:rPr>
+  </w:style>
 </w:styles>
 </file>
 

</xml_diff>

<commit_message>
update MCD, create windows form project
</commit_message>
<xml_diff>
--- a/R-106-320-322-BastienSegalen-shoot-me-up.docx
+++ b/R-106-320-322-BastienSegalen-shoot-me-up.docx
@@ -1792,7 +1792,6 @@
         <w:t xml:space="preserve">A </w:t>
       </w:r>
       <w:proofErr w:type="spellStart"/>
-      <w:proofErr w:type="gramStart"/>
       <w:r>
         <w:t>compléter</w:t>
       </w:r>
@@ -1803,7 +1802,6 @@
         <w:t>par</w:t>
       </w:r>
       <w:proofErr w:type="spellEnd"/>
-      <w:proofErr w:type="gramEnd"/>
       <w:r>
         <w:t xml:space="preserve"> une explication du contexte, de la situation, des raisons</w:t>
       </w:r>
@@ -1905,6 +1903,9 @@
       <w:pPr>
         <w:pStyle w:val="Retraitcorpsdetexte3"/>
       </w:pPr>
+      <w:r>
+        <w:t xml:space="preserve">MLD : </w:t>
+      </w:r>
     </w:p>
     <w:p>
       <w:pPr>
@@ -1915,6 +1916,9 @@
     <w:p>
       <w:pPr>
         <w:pStyle w:val="Retraitcorpsdetexte"/>
+        <w:rPr>
+          <w:noProof/>
+        </w:rPr>
       </w:pPr>
     </w:p>
     <w:p>
@@ -2046,13 +2050,8 @@
           <w:numId w:val="22"/>
         </w:numPr>
       </w:pPr>
-      <w:proofErr w:type="gramStart"/>
-      <w:r>
-        <w:t>raison</w:t>
-      </w:r>
-      <w:proofErr w:type="gramEnd"/>
-      <w:r>
-        <w:t>, décisions, etc.</w:t>
+      <w:r>
+        <w:t>raison, décisions, etc.</w:t>
       </w:r>
     </w:p>
     <w:p>
@@ -2064,13 +2063,8 @@
         </w:numPr>
       </w:pPr>
       <w:r>
-        <w:t xml:space="preserve">Liste des bugs répertoriés avec la date de découverte et leur </w:t>
-      </w:r>
-      <w:proofErr w:type="gramStart"/>
-      <w:r>
-        <w:t>état:</w:t>
-      </w:r>
-      <w:proofErr w:type="gramEnd"/>
+        <w:t>Liste des bugs répertoriés avec la date de découverte et leur état:</w:t>
+      </w:r>
     </w:p>
     <w:p>
       <w:pPr>
@@ -2217,16 +2211,11 @@
         </w:numPr>
       </w:pPr>
       <w:r>
-        <w:t xml:space="preserve">Si c’était à </w:t>
-      </w:r>
-      <w:proofErr w:type="gramStart"/>
-      <w:r>
-        <w:t>refaire</w:t>
+        <w:t>Si c’était à refaire</w:t>
       </w:r>
       <w:r>
         <w:t>:</w:t>
       </w:r>
-      <w:proofErr w:type="gramEnd"/>
     </w:p>
     <w:p>
       <w:pPr>
@@ -2293,13 +2282,8 @@
           <w:numId w:val="24"/>
         </w:numPr>
       </w:pPr>
-      <w:proofErr w:type="gramStart"/>
-      <w:r>
-        <w:t>Suite à</w:t>
-      </w:r>
-      <w:proofErr w:type="gramEnd"/>
-      <w:r>
-        <w:t xml:space="preserve"> donner, améliorations souhaitables, …</w:t>
+      <w:r>
+        <w:t>Suite à donner, améliorations souhaitables, …</w:t>
       </w:r>
     </w:p>
     <w:p>
@@ -2420,13 +2404,8 @@
           <w:numId w:val="25"/>
         </w:numPr>
       </w:pPr>
-      <w:proofErr w:type="gramStart"/>
-      <w:r>
-        <w:t>Listing</w:t>
-      </w:r>
-      <w:proofErr w:type="gramEnd"/>
-      <w:r>
-        <w:t xml:space="preserve"> du code source (partiel ou, plus rarement complet)</w:t>
+      <w:r>
+        <w:t>Listing du code source (partiel ou, plus rarement complet)</w:t>
       </w:r>
     </w:p>
     <w:p>
@@ -2965,7 +2944,7 @@
               <w:noProof/>
               <w:szCs w:val="16"/>
             </w:rPr>
-            <w:t>02.09.2024 14:41</w:t>
+            <w:t>02.09.2024 15:18</w:t>
           </w:r>
           <w:r>
             <w:rPr>
@@ -3198,7 +3177,7 @@
         <v:path o:extrusionok="f" gradientshapeok="t" o:connecttype="rect"/>
         <o:lock v:ext="edit" aspectratio="t"/>
       </v:shapetype>
-      <v:shape id="_x0000_i1032" type="#_x0000_t75" style="width:12pt;height:12pt" o:bullet="t">
+      <v:shape id="_x0000_i1043" type="#_x0000_t75" style="width:12.25pt;height:12.25pt" o:bullet="t">
         <v:imagedata r:id="rId1" o:title="BD10263_"/>
       </v:shape>
     </w:pict>
@@ -4007,6 +3986,118 @@
     </w:lvl>
   </w:abstractNum>
   <w:abstractNum w:abstractNumId="16" w15:restartNumberingAfterBreak="0">
+    <w:nsid w:val="0F492512"/>
+    <w:multiLevelType w:val="hybridMultilevel"/>
+    <w:tmpl w:val="C824AEF0"/>
+    <w:lvl w:ilvl="0" w:tplc="A120E21C">
+      <w:numFmt w:val="bullet"/>
+      <w:lvlText w:val="-"/>
+      <w:lvlJc w:val="left"/>
+      <w:pPr>
+        <w:ind w:left="1854" w:hanging="360"/>
+      </w:pPr>
+      <w:rPr>
+        <w:rFonts w:ascii="Century Gothic" w:eastAsia="Times New Roman" w:hAnsi="Century Gothic" w:cs="Times New Roman" w:hint="default"/>
+      </w:rPr>
+    </w:lvl>
+    <w:lvl w:ilvl="1" w:tplc="100C0003" w:tentative="1">
+      <w:start w:val="1"/>
+      <w:numFmt w:val="bullet"/>
+      <w:lvlText w:val="o"/>
+      <w:lvlJc w:val="left"/>
+      <w:pPr>
+        <w:ind w:left="2574" w:hanging="360"/>
+      </w:pPr>
+      <w:rPr>
+        <w:rFonts w:ascii="Courier New" w:hAnsi="Courier New" w:cs="Courier New" w:hint="default"/>
+      </w:rPr>
+    </w:lvl>
+    <w:lvl w:ilvl="2" w:tplc="100C0005" w:tentative="1">
+      <w:start w:val="1"/>
+      <w:numFmt w:val="bullet"/>
+      <w:lvlText w:val=""/>
+      <w:lvlJc w:val="left"/>
+      <w:pPr>
+        <w:ind w:left="3294" w:hanging="360"/>
+      </w:pPr>
+      <w:rPr>
+        <w:rFonts w:ascii="Wingdings" w:hAnsi="Wingdings" w:hint="default"/>
+      </w:rPr>
+    </w:lvl>
+    <w:lvl w:ilvl="3" w:tplc="100C0001" w:tentative="1">
+      <w:start w:val="1"/>
+      <w:numFmt w:val="bullet"/>
+      <w:lvlText w:val=""/>
+      <w:lvlJc w:val="left"/>
+      <w:pPr>
+        <w:ind w:left="4014" w:hanging="360"/>
+      </w:pPr>
+      <w:rPr>
+        <w:rFonts w:ascii="Symbol" w:hAnsi="Symbol" w:hint="default"/>
+      </w:rPr>
+    </w:lvl>
+    <w:lvl w:ilvl="4" w:tplc="100C0003" w:tentative="1">
+      <w:start w:val="1"/>
+      <w:numFmt w:val="bullet"/>
+      <w:lvlText w:val="o"/>
+      <w:lvlJc w:val="left"/>
+      <w:pPr>
+        <w:ind w:left="4734" w:hanging="360"/>
+      </w:pPr>
+      <w:rPr>
+        <w:rFonts w:ascii="Courier New" w:hAnsi="Courier New" w:cs="Courier New" w:hint="default"/>
+      </w:rPr>
+    </w:lvl>
+    <w:lvl w:ilvl="5" w:tplc="100C0005" w:tentative="1">
+      <w:start w:val="1"/>
+      <w:numFmt w:val="bullet"/>
+      <w:lvlText w:val=""/>
+      <w:lvlJc w:val="left"/>
+      <w:pPr>
+        <w:ind w:left="5454" w:hanging="360"/>
+      </w:pPr>
+      <w:rPr>
+        <w:rFonts w:ascii="Wingdings" w:hAnsi="Wingdings" w:hint="default"/>
+      </w:rPr>
+    </w:lvl>
+    <w:lvl w:ilvl="6" w:tplc="100C0001" w:tentative="1">
+      <w:start w:val="1"/>
+      <w:numFmt w:val="bullet"/>
+      <w:lvlText w:val=""/>
+      <w:lvlJc w:val="left"/>
+      <w:pPr>
+        <w:ind w:left="6174" w:hanging="360"/>
+      </w:pPr>
+      <w:rPr>
+        <w:rFonts w:ascii="Symbol" w:hAnsi="Symbol" w:hint="default"/>
+      </w:rPr>
+    </w:lvl>
+    <w:lvl w:ilvl="7" w:tplc="100C0003" w:tentative="1">
+      <w:start w:val="1"/>
+      <w:numFmt w:val="bullet"/>
+      <w:lvlText w:val="o"/>
+      <w:lvlJc w:val="left"/>
+      <w:pPr>
+        <w:ind w:left="6894" w:hanging="360"/>
+      </w:pPr>
+      <w:rPr>
+        <w:rFonts w:ascii="Courier New" w:hAnsi="Courier New" w:cs="Courier New" w:hint="default"/>
+      </w:rPr>
+    </w:lvl>
+    <w:lvl w:ilvl="8" w:tplc="100C0005" w:tentative="1">
+      <w:start w:val="1"/>
+      <w:numFmt w:val="bullet"/>
+      <w:lvlText w:val=""/>
+      <w:lvlJc w:val="left"/>
+      <w:pPr>
+        <w:ind w:left="7614" w:hanging="360"/>
+      </w:pPr>
+      <w:rPr>
+        <w:rFonts w:ascii="Wingdings" w:hAnsi="Wingdings" w:hint="default"/>
+      </w:rPr>
+    </w:lvl>
+  </w:abstractNum>
+  <w:abstractNum w:abstractNumId="17" w15:restartNumberingAfterBreak="0">
     <w:nsid w:val="100D77BA"/>
     <w:multiLevelType w:val="hybridMultilevel"/>
     <w:tmpl w:val="B8147694"/>
@@ -4119,7 +4210,7 @@
       </w:rPr>
     </w:lvl>
   </w:abstractNum>
-  <w:abstractNum w:abstractNumId="17" w15:restartNumberingAfterBreak="0">
+  <w:abstractNum w:abstractNumId="18" w15:restartNumberingAfterBreak="0">
     <w:nsid w:val="13386E8A"/>
     <w:multiLevelType w:val="multilevel"/>
     <w:tmpl w:val="100C0021"/>
@@ -4232,7 +4323,7 @@
       </w:rPr>
     </w:lvl>
   </w:abstractNum>
-  <w:abstractNum w:abstractNumId="18" w15:restartNumberingAfterBreak="0">
+  <w:abstractNum w:abstractNumId="19" w15:restartNumberingAfterBreak="0">
     <w:nsid w:val="13AB381A"/>
     <w:multiLevelType w:val="hybridMultilevel"/>
     <w:tmpl w:val="B43857E8"/>
@@ -4375,7 +4466,7 @@
       </w:rPr>
     </w:lvl>
   </w:abstractNum>
-  <w:abstractNum w:abstractNumId="19" w15:restartNumberingAfterBreak="0">
+  <w:abstractNum w:abstractNumId="20" w15:restartNumberingAfterBreak="0">
     <w:nsid w:val="20CB35C8"/>
     <w:multiLevelType w:val="hybridMultilevel"/>
     <w:tmpl w:val="2AA2EA56"/>
@@ -4488,7 +4579,7 @@
       </w:rPr>
     </w:lvl>
   </w:abstractNum>
-  <w:abstractNum w:abstractNumId="20" w15:restartNumberingAfterBreak="0">
+  <w:abstractNum w:abstractNumId="21" w15:restartNumberingAfterBreak="0">
     <w:nsid w:val="2A8F67FD"/>
     <w:multiLevelType w:val="multilevel"/>
     <w:tmpl w:val="08EA5668"/>
@@ -4631,7 +4722,7 @@
       </w:rPr>
     </w:lvl>
   </w:abstractNum>
-  <w:abstractNum w:abstractNumId="21" w15:restartNumberingAfterBreak="0">
+  <w:abstractNum w:abstractNumId="22" w15:restartNumberingAfterBreak="0">
     <w:nsid w:val="2F2C5963"/>
     <w:multiLevelType w:val="multilevel"/>
     <w:tmpl w:val="E2569098"/>
@@ -4744,7 +4835,7 @@
       </w:pPr>
     </w:lvl>
   </w:abstractNum>
-  <w:abstractNum w:abstractNumId="22" w15:restartNumberingAfterBreak="0">
+  <w:abstractNum w:abstractNumId="23" w15:restartNumberingAfterBreak="0">
     <w:nsid w:val="36506853"/>
     <w:multiLevelType w:val="multilevel"/>
     <w:tmpl w:val="2F6EF210"/>
@@ -4857,7 +4948,7 @@
       </w:rPr>
     </w:lvl>
   </w:abstractNum>
-  <w:abstractNum w:abstractNumId="23" w15:restartNumberingAfterBreak="0">
+  <w:abstractNum w:abstractNumId="24" w15:restartNumberingAfterBreak="0">
     <w:nsid w:val="3BD16F36"/>
     <w:multiLevelType w:val="multilevel"/>
     <w:tmpl w:val="100C0021"/>
@@ -4970,7 +5061,7 @@
       </w:rPr>
     </w:lvl>
   </w:abstractNum>
-  <w:abstractNum w:abstractNumId="24" w15:restartNumberingAfterBreak="0">
+  <w:abstractNum w:abstractNumId="25" w15:restartNumberingAfterBreak="0">
     <w:nsid w:val="3C361DED"/>
     <w:multiLevelType w:val="multilevel"/>
     <w:tmpl w:val="100C0021"/>
@@ -5083,7 +5174,7 @@
       </w:rPr>
     </w:lvl>
   </w:abstractNum>
-  <w:abstractNum w:abstractNumId="25" w15:restartNumberingAfterBreak="0">
+  <w:abstractNum w:abstractNumId="26" w15:restartNumberingAfterBreak="0">
     <w:nsid w:val="3EF922F0"/>
     <w:multiLevelType w:val="multilevel"/>
     <w:tmpl w:val="100C0021"/>
@@ -5196,7 +5287,7 @@
       </w:rPr>
     </w:lvl>
   </w:abstractNum>
-  <w:abstractNum w:abstractNumId="26" w15:restartNumberingAfterBreak="0">
+  <w:abstractNum w:abstractNumId="27" w15:restartNumberingAfterBreak="0">
     <w:nsid w:val="486164F4"/>
     <w:multiLevelType w:val="multilevel"/>
     <w:tmpl w:val="100C0021"/>
@@ -5309,7 +5400,7 @@
       </w:rPr>
     </w:lvl>
   </w:abstractNum>
-  <w:abstractNum w:abstractNumId="27" w15:restartNumberingAfterBreak="0">
+  <w:abstractNum w:abstractNumId="28" w15:restartNumberingAfterBreak="0">
     <w:nsid w:val="4C4E14AC"/>
     <w:multiLevelType w:val="multilevel"/>
     <w:tmpl w:val="100C001F"/>
@@ -5395,7 +5486,7 @@
       </w:pPr>
     </w:lvl>
   </w:abstractNum>
-  <w:abstractNum w:abstractNumId="28" w15:restartNumberingAfterBreak="0">
+  <w:abstractNum w:abstractNumId="29" w15:restartNumberingAfterBreak="0">
     <w:nsid w:val="4D30734E"/>
     <w:multiLevelType w:val="multilevel"/>
     <w:tmpl w:val="100C001D"/>
@@ -5481,7 +5572,7 @@
       </w:pPr>
     </w:lvl>
   </w:abstractNum>
-  <w:abstractNum w:abstractNumId="29" w15:restartNumberingAfterBreak="0">
+  <w:abstractNum w:abstractNumId="30" w15:restartNumberingAfterBreak="0">
     <w:nsid w:val="55FE2729"/>
     <w:multiLevelType w:val="multilevel"/>
     <w:tmpl w:val="100C0023"/>
@@ -5568,7 +5659,7 @@
       </w:pPr>
     </w:lvl>
   </w:abstractNum>
-  <w:abstractNum w:abstractNumId="30" w15:restartNumberingAfterBreak="0">
+  <w:abstractNum w:abstractNumId="31" w15:restartNumberingAfterBreak="0">
     <w:nsid w:val="58933B2A"/>
     <w:multiLevelType w:val="multilevel"/>
     <w:tmpl w:val="100C0021"/>
@@ -5681,7 +5772,7 @@
       </w:rPr>
     </w:lvl>
   </w:abstractNum>
-  <w:abstractNum w:abstractNumId="31" w15:restartNumberingAfterBreak="0">
+  <w:abstractNum w:abstractNumId="32" w15:restartNumberingAfterBreak="0">
     <w:nsid w:val="5C877673"/>
     <w:multiLevelType w:val="multilevel"/>
     <w:tmpl w:val="100C0021"/>
@@ -5794,7 +5885,7 @@
       </w:rPr>
     </w:lvl>
   </w:abstractNum>
-  <w:abstractNum w:abstractNumId="32" w15:restartNumberingAfterBreak="0">
+  <w:abstractNum w:abstractNumId="33" w15:restartNumberingAfterBreak="0">
     <w:nsid w:val="5CBC53EC"/>
     <w:multiLevelType w:val="multilevel"/>
     <w:tmpl w:val="2F6EF210"/>
@@ -5907,7 +5998,7 @@
       </w:rPr>
     </w:lvl>
   </w:abstractNum>
-  <w:abstractNum w:abstractNumId="33" w15:restartNumberingAfterBreak="0">
+  <w:abstractNum w:abstractNumId="34" w15:restartNumberingAfterBreak="0">
     <w:nsid w:val="5E424682"/>
     <w:multiLevelType w:val="multilevel"/>
     <w:tmpl w:val="100C001F"/>
@@ -5993,7 +6084,7 @@
       </w:pPr>
     </w:lvl>
   </w:abstractNum>
-  <w:abstractNum w:abstractNumId="34" w15:restartNumberingAfterBreak="0">
+  <w:abstractNum w:abstractNumId="35" w15:restartNumberingAfterBreak="0">
     <w:nsid w:val="63A9062F"/>
     <w:multiLevelType w:val="multilevel"/>
     <w:tmpl w:val="DCCE794A"/>
@@ -6133,7 +6224,7 @@
       </w:rPr>
     </w:lvl>
   </w:abstractNum>
-  <w:abstractNum w:abstractNumId="35" w15:restartNumberingAfterBreak="0">
+  <w:abstractNum w:abstractNumId="36" w15:restartNumberingAfterBreak="0">
     <w:nsid w:val="643F0961"/>
     <w:multiLevelType w:val="multilevel"/>
     <w:tmpl w:val="100C0021"/>
@@ -6246,7 +6337,7 @@
       </w:rPr>
     </w:lvl>
   </w:abstractNum>
-  <w:abstractNum w:abstractNumId="36" w15:restartNumberingAfterBreak="0">
+  <w:abstractNum w:abstractNumId="37" w15:restartNumberingAfterBreak="0">
     <w:nsid w:val="6D6476B9"/>
     <w:multiLevelType w:val="multilevel"/>
     <w:tmpl w:val="100C0023"/>
@@ -6333,7 +6424,119 @@
       </w:pPr>
     </w:lvl>
   </w:abstractNum>
-  <w:abstractNum w:abstractNumId="37" w15:restartNumberingAfterBreak="0">
+  <w:abstractNum w:abstractNumId="38" w15:restartNumberingAfterBreak="0">
+    <w:nsid w:val="6E184B33"/>
+    <w:multiLevelType w:val="hybridMultilevel"/>
+    <w:tmpl w:val="FF201792"/>
+    <w:lvl w:ilvl="0" w:tplc="30024484">
+      <w:numFmt w:val="bullet"/>
+      <w:lvlText w:val="-"/>
+      <w:lvlJc w:val="left"/>
+      <w:pPr>
+        <w:ind w:left="1494" w:hanging="360"/>
+      </w:pPr>
+      <w:rPr>
+        <w:rFonts w:ascii="Century Gothic" w:eastAsia="Times New Roman" w:hAnsi="Century Gothic" w:cs="Times New Roman" w:hint="default"/>
+      </w:rPr>
+    </w:lvl>
+    <w:lvl w:ilvl="1" w:tplc="100C0003" w:tentative="1">
+      <w:start w:val="1"/>
+      <w:numFmt w:val="bullet"/>
+      <w:lvlText w:val="o"/>
+      <w:lvlJc w:val="left"/>
+      <w:pPr>
+        <w:ind w:left="2214" w:hanging="360"/>
+      </w:pPr>
+      <w:rPr>
+        <w:rFonts w:ascii="Courier New" w:hAnsi="Courier New" w:cs="Courier New" w:hint="default"/>
+      </w:rPr>
+    </w:lvl>
+    <w:lvl w:ilvl="2" w:tplc="100C0005" w:tentative="1">
+      <w:start w:val="1"/>
+      <w:numFmt w:val="bullet"/>
+      <w:lvlText w:val=""/>
+      <w:lvlJc w:val="left"/>
+      <w:pPr>
+        <w:ind w:left="2934" w:hanging="360"/>
+      </w:pPr>
+      <w:rPr>
+        <w:rFonts w:ascii="Wingdings" w:hAnsi="Wingdings" w:hint="default"/>
+      </w:rPr>
+    </w:lvl>
+    <w:lvl w:ilvl="3" w:tplc="100C0001" w:tentative="1">
+      <w:start w:val="1"/>
+      <w:numFmt w:val="bullet"/>
+      <w:lvlText w:val=""/>
+      <w:lvlJc w:val="left"/>
+      <w:pPr>
+        <w:ind w:left="3654" w:hanging="360"/>
+      </w:pPr>
+      <w:rPr>
+        <w:rFonts w:ascii="Symbol" w:hAnsi="Symbol" w:hint="default"/>
+      </w:rPr>
+    </w:lvl>
+    <w:lvl w:ilvl="4" w:tplc="100C0003" w:tentative="1">
+      <w:start w:val="1"/>
+      <w:numFmt w:val="bullet"/>
+      <w:lvlText w:val="o"/>
+      <w:lvlJc w:val="left"/>
+      <w:pPr>
+        <w:ind w:left="4374" w:hanging="360"/>
+      </w:pPr>
+      <w:rPr>
+        <w:rFonts w:ascii="Courier New" w:hAnsi="Courier New" w:cs="Courier New" w:hint="default"/>
+      </w:rPr>
+    </w:lvl>
+    <w:lvl w:ilvl="5" w:tplc="100C0005" w:tentative="1">
+      <w:start w:val="1"/>
+      <w:numFmt w:val="bullet"/>
+      <w:lvlText w:val=""/>
+      <w:lvlJc w:val="left"/>
+      <w:pPr>
+        <w:ind w:left="5094" w:hanging="360"/>
+      </w:pPr>
+      <w:rPr>
+        <w:rFonts w:ascii="Wingdings" w:hAnsi="Wingdings" w:hint="default"/>
+      </w:rPr>
+    </w:lvl>
+    <w:lvl w:ilvl="6" w:tplc="100C0001" w:tentative="1">
+      <w:start w:val="1"/>
+      <w:numFmt w:val="bullet"/>
+      <w:lvlText w:val=""/>
+      <w:lvlJc w:val="left"/>
+      <w:pPr>
+        <w:ind w:left="5814" w:hanging="360"/>
+      </w:pPr>
+      <w:rPr>
+        <w:rFonts w:ascii="Symbol" w:hAnsi="Symbol" w:hint="default"/>
+      </w:rPr>
+    </w:lvl>
+    <w:lvl w:ilvl="7" w:tplc="100C0003" w:tentative="1">
+      <w:start w:val="1"/>
+      <w:numFmt w:val="bullet"/>
+      <w:lvlText w:val="o"/>
+      <w:lvlJc w:val="left"/>
+      <w:pPr>
+        <w:ind w:left="6534" w:hanging="360"/>
+      </w:pPr>
+      <w:rPr>
+        <w:rFonts w:ascii="Courier New" w:hAnsi="Courier New" w:cs="Courier New" w:hint="default"/>
+      </w:rPr>
+    </w:lvl>
+    <w:lvl w:ilvl="8" w:tplc="100C0005" w:tentative="1">
+      <w:start w:val="1"/>
+      <w:numFmt w:val="bullet"/>
+      <w:lvlText w:val=""/>
+      <w:lvlJc w:val="left"/>
+      <w:pPr>
+        <w:ind w:left="7254" w:hanging="360"/>
+      </w:pPr>
+      <w:rPr>
+        <w:rFonts w:ascii="Wingdings" w:hAnsi="Wingdings" w:hint="default"/>
+      </w:rPr>
+    </w:lvl>
+  </w:abstractNum>
+  <w:abstractNum w:abstractNumId="39" w15:restartNumberingAfterBreak="0">
     <w:nsid w:val="70C03573"/>
     <w:multiLevelType w:val="multilevel"/>
     <w:tmpl w:val="100C0021"/>
@@ -6446,7 +6649,7 @@
       </w:rPr>
     </w:lvl>
   </w:abstractNum>
-  <w:abstractNum w:abstractNumId="38" w15:restartNumberingAfterBreak="0">
+  <w:abstractNum w:abstractNumId="40" w15:restartNumberingAfterBreak="0">
     <w:nsid w:val="79CD09A9"/>
     <w:multiLevelType w:val="multilevel"/>
     <w:tmpl w:val="100C0021"/>
@@ -6559,7 +6762,7 @@
       </w:rPr>
     </w:lvl>
   </w:abstractNum>
-  <w:abstractNum w:abstractNumId="39" w15:restartNumberingAfterBreak="0">
+  <w:abstractNum w:abstractNumId="41" w15:restartNumberingAfterBreak="0">
     <w:nsid w:val="7E7F1C51"/>
     <w:multiLevelType w:val="multilevel"/>
     <w:tmpl w:val="100C0021"/>
@@ -6676,16 +6879,16 @@
     <w:abstractNumId w:val="11"/>
   </w:num>
   <w:num w:numId="2" w16cid:durableId="767192763">
-    <w:abstractNumId w:val="18"/>
+    <w:abstractNumId w:val="19"/>
   </w:num>
   <w:num w:numId="3" w16cid:durableId="1479109048">
     <w:abstractNumId w:val="15"/>
   </w:num>
   <w:num w:numId="4" w16cid:durableId="763843145">
-    <w:abstractNumId w:val="34"/>
+    <w:abstractNumId w:val="35"/>
   </w:num>
   <w:num w:numId="5" w16cid:durableId="1084953873">
-    <w:abstractNumId w:val="34"/>
+    <w:abstractNumId w:val="35"/>
   </w:num>
   <w:num w:numId="6" w16cid:durableId="434208412">
     <w:abstractNumId w:val="15"/>
@@ -6700,70 +6903,70 @@
     <w:abstractNumId w:val="15"/>
   </w:num>
   <w:num w:numId="10" w16cid:durableId="2046061144">
-    <w:abstractNumId w:val="34"/>
+    <w:abstractNumId w:val="35"/>
   </w:num>
   <w:num w:numId="11" w16cid:durableId="25258547">
     <w:abstractNumId w:val="15"/>
   </w:num>
   <w:num w:numId="12" w16cid:durableId="218372008">
+    <w:abstractNumId w:val="22"/>
+  </w:num>
+  <w:num w:numId="13" w16cid:durableId="1396317276">
     <w:abstractNumId w:val="21"/>
   </w:num>
-  <w:num w:numId="13" w16cid:durableId="1396317276">
+  <w:num w:numId="14" w16cid:durableId="251478840">
     <w:abstractNumId w:val="20"/>
   </w:num>
-  <w:num w:numId="14" w16cid:durableId="251478840">
-    <w:abstractNumId w:val="19"/>
-  </w:num>
   <w:num w:numId="15" w16cid:durableId="250504921">
-    <w:abstractNumId w:val="16"/>
+    <w:abstractNumId w:val="17"/>
   </w:num>
   <w:num w:numId="16" w16cid:durableId="1595286933">
-    <w:abstractNumId w:val="31"/>
+    <w:abstractNumId w:val="32"/>
   </w:num>
   <w:num w:numId="17" w16cid:durableId="676273478">
-    <w:abstractNumId w:val="26"/>
+    <w:abstractNumId w:val="27"/>
   </w:num>
   <w:num w:numId="18" w16cid:durableId="656232282">
-    <w:abstractNumId w:val="39"/>
+    <w:abstractNumId w:val="41"/>
   </w:num>
   <w:num w:numId="19" w16cid:durableId="395662234">
-    <w:abstractNumId w:val="37"/>
+    <w:abstractNumId w:val="39"/>
   </w:num>
   <w:num w:numId="20" w16cid:durableId="668868416">
     <w:abstractNumId w:val="10"/>
   </w:num>
   <w:num w:numId="21" w16cid:durableId="1950039916">
-    <w:abstractNumId w:val="35"/>
+    <w:abstractNumId w:val="36"/>
   </w:num>
   <w:num w:numId="22" w16cid:durableId="1286698930">
-    <w:abstractNumId w:val="25"/>
+    <w:abstractNumId w:val="26"/>
   </w:num>
   <w:num w:numId="23" w16cid:durableId="673382504">
-    <w:abstractNumId w:val="23"/>
+    <w:abstractNumId w:val="24"/>
   </w:num>
   <w:num w:numId="24" w16cid:durableId="1689334511">
     <w:abstractNumId w:val="13"/>
   </w:num>
   <w:num w:numId="25" w16cid:durableId="1782724594">
-    <w:abstractNumId w:val="17"/>
+    <w:abstractNumId w:val="18"/>
   </w:num>
   <w:num w:numId="26" w16cid:durableId="1583022633">
     <w:abstractNumId w:val="12"/>
   </w:num>
   <w:num w:numId="27" w16cid:durableId="341400253">
+    <w:abstractNumId w:val="31"/>
+  </w:num>
+  <w:num w:numId="28" w16cid:durableId="1901401890">
+    <w:abstractNumId w:val="34"/>
+  </w:num>
+  <w:num w:numId="29" w16cid:durableId="680856242">
+    <w:abstractNumId w:val="29"/>
+  </w:num>
+  <w:num w:numId="30" w16cid:durableId="488596680">
     <w:abstractNumId w:val="30"/>
   </w:num>
-  <w:num w:numId="28" w16cid:durableId="1901401890">
-    <w:abstractNumId w:val="33"/>
-  </w:num>
-  <w:num w:numId="29" w16cid:durableId="680856242">
-    <w:abstractNumId w:val="28"/>
-  </w:num>
-  <w:num w:numId="30" w16cid:durableId="488596680">
-    <w:abstractNumId w:val="29"/>
-  </w:num>
   <w:num w:numId="31" w16cid:durableId="279918771">
-    <w:abstractNumId w:val="36"/>
+    <w:abstractNumId w:val="37"/>
   </w:num>
   <w:num w:numId="32" w16cid:durableId="1360162893">
     <w:abstractNumId w:val="8"/>
@@ -6796,22 +6999,28 @@
     <w:abstractNumId w:val="4"/>
   </w:num>
   <w:num w:numId="42" w16cid:durableId="638458065">
-    <w:abstractNumId w:val="27"/>
+    <w:abstractNumId w:val="28"/>
   </w:num>
   <w:num w:numId="43" w16cid:durableId="1133868775">
-    <w:abstractNumId w:val="24"/>
+    <w:abstractNumId w:val="25"/>
   </w:num>
   <w:num w:numId="44" w16cid:durableId="143355477">
-    <w:abstractNumId w:val="38"/>
+    <w:abstractNumId w:val="40"/>
   </w:num>
   <w:num w:numId="45" w16cid:durableId="1306739501">
     <w:abstractNumId w:val="14"/>
   </w:num>
   <w:num w:numId="46" w16cid:durableId="2046368971">
-    <w:abstractNumId w:val="22"/>
+    <w:abstractNumId w:val="23"/>
   </w:num>
   <w:num w:numId="47" w16cid:durableId="328871614">
-    <w:abstractNumId w:val="32"/>
+    <w:abstractNumId w:val="33"/>
+  </w:num>
+  <w:num w:numId="48" w16cid:durableId="760176339">
+    <w:abstractNumId w:val="38"/>
+  </w:num>
+  <w:num w:numId="49" w16cid:durableId="628321002">
+    <w:abstractNumId w:val="16"/>
   </w:num>
   <w:numIdMacAtCleanup w:val="4"/>
 </w:numbering>

</xml_diff>

<commit_message>
update mcd, jdt, rapport and add db creation file
</commit_message>
<xml_diff>
--- a/R-106-320-322-BastienSegalen-shoot-me-up.docx
+++ b/R-106-320-322-BastienSegalen-shoot-me-up.docx
@@ -103,27 +103,9 @@
       <w:pPr>
         <w:jc w:val="center"/>
       </w:pPr>
-      <w:proofErr w:type="spellStart"/>
-      <w:r>
-        <w:t>Curchod</w:t>
-      </w:r>
-      <w:proofErr w:type="spellEnd"/>
-      <w:r>
-        <w:t xml:space="preserve"> – </w:t>
-      </w:r>
-      <w:proofErr w:type="spellStart"/>
-      <w:r>
-        <w:t>Mveng</w:t>
-      </w:r>
-      <w:proofErr w:type="spellEnd"/>
-      <w:r>
-        <w:t xml:space="preserve"> - </w:t>
-      </w:r>
-      <w:proofErr w:type="spellStart"/>
-      <w:r>
-        <w:t>Melly</w:t>
-      </w:r>
-      <w:proofErr w:type="spellEnd"/>
+      <w:r>
+        <w:t>Curchod – Mveng - Melly</w:t>
+      </w:r>
     </w:p>
     <w:p>
       <w:pPr>
@@ -1789,21 +1771,16 @@
         <w:pStyle w:val="Informations"/>
       </w:pPr>
       <w:r>
-        <w:t xml:space="preserve">A </w:t>
-      </w:r>
-      <w:proofErr w:type="spellStart"/>
-      <w:r>
-        <w:t>compléter</w:t>
+        <w:t>A compléter</w:t>
       </w:r>
       <w:r>
         <w:t>,</w:t>
       </w:r>
       <w:r>
-        <w:t>par</w:t>
-      </w:r>
-      <w:proofErr w:type="spellEnd"/>
-      <w:r>
-        <w:t xml:space="preserve"> une explication du contexte, de la situation, des raisons</w:t>
+        <w:t xml:space="preserve"> </w:t>
+      </w:r>
+      <w:r>
+        <w:t>par une explication du contexte, de la situation, des raisons</w:t>
       </w:r>
       <w:r>
         <w:t xml:space="preserve"> générales de la mise en route d’un tel projet. Le lecteur doit pouvoir comprendre les motivations du lancement du projet</w:t>
@@ -1842,7 +1819,7 @@
           <w:rPr>
             <w:rStyle w:val="Lienhypertexte"/>
           </w:rPr>
-          <w:t>T-106-320-322-BastienSegalen-jdt-planif.xlsm</w:t>
+          <w:t>T-106-BastienSegalen-jdt-planif-DB.xlsm</w:t>
         </w:r>
       </w:hyperlink>
     </w:p>
@@ -1850,6 +1827,27 @@
       <w:pPr>
         <w:pStyle w:val="Corpsdetexte"/>
       </w:pPr>
+      <w:hyperlink r:id="rId10" w:history="1">
+        <w:r>
+          <w:rPr>
+            <w:rStyle w:val="Lienhypertexte"/>
+          </w:rPr>
+          <w:t>T-320-BastienSegalen-jdt-planif-POO.xlsm</w:t>
+        </w:r>
+      </w:hyperlink>
+    </w:p>
+    <w:p>
+      <w:pPr>
+        <w:pStyle w:val="Corpsdetexte"/>
+      </w:pPr>
+      <w:hyperlink r:id="rId11" w:history="1">
+        <w:r>
+          <w:rPr>
+            <w:rStyle w:val="Lienhypertexte"/>
+          </w:rPr>
+          <w:t>T-322-BastienSegalen-jdt-planif-UX.xlsm</w:t>
+        </w:r>
+      </w:hyperlink>
     </w:p>
     <w:p>
       <w:pPr>
@@ -1902,9 +1900,145 @@
     <w:p>
       <w:pPr>
         <w:pStyle w:val="Retraitcorpsdetexte3"/>
-      </w:pPr>
-      <w:r>
-        <w:t xml:space="preserve">MLD : </w:t>
+        <w:rPr>
+          <w:lang w:val="en-US"/>
+        </w:rPr>
+      </w:pPr>
+      <w:r>
+        <w:rPr>
+          <w:lang w:val="en-US"/>
+        </w:rPr>
+        <w:t>M</w:t>
+      </w:r>
+      <w:r>
+        <w:rPr>
+          <w:lang w:val="en-US"/>
+        </w:rPr>
+        <w:t>C</w:t>
+      </w:r>
+      <w:r>
+        <w:rPr>
+          <w:lang w:val="en-US"/>
+        </w:rPr>
+        <w:t xml:space="preserve">D et </w:t>
+      </w:r>
+      <w:proofErr w:type="gramStart"/>
+      <w:r>
+        <w:rPr>
+          <w:lang w:val="en-US"/>
+        </w:rPr>
+        <w:t>MLD</w:t>
+      </w:r>
+      <w:r>
+        <w:rPr>
+          <w:lang w:val="en-US"/>
+        </w:rPr>
+        <w:t xml:space="preserve"> </w:t>
+      </w:r>
+      <w:r>
+        <w:rPr>
+          <w:lang w:val="en-US"/>
+        </w:rPr>
+        <w:t>:</w:t>
+      </w:r>
+      <w:proofErr w:type="gramEnd"/>
+      <w:r>
+        <w:rPr>
+          <w:lang w:val="en-US"/>
+        </w:rPr>
+        <w:t xml:space="preserve"> </w:t>
+      </w:r>
+      <w:hyperlink r:id="rId12" w:history="1">
+        <w:r>
+          <w:rPr>
+            <w:rStyle w:val="Lienhypertexte"/>
+            <w:lang w:val="en-US"/>
+          </w:rPr>
+          <w:t>MCD-MLD\mcd-shootmeup.loo</w:t>
+        </w:r>
+      </w:hyperlink>
+    </w:p>
+    <w:p>
+      <w:pPr>
+        <w:pStyle w:val="Retraitcorpsdetexte3"/>
+        <w:jc w:val="left"/>
+      </w:pPr>
+      <w:r>
+        <w:t>Fichier de création de la base de données :</w:t>
+      </w:r>
+      <w:r>
+        <w:t xml:space="preserve"> </w:t>
+      </w:r>
+      <w:hyperlink r:id="rId13" w:history="1">
+        <w:r>
+          <w:rPr>
+            <w:rStyle w:val="Lienhypertexte"/>
+          </w:rPr>
+          <w:t>MCD-MLD\db_shootmeup.sql</w:t>
+        </w:r>
+      </w:hyperlink>
+    </w:p>
+    <w:p>
+      <w:pPr>
+        <w:pStyle w:val="Retraitcorpsdetexte3"/>
+        <w:jc w:val="left"/>
+      </w:pPr>
+      <w:r>
+        <w:t>Utilisateurs :</w:t>
+      </w:r>
+      <w:r>
+        <w:t xml:space="preserve"> </w:t>
+      </w:r>
+    </w:p>
+    <w:p>
+      <w:pPr>
+        <w:pStyle w:val="Retraitcorpsdetexte3"/>
+        <w:jc w:val="left"/>
+      </w:pPr>
+      <w:r>
+        <w:t xml:space="preserve">Administrateurs : </w:t>
+      </w:r>
+      <w:r>
+        <w:rPr>
+          <w:rStyle w:val="ui-provider"/>
+        </w:rPr>
+        <w:t>créer, lire, mettre à jour</w:t>
+      </w:r>
+      <w:r>
+        <w:rPr>
+          <w:rStyle w:val="ui-provider"/>
+        </w:rPr>
+        <w:t xml:space="preserve">, </w:t>
+      </w:r>
+      <w:r>
+        <w:rPr>
+          <w:rStyle w:val="ui-provider"/>
+        </w:rPr>
+        <w:t>supprimer</w:t>
+      </w:r>
+      <w:r>
+        <w:rPr>
+          <w:rStyle w:val="ui-provider"/>
+        </w:rPr>
+        <w:t xml:space="preserve"> toutes les </w:t>
+      </w:r>
+      <w:r>
+        <w:rPr>
+          <w:rStyle w:val="ui-provider"/>
+        </w:rPr>
+        <w:t>table</w:t>
+      </w:r>
+      <w:r>
+        <w:rPr>
+          <w:rStyle w:val="ui-provider"/>
+        </w:rPr>
+        <w:t>s.</w:t>
+      </w:r>
+      <w:r>
+        <w:t xml:space="preserve"> Gestionnaire</w:t>
+      </w:r>
+      <w:r>
+        <w:t xml:space="preserve"> du jeu : lire toutes les tables et mettre à jour les highscores.</w:t>
       </w:r>
     </w:p>
     <w:p>
@@ -1937,10 +2071,7 @@
         <w:t xml:space="preserve">320 </w:t>
       </w:r>
       <w:r>
-        <w:t xml:space="preserve">(POO) </w:t>
-      </w:r>
-      <w:r>
-        <w:t>:</w:t>
+        <w:t>(POO) :</w:t>
       </w:r>
     </w:p>
     <w:p>
@@ -2051,7 +2182,10 @@
         </w:numPr>
       </w:pPr>
       <w:r>
-        <w:t>raison, décisions, etc.</w:t>
+        <w:t>Raison</w:t>
+      </w:r>
+      <w:r>
+        <w:t>, décisions, etc.</w:t>
       </w:r>
     </w:p>
     <w:p>
@@ -2063,7 +2197,10 @@
         </w:numPr>
       </w:pPr>
       <w:r>
-        <w:t>Liste des bugs répertoriés avec la date de découverte et leur état:</w:t>
+        <w:t xml:space="preserve">Liste des bugs répertoriés avec la date de découverte et leur </w:t>
+      </w:r>
+      <w:r>
+        <w:t>état :</w:t>
       </w:r>
     </w:p>
     <w:p>
@@ -2091,6 +2228,7 @@
       <w:bookmarkStart w:id="21" w:name="_Toc165969653"/>
       <w:bookmarkStart w:id="22" w:name="_Toc175920322"/>
       <w:r>
+        <w:lastRenderedPageBreak/>
         <w:t>Conclusion</w:t>
       </w:r>
       <w:bookmarkEnd w:id="21"/>
@@ -2196,7 +2334,6 @@
       <w:bookmarkStart w:id="27" w:name="_Toc165969656"/>
       <w:bookmarkStart w:id="28" w:name="_Toc175920325"/>
       <w:r>
-        <w:lastRenderedPageBreak/>
         <w:t>Bilan personnel</w:t>
       </w:r>
       <w:bookmarkEnd w:id="27"/>
@@ -2211,11 +2348,16 @@
         </w:numPr>
       </w:pPr>
       <w:r>
-        <w:t>Si c’était à refaire</w:t>
+        <w:t xml:space="preserve">Si c’était à </w:t>
+      </w:r>
+      <w:proofErr w:type="gramStart"/>
+      <w:r>
+        <w:t>refaire</w:t>
       </w:r>
       <w:r>
         <w:t>:</w:t>
       </w:r>
+      <w:proofErr w:type="gramEnd"/>
     </w:p>
     <w:p>
       <w:pPr>
@@ -2282,8 +2424,13 @@
           <w:numId w:val="24"/>
         </w:numPr>
       </w:pPr>
-      <w:r>
-        <w:t>Suite à donner, améliorations souhaitables, …</w:t>
+      <w:proofErr w:type="gramStart"/>
+      <w:r>
+        <w:t>Suite à</w:t>
+      </w:r>
+      <w:proofErr w:type="gramEnd"/>
+      <w:r>
+        <w:t xml:space="preserve"> donner, améliorations souhaitables, …</w:t>
       </w:r>
     </w:p>
     <w:p>
@@ -2330,12 +2477,38 @@
       <w:pPr>
         <w:pStyle w:val="Retraitcorpsdetexte"/>
       </w:pPr>
-      <w:hyperlink r:id="rId10" w:history="1">
+      <w:hyperlink r:id="rId14" w:history="1">
         <w:r>
           <w:rPr>
             <w:rStyle w:val="Lienhypertexte"/>
           </w:rPr>
-          <w:t>T-106-320-322-BastienSegalen-jdt-planif.xlsm</w:t>
+          <w:t>T-106-BastienSegalen-jdt-planif-DB.xlsm</w:t>
+        </w:r>
+      </w:hyperlink>
+    </w:p>
+    <w:p>
+      <w:pPr>
+        <w:pStyle w:val="Retraitcorpsdetexte"/>
+      </w:pPr>
+      <w:hyperlink r:id="rId15" w:history="1">
+        <w:r>
+          <w:rPr>
+            <w:rStyle w:val="Lienhypertexte"/>
+          </w:rPr>
+          <w:t>T-320-BastienSegalen-jdt-planif-POO.xlsm</w:t>
+        </w:r>
+      </w:hyperlink>
+    </w:p>
+    <w:p>
+      <w:pPr>
+        <w:pStyle w:val="Retraitcorpsdetexte"/>
+      </w:pPr>
+      <w:hyperlink r:id="rId16" w:history="1">
+        <w:r>
+          <w:rPr>
+            <w:rStyle w:val="Lienhypertexte"/>
+          </w:rPr>
+          <w:t>T-322-BastienSegalen-jdt-planif-UX.xlsm</w:t>
         </w:r>
       </w:hyperlink>
     </w:p>
@@ -2404,8 +2577,13 @@
           <w:numId w:val="25"/>
         </w:numPr>
       </w:pPr>
-      <w:r>
-        <w:t>Listing du code source (partiel ou, plus rarement complet)</w:t>
+      <w:proofErr w:type="gramStart"/>
+      <w:r>
+        <w:t>Listing</w:t>
+      </w:r>
+      <w:proofErr w:type="gramEnd"/>
+      <w:r>
+        <w:t xml:space="preserve"> du code source (partiel ou, plus rarement complet)</w:t>
       </w:r>
     </w:p>
     <w:p>
@@ -2469,8 +2647,8 @@
       </w:r>
     </w:p>
     <w:sectPr>
-      <w:headerReference w:type="default" r:id="rId11"/>
-      <w:footerReference w:type="default" r:id="rId12"/>
+      <w:headerReference w:type="default" r:id="rId17"/>
+      <w:footerReference w:type="default" r:id="rId18"/>
       <w:pgSz w:w="11906" w:h="16838" w:code="9"/>
       <w:pgMar w:top="1418" w:right="1418" w:bottom="1418" w:left="1418" w:header="709" w:footer="709" w:gutter="0"/>
       <w:cols w:space="708"/>
@@ -2907,7 +3085,7 @@
                 <w:noProof/>
                 <w:szCs w:val="16"/>
               </w:rPr>
-              <w:t>5</w:t>
+              <w:t>130</w:t>
             </w:r>
           </w:fldSimple>
           <w:r>
@@ -2944,7 +3122,7 @@
               <w:noProof/>
               <w:szCs w:val="16"/>
             </w:rPr>
-            <w:t>02.09.2024 15:18</w:t>
+            <w:t>11.09.2024 11:22</w:t>
           </w:r>
           <w:r>
             <w:rPr>
@@ -2990,7 +3168,7 @@
               <w:szCs w:val="16"/>
               <w:lang w:val="en-US"/>
             </w:rPr>
-            <w:t>Rapport-bastien-shoot-me-up</w:t>
+            <w:t>R-106-320-322-BastienSegalen-shoot-me-up</w:t>
           </w:r>
           <w:r>
             <w:rPr>
@@ -3177,7 +3355,7 @@
         <v:path o:extrusionok="f" gradientshapeok="t" o:connecttype="rect"/>
         <o:lock v:ext="edit" aspectratio="t"/>
       </v:shapetype>
-      <v:shape id="_x0000_i1043" type="#_x0000_t75" style="width:12.25pt;height:12.25pt" o:bullet="t">
+      <v:shape id="_x0000_i1061" type="#_x0000_t75" style="width:12.5pt;height:12.5pt" o:bullet="t">
         <v:imagedata r:id="rId1" o:title="BD10263_"/>
       </v:shape>
     </w:pict>
@@ -8073,6 +8251,11 @@
       <w:szCs w:val="28"/>
     </w:rPr>
   </w:style>
+  <w:style w:type="character" w:customStyle="1" w:styleId="ui-provider">
+    <w:name w:val="ui-provider"/>
+    <w:basedOn w:val="Policepardfaut"/>
+    <w:rsid w:val="001B5050"/>
+  </w:style>
 </w:styles>
 </file>
 

</xml_diff>

<commit_message>
update jdt and personna
</commit_message>
<xml_diff>
--- a/R-106-320-322-BastienSegalen-shoot-me-up.docx
+++ b/R-106-320-322-BastienSegalen-shoot-me-up.docx
@@ -1954,8 +1954,17 @@
             <w:rStyle w:val="Lienhypertexte"/>
             <w:lang w:val="en-US"/>
           </w:rPr>
-          <w:t>MCD-MLD\mcd-shootmeup.loo</w:t>
-        </w:r>
+          <w:t>MCD-MLD\mcd-</w:t>
+        </w:r>
+        <w:proofErr w:type="spellStart"/>
+        <w:r>
+          <w:rPr>
+            <w:rStyle w:val="Lienhypertexte"/>
+            <w:lang w:val="en-US"/>
+          </w:rPr>
+          <w:t>shootmeup.loo</w:t>
+        </w:r>
+        <w:proofErr w:type="spellEnd"/>
       </w:hyperlink>
     </w:p>
     <w:p>
@@ -2002,37 +2011,7 @@
         <w:rPr>
           <w:rStyle w:val="ui-provider"/>
         </w:rPr>
-        <w:t>créer, lire, mettre à jour</w:t>
-      </w:r>
-      <w:r>
-        <w:rPr>
-          <w:rStyle w:val="ui-provider"/>
-        </w:rPr>
-        <w:t xml:space="preserve">, </w:t>
-      </w:r>
-      <w:r>
-        <w:rPr>
-          <w:rStyle w:val="ui-provider"/>
-        </w:rPr>
-        <w:t>supprimer</w:t>
-      </w:r>
-      <w:r>
-        <w:rPr>
-          <w:rStyle w:val="ui-provider"/>
-        </w:rPr>
-        <w:t xml:space="preserve"> toutes les </w:t>
-      </w:r>
-      <w:r>
-        <w:rPr>
-          <w:rStyle w:val="ui-provider"/>
-        </w:rPr>
-        <w:t>table</w:t>
-      </w:r>
-      <w:r>
-        <w:rPr>
-          <w:rStyle w:val="ui-provider"/>
-        </w:rPr>
-        <w:t>s.</w:t>
+        <w:t>créer, lire, mettre à jour, supprimer toutes les tables.</w:t>
       </w:r>
       <w:r>
         <w:t xml:space="preserve"> Gestionnaire</w:t>
@@ -2550,7 +2529,18 @@
         <w:t xml:space="preserve">L’IA a été utilisé pour la réalisation des </w:t>
       </w:r>
       <w:r>
-        <w:t>personnas. (IA utilisé : Copilot)</w:t>
+        <w:t>personnas. (IA utilisé : Copilot</w:t>
+      </w:r>
+      <w:r>
+        <w:t xml:space="preserve"> et </w:t>
+      </w:r>
+      <w:proofErr w:type="spellStart"/>
+      <w:r>
+        <w:t>chatGPT</w:t>
+      </w:r>
+      <w:proofErr w:type="spellEnd"/>
+      <w:r>
+        <w:t>)</w:t>
       </w:r>
     </w:p>
     <w:p>
@@ -3355,7 +3345,7 @@
         <v:path o:extrusionok="f" gradientshapeok="t" o:connecttype="rect"/>
         <o:lock v:ext="edit" aspectratio="t"/>
       </v:shapetype>
-      <v:shape id="_x0000_i1061" type="#_x0000_t75" style="width:12.5pt;height:12.5pt" o:bullet="t">
+      <v:shape id="_x0000_i1029" type="#_x0000_t75" style="width:12.75pt;height:12.75pt" o:bullet="t">
         <v:imagedata r:id="rId1" o:title="BD10263_"/>
       </v:shape>
     </w:pict>

</xml_diff>

<commit_message>
add ennemies, working missiles and started score code. Update jdt and rapport
</commit_message>
<xml_diff>
--- a/R-106-320-322-BastienSegalen-shoot-me-up.docx
+++ b/R-106-320-322-BastienSegalen-shoot-me-up.docx
@@ -1922,7 +1922,6 @@
         </w:rPr>
         <w:t xml:space="preserve">D et </w:t>
       </w:r>
-      <w:proofErr w:type="gramStart"/>
       <w:r>
         <w:rPr>
           <w:lang w:val="en-US"/>
@@ -1941,7 +1940,6 @@
         </w:rPr>
         <w:t>:</w:t>
       </w:r>
-      <w:proofErr w:type="gramEnd"/>
       <w:r>
         <w:rPr>
           <w:lang w:val="en-US"/>
@@ -1954,17 +1952,8 @@
             <w:rStyle w:val="Lienhypertexte"/>
             <w:lang w:val="en-US"/>
           </w:rPr>
-          <w:t>MCD-MLD\mcd-</w:t>
-        </w:r>
-        <w:proofErr w:type="spellStart"/>
-        <w:r>
-          <w:rPr>
-            <w:rStyle w:val="Lienhypertexte"/>
-            <w:lang w:val="en-US"/>
-          </w:rPr>
-          <w:t>shootmeup.loo</w:t>
-        </w:r>
-        <w:proofErr w:type="spellEnd"/>
+          <w:t>MCD-MLD\mcd-shootmeup.loo</w:t>
+        </w:r>
       </w:hyperlink>
     </w:p>
     <w:p>
@@ -2051,6 +2040,22 @@
       </w:r>
       <w:r>
         <w:t>(POO) :</w:t>
+      </w:r>
+    </w:p>
+    <w:p>
+      <w:pPr>
+        <w:pStyle w:val="Retraitcorpsdetexte"/>
+      </w:pPr>
+      <w:r>
+        <w:t>Description du shoot me up :</w:t>
+      </w:r>
+    </w:p>
+    <w:p>
+      <w:pPr>
+        <w:pStyle w:val="Retraitcorpsdetexte"/>
+      </w:pPr>
+      <w:r>
+        <w:t>On peut bouger le vaisseau dans toutes les directions, les ennemis descende en ligne.</w:t>
       </w:r>
     </w:p>
     <w:p>
@@ -2327,16 +2332,11 @@
         </w:numPr>
       </w:pPr>
       <w:r>
-        <w:t xml:space="preserve">Si c’était à </w:t>
-      </w:r>
-      <w:proofErr w:type="gramStart"/>
-      <w:r>
-        <w:t>refaire</w:t>
+        <w:t>Si c’était à refaire</w:t>
       </w:r>
       <w:r>
         <w:t>:</w:t>
       </w:r>
-      <w:proofErr w:type="gramEnd"/>
     </w:p>
     <w:p>
       <w:pPr>
@@ -2403,13 +2403,8 @@
           <w:numId w:val="24"/>
         </w:numPr>
       </w:pPr>
-      <w:proofErr w:type="gramStart"/>
-      <w:r>
-        <w:t>Suite à</w:t>
-      </w:r>
-      <w:proofErr w:type="gramEnd"/>
-      <w:r>
-        <w:t xml:space="preserve"> donner, améliorations souhaitables, …</w:t>
+      <w:r>
+        <w:t>Suite à donner, améliorations souhaitables, …</w:t>
       </w:r>
     </w:p>
     <w:p>
@@ -2532,13 +2527,8 @@
         <w:t>personnas. (IA utilisé : Copilot</w:t>
       </w:r>
       <w:r>
-        <w:t xml:space="preserve"> et </w:t>
-      </w:r>
-      <w:proofErr w:type="spellStart"/>
-      <w:r>
-        <w:t>chatGPT</w:t>
-      </w:r>
-      <w:proofErr w:type="spellEnd"/>
+        <w:t xml:space="preserve"> et chatGPT</w:t>
+      </w:r>
       <w:r>
         <w:t>)</w:t>
       </w:r>
@@ -2567,13 +2557,8 @@
           <w:numId w:val="25"/>
         </w:numPr>
       </w:pPr>
-      <w:proofErr w:type="gramStart"/>
-      <w:r>
-        <w:t>Listing</w:t>
-      </w:r>
-      <w:proofErr w:type="gramEnd"/>
-      <w:r>
-        <w:t xml:space="preserve"> du code source (partiel ou, plus rarement complet)</w:t>
+      <w:r>
+        <w:t>Listing du code source (partiel ou, plus rarement complet)</w:t>
       </w:r>
     </w:p>
     <w:p>
@@ -3112,7 +3097,7 @@
               <w:noProof/>
               <w:szCs w:val="16"/>
             </w:rPr>
-            <w:t>11.09.2024 11:22</w:t>
+            <w:t>23.09.2024 13:28</w:t>
           </w:r>
           <w:r>
             <w:rPr>

</xml_diff>

<commit_message>
update mcd, db creation file, add db data creation file, add users creation file, update README, rapport, jdt
</commit_message>
<xml_diff>
--- a/R-106-320-322-BastienSegalen-shoot-me-up.docx
+++ b/R-106-320-322-BastienSegalen-shoot-me-up.docx
@@ -103,9 +103,27 @@
       <w:pPr>
         <w:jc w:val="center"/>
       </w:pPr>
-      <w:r>
-        <w:t>Curchod – Mveng - Melly</w:t>
-      </w:r>
+      <w:proofErr w:type="spellStart"/>
+      <w:r>
+        <w:t>Curchod</w:t>
+      </w:r>
+      <w:proofErr w:type="spellEnd"/>
+      <w:r>
+        <w:t xml:space="preserve"> – </w:t>
+      </w:r>
+      <w:proofErr w:type="spellStart"/>
+      <w:r>
+        <w:t>Mveng</w:t>
+      </w:r>
+      <w:proofErr w:type="spellEnd"/>
+      <w:r>
+        <w:t xml:space="preserve"> - </w:t>
+      </w:r>
+      <w:proofErr w:type="spellStart"/>
+      <w:r>
+        <w:t>Melly</w:t>
+      </w:r>
+      <w:proofErr w:type="spellEnd"/>
     </w:p>
     <w:p>
       <w:pPr>
@@ -1901,6 +1919,7 @@
       <w:pPr>
         <w:pStyle w:val="Retraitcorpsdetexte3"/>
         <w:rPr>
+          <w:rStyle w:val="Lienhypertexte"/>
           <w:lang w:val="en-US"/>
         </w:rPr>
       </w:pPr>
@@ -1932,12 +1951,6 @@
         <w:rPr>
           <w:lang w:val="en-US"/>
         </w:rPr>
-        <w:t xml:space="preserve"> </w:t>
-      </w:r>
-      <w:r>
-        <w:rPr>
-          <w:lang w:val="en-US"/>
-        </w:rPr>
         <w:t>:</w:t>
       </w:r>
       <w:r>
@@ -1959,21 +1972,31 @@
     <w:p>
       <w:pPr>
         <w:pStyle w:val="Retraitcorpsdetexte3"/>
-        <w:jc w:val="left"/>
-      </w:pPr>
-      <w:r>
-        <w:t>Fichier de création de la base de données :</w:t>
-      </w:r>
-      <w:r>
-        <w:t xml:space="preserve"> </w:t>
+      </w:pPr>
+      <w:r>
+        <w:t xml:space="preserve">Fichier </w:t>
+      </w:r>
+      <w:r>
+        <w:t>de création des d</w:t>
+      </w:r>
+      <w:r>
+        <w:t xml:space="preserve">onnées : </w:t>
       </w:r>
       <w:hyperlink r:id="rId13" w:history="1">
         <w:r>
           <w:rPr>
             <w:rStyle w:val="Lienhypertexte"/>
           </w:rPr>
-          <w:t>MCD-MLD\db_shootmeup.sql</w:t>
-        </w:r>
+          <w:t>MCD-MLD\</w:t>
+        </w:r>
+        <w:proofErr w:type="spellStart"/>
+        <w:r>
+          <w:rPr>
+            <w:rStyle w:val="Lienhypertexte"/>
+          </w:rPr>
+          <w:t>shootmeup-donnees.sql</w:t>
+        </w:r>
+        <w:proofErr w:type="spellEnd"/>
       </w:hyperlink>
     </w:p>
     <w:p>
@@ -1982,11 +2005,64 @@
         <w:jc w:val="left"/>
       </w:pPr>
       <w:r>
+        <w:t>Fichier de création de la base de données :</w:t>
+      </w:r>
+      <w:r>
+        <w:t xml:space="preserve"> </w:t>
+      </w:r>
+      <w:hyperlink r:id="rId14" w:history="1">
+        <w:r>
+          <w:rPr>
+            <w:rStyle w:val="Lienhypertexte"/>
+          </w:rPr>
+          <w:t>MCD-MLD\db_shootmeup.sql</w:t>
+        </w:r>
+      </w:hyperlink>
+    </w:p>
+    <w:p>
+      <w:pPr>
+        <w:pStyle w:val="Retraitcorpsdetexte3"/>
+        <w:jc w:val="left"/>
+      </w:pPr>
+      <w:r>
         <w:t>Utilisateurs :</w:t>
       </w:r>
       <w:r>
         <w:t xml:space="preserve"> </w:t>
       </w:r>
+    </w:p>
+    <w:p>
+      <w:pPr>
+        <w:pStyle w:val="Retraitcorpsdetexte3"/>
+        <w:jc w:val="left"/>
+      </w:pPr>
+      <w:r>
+        <w:t xml:space="preserve">Fichier de création des utilisateurs et des </w:t>
+      </w:r>
+      <w:r>
+        <w:t>rôles</w:t>
+      </w:r>
+      <w:r>
+        <w:t xml:space="preserve"> : </w:t>
+      </w:r>
+    </w:p>
+    <w:p>
+      <w:pPr>
+        <w:pStyle w:val="Retraitcorpsdetexte3"/>
+        <w:jc w:val="left"/>
+        <w:rPr>
+          <w:lang w:val="en-US"/>
+        </w:rPr>
+      </w:pPr>
+      <w:hyperlink r:id="rId15" w:history="1">
+        <w:r>
+          <w:rPr>
+            <w:rStyle w:val="Lienhypertexte"/>
+            <w:lang w:val="en-US"/>
+          </w:rPr>
+          <w:t>MCD-MLD\shootmeup_create_users.sql</w:t>
+        </w:r>
+      </w:hyperlink>
     </w:p>
     <w:p>
       <w:pPr>
@@ -2003,10 +2079,49 @@
         <w:t>créer, lire, mettre à jour, supprimer toutes les tables.</w:t>
       </w:r>
       <w:r>
-        <w:t xml:space="preserve"> Gestionnaire</w:t>
+        <w:t xml:space="preserve"> </w:t>
+      </w:r>
+    </w:p>
+    <w:p>
+      <w:pPr>
+        <w:pStyle w:val="Retraitcorpsdetexte3"/>
+        <w:jc w:val="left"/>
+      </w:pPr>
+      <w:r>
+        <w:t>Droits : ALL PRIVILEGES</w:t>
+      </w:r>
+      <w:r>
+        <w:t xml:space="preserve"> sur toutes les tables</w:t>
+      </w:r>
+      <w:r>
+        <w:t>, GRANT OPTION</w:t>
+      </w:r>
+    </w:p>
+    <w:p>
+      <w:pPr>
+        <w:pStyle w:val="Retraitcorpsdetexte3"/>
+        <w:jc w:val="left"/>
+      </w:pPr>
+      <w:r>
+        <w:t>Gestionnaire</w:t>
       </w:r>
       <w:r>
         <w:t xml:space="preserve"> du jeu : lire toutes les tables et mettre à jour les highscores.</w:t>
+      </w:r>
+    </w:p>
+    <w:p>
+      <w:pPr>
+        <w:pStyle w:val="Retraitcorpsdetexte3"/>
+        <w:jc w:val="left"/>
+      </w:pPr>
+      <w:r>
+        <w:t xml:space="preserve">Droits : SELECT sur toute les tables, INSERT sur les tables </w:t>
+      </w:r>
+      <w:r>
+        <w:t>niveau (</w:t>
+      </w:r>
+      <w:r>
+        <w:t>pour l’éditeur de niveau) et highscores.</w:t>
       </w:r>
     </w:p>
     <w:p>
@@ -2046,6 +2161,11 @@
       <w:pPr>
         <w:pStyle w:val="Retraitcorpsdetexte"/>
       </w:pPr>
+    </w:p>
+    <w:p>
+      <w:pPr>
+        <w:pStyle w:val="Retraitcorpsdetexte"/>
+      </w:pPr>
       <w:r>
         <w:t>Description du shoot me up :</w:t>
       </w:r>
@@ -2055,7 +2175,13 @@
         <w:pStyle w:val="Retraitcorpsdetexte"/>
       </w:pPr>
       <w:r>
-        <w:t>On peut bouger le vaisseau dans toutes les directions, les ennemis descende en ligne.</w:t>
+        <w:t>On peut bouger le vaisseau dans toutes les directions, les ennemis descende</w:t>
+      </w:r>
+      <w:r>
+        <w:t>nt</w:t>
+      </w:r>
+      <w:r>
+        <w:t xml:space="preserve"> en ligne.</w:t>
       </w:r>
     </w:p>
     <w:p>
@@ -2096,6 +2222,7 @@
       <w:bookmarkStart w:id="15" w:name="_Toc165969650"/>
       <w:bookmarkStart w:id="16" w:name="_Toc175920320"/>
       <w:r>
+        <w:lastRenderedPageBreak/>
         <w:t>Tests</w:t>
       </w:r>
       <w:bookmarkEnd w:id="14"/>
@@ -2133,7 +2260,15 @@
         <w:t>ests effectués (qui, quand, avec quelles données…)</w:t>
       </w:r>
       <w:r>
-        <w:t xml:space="preserve"> sous forme de procédure. Lorsque cela est possible, fournir un tableau des tests effectués avec les résultats obtenus et les actions à entreprendre en conséquence</w:t>
+        <w:t xml:space="preserve"> sous forme de procédure. Lorsque cela est possible, fournir un tableau des tests effectués avec les </w:t>
+      </w:r>
+      <w:proofErr w:type="gramStart"/>
+      <w:r>
+        <w:t>résultats</w:t>
+      </w:r>
+      <w:proofErr w:type="gramEnd"/>
+      <w:r>
+        <w:t xml:space="preserve"> obtenus et les actions à entreprendre en conséquence</w:t>
       </w:r>
       <w:r>
         <w:t xml:space="preserve"> (et une estimation de leur durée)</w:t>
@@ -2212,7 +2347,6 @@
       <w:bookmarkStart w:id="21" w:name="_Toc165969653"/>
       <w:bookmarkStart w:id="22" w:name="_Toc175920322"/>
       <w:r>
-        <w:lastRenderedPageBreak/>
         <w:t>Conclusion</w:t>
       </w:r>
       <w:bookmarkEnd w:id="21"/>
@@ -2332,11 +2466,16 @@
         </w:numPr>
       </w:pPr>
       <w:r>
-        <w:t>Si c’était à refaire</w:t>
+        <w:t xml:space="preserve">Si c’était à </w:t>
+      </w:r>
+      <w:proofErr w:type="gramStart"/>
+      <w:r>
+        <w:t>refaire</w:t>
       </w:r>
       <w:r>
         <w:t>:</w:t>
       </w:r>
+      <w:proofErr w:type="gramEnd"/>
     </w:p>
     <w:p>
       <w:pPr>
@@ -2403,8 +2542,13 @@
           <w:numId w:val="24"/>
         </w:numPr>
       </w:pPr>
-      <w:r>
-        <w:t>Suite à donner, améliorations souhaitables, …</w:t>
+      <w:proofErr w:type="gramStart"/>
+      <w:r>
+        <w:t>Suite à</w:t>
+      </w:r>
+      <w:proofErr w:type="gramEnd"/>
+      <w:r>
+        <w:t xml:space="preserve"> donner, améliorations souhaitables, …</w:t>
       </w:r>
     </w:p>
     <w:p>
@@ -2451,7 +2595,7 @@
       <w:pPr>
         <w:pStyle w:val="Retraitcorpsdetexte"/>
       </w:pPr>
-      <w:hyperlink r:id="rId14" w:history="1">
+      <w:hyperlink r:id="rId16" w:history="1">
         <w:r>
           <w:rPr>
             <w:rStyle w:val="Lienhypertexte"/>
@@ -2464,7 +2608,7 @@
       <w:pPr>
         <w:pStyle w:val="Retraitcorpsdetexte"/>
       </w:pPr>
-      <w:hyperlink r:id="rId15" w:history="1">
+      <w:hyperlink r:id="rId17" w:history="1">
         <w:r>
           <w:rPr>
             <w:rStyle w:val="Lienhypertexte"/>
@@ -2477,7 +2621,7 @@
       <w:pPr>
         <w:pStyle w:val="Retraitcorpsdetexte"/>
       </w:pPr>
-      <w:hyperlink r:id="rId16" w:history="1">
+      <w:hyperlink r:id="rId18" w:history="1">
         <w:r>
           <w:rPr>
             <w:rStyle w:val="Lienhypertexte"/>
@@ -2527,8 +2671,13 @@
         <w:t>personnas. (IA utilisé : Copilot</w:t>
       </w:r>
       <w:r>
-        <w:t xml:space="preserve"> et chatGPT</w:t>
-      </w:r>
+        <w:t xml:space="preserve"> et </w:t>
+      </w:r>
+      <w:proofErr w:type="spellStart"/>
+      <w:r>
+        <w:t>chatGPT</w:t>
+      </w:r>
+      <w:proofErr w:type="spellEnd"/>
       <w:r>
         <w:t>)</w:t>
       </w:r>
@@ -2557,8 +2706,13 @@
           <w:numId w:val="25"/>
         </w:numPr>
       </w:pPr>
-      <w:r>
-        <w:t>Listing du code source (partiel ou, plus rarement complet)</w:t>
+      <w:proofErr w:type="gramStart"/>
+      <w:r>
+        <w:t>Listing</w:t>
+      </w:r>
+      <w:proofErr w:type="gramEnd"/>
+      <w:r>
+        <w:t xml:space="preserve"> du code source (partiel ou, plus rarement complet)</w:t>
       </w:r>
     </w:p>
     <w:p>
@@ -2622,8 +2776,8 @@
       </w:r>
     </w:p>
     <w:sectPr>
-      <w:headerReference w:type="default" r:id="rId17"/>
-      <w:footerReference w:type="default" r:id="rId18"/>
+      <w:headerReference w:type="default" r:id="rId19"/>
+      <w:footerReference w:type="default" r:id="rId20"/>
       <w:pgSz w:w="11906" w:h="16838" w:code="9"/>
       <w:pgMar w:top="1418" w:right="1418" w:bottom="1418" w:left="1418" w:header="709" w:footer="709" w:gutter="0"/>
       <w:cols w:space="708"/>
@@ -3097,7 +3251,7 @@
               <w:noProof/>
               <w:szCs w:val="16"/>
             </w:rPr>
-            <w:t>23.09.2024 13:28</w:t>
+            <w:t>27.09.2024 16:26</w:t>
           </w:r>
           <w:r>
             <w:rPr>
@@ -3330,7 +3484,7 @@
         <v:path o:extrusionok="f" gradientshapeok="t" o:connecttype="rect"/>
         <o:lock v:ext="edit" aspectratio="t"/>
       </v:shapetype>
-      <v:shape id="_x0000_i1029" type="#_x0000_t75" style="width:12.75pt;height:12.75pt" o:bullet="t">
+      <v:shape id="_x0000_i1037" type="#_x0000_t75" style="width:12.9pt;height:12.9pt" o:bullet="t">
         <v:imagedata r:id="rId1" o:title="BD10263_"/>
       </v:shape>
     </w:pict>

</xml_diff>

<commit_message>
update jdt and rapport
</commit_message>
<xml_diff>
--- a/R-106-320-322-BastienSegalen-shoot-me-up.docx
+++ b/R-106-320-322-BastienSegalen-shoot-me-up.docx
@@ -1965,8 +1965,17 @@
             <w:rStyle w:val="Lienhypertexte"/>
             <w:lang w:val="en-US"/>
           </w:rPr>
-          <w:t>MCD-MLD\mcd-shootmeup.loo</w:t>
-        </w:r>
+          <w:t>MCD-MLD\mcd-</w:t>
+        </w:r>
+        <w:proofErr w:type="spellStart"/>
+        <w:r>
+          <w:rPr>
+            <w:rStyle w:val="Lienhypertexte"/>
+            <w:lang w:val="en-US"/>
+          </w:rPr>
+          <w:t>shootmeup.loo</w:t>
+        </w:r>
+        <w:proofErr w:type="spellEnd"/>
       </w:hyperlink>
     </w:p>
     <w:p>
@@ -2060,8 +2069,17 @@
             <w:rStyle w:val="Lienhypertexte"/>
             <w:lang w:val="en-US"/>
           </w:rPr>
-          <w:t>MCD-MLD\shootmeup_create_users.sql</w:t>
-        </w:r>
+          <w:t>MCD-MLD\</w:t>
+        </w:r>
+        <w:proofErr w:type="spellStart"/>
+        <w:r>
+          <w:rPr>
+            <w:rStyle w:val="Lienhypertexte"/>
+            <w:lang w:val="en-US"/>
+          </w:rPr>
+          <w:t>shootmeup_create_users.sql</w:t>
+        </w:r>
+        <w:proofErr w:type="spellEnd"/>
       </w:hyperlink>
     </w:p>
     <w:p>
@@ -2213,6 +2231,266 @@
       <w:pPr>
         <w:pStyle w:val="Retraitcorpsdetexte"/>
       </w:pPr>
+      <w:r>
+        <w:t xml:space="preserve">Personnas : </w:t>
+      </w:r>
+      <w:hyperlink r:id="rId16" w:history="1">
+        <w:r>
+          <w:rPr>
+            <w:rStyle w:val="Lienhypertexte"/>
+          </w:rPr>
+          <w:t>UX\personnas.txt</w:t>
+        </w:r>
+      </w:hyperlink>
+    </w:p>
+    <w:p>
+      <w:pPr>
+        <w:pStyle w:val="Retraitcorpsdetexte"/>
+      </w:pPr>
+      <w:r>
+        <w:rPr>
+          <w:noProof/>
+        </w:rPr>
+        <w:lastRenderedPageBreak/>
+        <w:drawing>
+          <wp:inline distT="0" distB="0" distL="0" distR="0" wp14:anchorId="42DDA059" wp14:editId="4458449C">
+            <wp:extent cx="4486275" cy="4239456"/>
+            <wp:effectExtent l="0" t="0" r="0" b="8890"/>
+            <wp:docPr id="3" name="Image 3" descr="Une image contenant texte, Visage humain, capture d’écran, personne&#10;&#10;Description générée automatiquement"/>
+            <wp:cNvGraphicFramePr>
+              <a:graphicFrameLocks xmlns:a="http://schemas.openxmlformats.org/drawingml/2006/main" noChangeAspect="1"/>
+            </wp:cNvGraphicFramePr>
+            <a:graphic xmlns:a="http://schemas.openxmlformats.org/drawingml/2006/main">
+              <a:graphicData uri="http://schemas.openxmlformats.org/drawingml/2006/picture">
+                <pic:pic xmlns:pic="http://schemas.openxmlformats.org/drawingml/2006/picture">
+                  <pic:nvPicPr>
+                    <pic:cNvPr id="3" name="Image 3" descr="Une image contenant texte, Visage humain, capture d’écran, personne&#10;&#10;Description générée automatiquement"/>
+                    <pic:cNvPicPr/>
+                  </pic:nvPicPr>
+                  <pic:blipFill>
+                    <a:blip r:embed="rId17">
+                      <a:extLst>
+                        <a:ext uri="{28A0092B-C50C-407E-A947-70E740481C1C}">
+                          <a14:useLocalDpi xmlns:a14="http://schemas.microsoft.com/office/drawing/2010/main" val="0"/>
+                        </a:ext>
+                      </a:extLst>
+                    </a:blip>
+                    <a:stretch>
+                      <a:fillRect/>
+                    </a:stretch>
+                  </pic:blipFill>
+                  <pic:spPr>
+                    <a:xfrm>
+                      <a:off x="0" y="0"/>
+                      <a:ext cx="4497165" cy="4249746"/>
+                    </a:xfrm>
+                    <a:prstGeom prst="rect">
+                      <a:avLst/>
+                    </a:prstGeom>
+                  </pic:spPr>
+                </pic:pic>
+              </a:graphicData>
+            </a:graphic>
+          </wp:inline>
+        </w:drawing>
+      </w:r>
+    </w:p>
+    <w:p>
+      <w:pPr>
+        <w:pStyle w:val="Retraitcorpsdetexte"/>
+      </w:pPr>
+      <w:r>
+        <w:rPr>
+          <w:noProof/>
+        </w:rPr>
+        <w:drawing>
+          <wp:inline distT="0" distB="0" distL="0" distR="0" wp14:anchorId="2691A5B6" wp14:editId="691C76E3">
+            <wp:extent cx="4391234" cy="4524375"/>
+            <wp:effectExtent l="0" t="0" r="9525" b="0"/>
+            <wp:docPr id="4" name="Image 4" descr="Une image contenant texte, Appareils électroniques, ordinateur, Visage humain&#10;&#10;Description générée automatiquement"/>
+            <wp:cNvGraphicFramePr>
+              <a:graphicFrameLocks xmlns:a="http://schemas.openxmlformats.org/drawingml/2006/main" noChangeAspect="1"/>
+            </wp:cNvGraphicFramePr>
+            <a:graphic xmlns:a="http://schemas.openxmlformats.org/drawingml/2006/main">
+              <a:graphicData uri="http://schemas.openxmlformats.org/drawingml/2006/picture">
+                <pic:pic xmlns:pic="http://schemas.openxmlformats.org/drawingml/2006/picture">
+                  <pic:nvPicPr>
+                    <pic:cNvPr id="4" name="Image 4" descr="Une image contenant texte, Appareils électroniques, ordinateur, Visage humain&#10;&#10;Description générée automatiquement"/>
+                    <pic:cNvPicPr/>
+                  </pic:nvPicPr>
+                  <pic:blipFill>
+                    <a:blip r:embed="rId18">
+                      <a:extLst>
+                        <a:ext uri="{28A0092B-C50C-407E-A947-70E740481C1C}">
+                          <a14:useLocalDpi xmlns:a14="http://schemas.microsoft.com/office/drawing/2010/main" val="0"/>
+                        </a:ext>
+                      </a:extLst>
+                    </a:blip>
+                    <a:stretch>
+                      <a:fillRect/>
+                    </a:stretch>
+                  </pic:blipFill>
+                  <pic:spPr>
+                    <a:xfrm>
+                      <a:off x="0" y="0"/>
+                      <a:ext cx="4397925" cy="4531269"/>
+                    </a:xfrm>
+                    <a:prstGeom prst="rect">
+                      <a:avLst/>
+                    </a:prstGeom>
+                  </pic:spPr>
+                </pic:pic>
+              </a:graphicData>
+            </a:graphic>
+          </wp:inline>
+        </w:drawing>
+      </w:r>
+    </w:p>
+    <w:p>
+      <w:pPr>
+        <w:pStyle w:val="Retraitcorpsdetexte"/>
+      </w:pPr>
+      <w:r>
+        <w:rPr>
+          <w:noProof/>
+        </w:rPr>
+        <w:lastRenderedPageBreak/>
+        <w:drawing>
+          <wp:inline distT="0" distB="0" distL="0" distR="0" wp14:anchorId="19652351" wp14:editId="5C2BA6B9">
+            <wp:extent cx="4723389" cy="5153025"/>
+            <wp:effectExtent l="0" t="0" r="1270" b="0"/>
+            <wp:docPr id="5" name="Image 5" descr="Une image contenant texte, Visage humain, personne, capture d’écran&#10;&#10;Description générée automatiquement"/>
+            <wp:cNvGraphicFramePr>
+              <a:graphicFrameLocks xmlns:a="http://schemas.openxmlformats.org/drawingml/2006/main" noChangeAspect="1"/>
+            </wp:cNvGraphicFramePr>
+            <a:graphic xmlns:a="http://schemas.openxmlformats.org/drawingml/2006/main">
+              <a:graphicData uri="http://schemas.openxmlformats.org/drawingml/2006/picture">
+                <pic:pic xmlns:pic="http://schemas.openxmlformats.org/drawingml/2006/picture">
+                  <pic:nvPicPr>
+                    <pic:cNvPr id="5" name="Image 5" descr="Une image contenant texte, Visage humain, personne, capture d’écran&#10;&#10;Description générée automatiquement"/>
+                    <pic:cNvPicPr/>
+                  </pic:nvPicPr>
+                  <pic:blipFill>
+                    <a:blip r:embed="rId19">
+                      <a:extLst>
+                        <a:ext uri="{28A0092B-C50C-407E-A947-70E740481C1C}">
+                          <a14:useLocalDpi xmlns:a14="http://schemas.microsoft.com/office/drawing/2010/main" val="0"/>
+                        </a:ext>
+                      </a:extLst>
+                    </a:blip>
+                    <a:stretch>
+                      <a:fillRect/>
+                    </a:stretch>
+                  </pic:blipFill>
+                  <pic:spPr>
+                    <a:xfrm>
+                      <a:off x="0" y="0"/>
+                      <a:ext cx="4728993" cy="5159139"/>
+                    </a:xfrm>
+                    <a:prstGeom prst="rect">
+                      <a:avLst/>
+                    </a:prstGeom>
+                  </pic:spPr>
+                </pic:pic>
+              </a:graphicData>
+            </a:graphic>
+          </wp:inline>
+        </w:drawing>
+      </w:r>
+    </w:p>
+    <w:p>
+      <w:pPr>
+        <w:pStyle w:val="Retraitcorpsdetexte"/>
+      </w:pPr>
+    </w:p>
+    <w:p>
+      <w:pPr>
+        <w:pStyle w:val="Retraitcorpsdetexte"/>
+      </w:pPr>
+      <w:r>
+        <w:t>Éco conception</w:t>
+      </w:r>
+      <w:r>
+        <w:t xml:space="preserve"> : </w:t>
+      </w:r>
+    </w:p>
+    <w:p>
+      <w:pPr>
+        <w:pStyle w:val="Retraitcorpsdetexte"/>
+      </w:pPr>
+    </w:p>
+    <w:p>
+      <w:pPr>
+        <w:pStyle w:val="Retraitcorpsdetexte"/>
+      </w:pPr>
+      <w:r>
+        <w:t>Accessibilité</w:t>
+      </w:r>
+      <w:r>
+        <w:t> :</w:t>
+      </w:r>
+    </w:p>
+    <w:p>
+      <w:pPr>
+        <w:pStyle w:val="Retraitcorpsdetexte"/>
+      </w:pPr>
+      <w:r>
+        <w:t>Fonctionnalité</w:t>
+      </w:r>
+      <w:r>
+        <w:t xml:space="preserve"> d’</w:t>
+      </w:r>
+      <w:r>
+        <w:t>accessibilité</w:t>
+      </w:r>
+      <w:r>
+        <w:t xml:space="preserve"> mise en place : contraste élevé pour les personnes malvoyantes.</w:t>
+      </w:r>
+    </w:p>
+    <w:p>
+      <w:pPr>
+        <w:pStyle w:val="Retraitcorpsdetexte"/>
+      </w:pPr>
+      <w:r>
+        <w:t>P</w:t>
+      </w:r>
+      <w:r>
+        <w:t>alette de couleur</w:t>
+      </w:r>
+      <w:r>
+        <w:t> :</w:t>
+      </w:r>
+    </w:p>
+    <w:p>
+      <w:pPr>
+        <w:pStyle w:val="Retraitcorpsdetexte"/>
+      </w:pPr>
+    </w:p>
+    <w:p>
+      <w:pPr>
+        <w:pStyle w:val="Retraitcorpsdetexte"/>
+      </w:pPr>
+      <w:r>
+        <w:t>Élément original</w:t>
+      </w:r>
+      <w:r>
+        <w:t> :</w:t>
+      </w:r>
+    </w:p>
+    <w:p>
+      <w:pPr>
+        <w:pStyle w:val="Retraitcorpsdetexte"/>
+      </w:pPr>
+    </w:p>
+    <w:p>
+      <w:pPr>
+        <w:pStyle w:val="Retraitcorpsdetexte"/>
+      </w:pPr>
+    </w:p>
+    <w:p>
+      <w:pPr>
+        <w:pStyle w:val="Retraitcorpsdetexte"/>
+      </w:pPr>
     </w:p>
     <w:p>
       <w:pPr>
@@ -2222,7 +2500,6 @@
       <w:bookmarkStart w:id="15" w:name="_Toc165969650"/>
       <w:bookmarkStart w:id="16" w:name="_Toc175920320"/>
       <w:r>
-        <w:lastRenderedPageBreak/>
         <w:t>Tests</w:t>
       </w:r>
       <w:bookmarkEnd w:id="14"/>
@@ -2260,15 +2537,7 @@
         <w:t>ests effectués (qui, quand, avec quelles données…)</w:t>
       </w:r>
       <w:r>
-        <w:t xml:space="preserve"> sous forme de procédure. Lorsque cela est possible, fournir un tableau des tests effectués avec les </w:t>
-      </w:r>
-      <w:proofErr w:type="gramStart"/>
-      <w:r>
-        <w:t>résultats</w:t>
-      </w:r>
-      <w:proofErr w:type="gramEnd"/>
-      <w:r>
-        <w:t xml:space="preserve"> obtenus et les actions à entreprendre en conséquence</w:t>
+        <w:t xml:space="preserve"> sous forme de procédure. Lorsque cela est possible, fournir un tableau des tests effectués avec les résultats obtenus et les actions à entreprendre en conséquence</w:t>
       </w:r>
       <w:r>
         <w:t xml:space="preserve"> (et une estimation de leur durée)</w:t>
@@ -2347,6 +2616,7 @@
       <w:bookmarkStart w:id="21" w:name="_Toc165969653"/>
       <w:bookmarkStart w:id="22" w:name="_Toc175920322"/>
       <w:r>
+        <w:lastRenderedPageBreak/>
         <w:t>Conclusion</w:t>
       </w:r>
       <w:bookmarkEnd w:id="21"/>
@@ -2595,7 +2865,7 @@
       <w:pPr>
         <w:pStyle w:val="Retraitcorpsdetexte"/>
       </w:pPr>
-      <w:hyperlink r:id="rId16" w:history="1">
+      <w:hyperlink r:id="rId20" w:history="1">
         <w:r>
           <w:rPr>
             <w:rStyle w:val="Lienhypertexte"/>
@@ -2608,7 +2878,7 @@
       <w:pPr>
         <w:pStyle w:val="Retraitcorpsdetexte"/>
       </w:pPr>
-      <w:hyperlink r:id="rId17" w:history="1">
+      <w:hyperlink r:id="rId21" w:history="1">
         <w:r>
           <w:rPr>
             <w:rStyle w:val="Lienhypertexte"/>
@@ -2621,7 +2891,7 @@
       <w:pPr>
         <w:pStyle w:val="Retraitcorpsdetexte"/>
       </w:pPr>
-      <w:hyperlink r:id="rId18" w:history="1">
+      <w:hyperlink r:id="rId22" w:history="1">
         <w:r>
           <w:rPr>
             <w:rStyle w:val="Lienhypertexte"/>
@@ -2776,8 +3046,8 @@
       </w:r>
     </w:p>
     <w:sectPr>
-      <w:headerReference w:type="default" r:id="rId19"/>
-      <w:footerReference w:type="default" r:id="rId20"/>
+      <w:headerReference w:type="default" r:id="rId23"/>
+      <w:footerReference w:type="default" r:id="rId24"/>
       <w:pgSz w:w="11906" w:h="16838" w:code="9"/>
       <w:pgMar w:top="1418" w:right="1418" w:bottom="1418" w:left="1418" w:header="709" w:footer="709" w:gutter="0"/>
       <w:cols w:space="708"/>
@@ -3251,7 +3521,7 @@
               <w:noProof/>
               <w:szCs w:val="16"/>
             </w:rPr>
-            <w:t>27.09.2024 16:26</w:t>
+            <w:t>02.10.2024 10:56</w:t>
           </w:r>
           <w:r>
             <w:rPr>
@@ -3484,7 +3754,7 @@
         <v:path o:extrusionok="f" gradientshapeok="t" o:connecttype="rect"/>
         <o:lock v:ext="edit" aspectratio="t"/>
       </v:shapetype>
-      <v:shape id="_x0000_i1037" type="#_x0000_t75" style="width:12.9pt;height:12.9pt" o:bullet="t">
+      <v:shape id="_x0000_i1041" type="#_x0000_t75" style="width:12.75pt;height:12.75pt" o:bullet="t">
         <v:imagedata r:id="rId1" o:title="BD10263_"/>
       </v:shape>
     </w:pict>

</xml_diff>

<commit_message>
add cooldown, explosion, powerups, update rapport and jdt
</commit_message>
<xml_diff>
--- a/R-106-320-322-BastienSegalen-shoot-me-up.docx
+++ b/R-106-320-322-BastienSegalen-shoot-me-up.docx
@@ -103,27 +103,9 @@
       <w:pPr>
         <w:jc w:val="center"/>
       </w:pPr>
-      <w:proofErr w:type="spellStart"/>
-      <w:r>
-        <w:t>Curchod</w:t>
-      </w:r>
-      <w:proofErr w:type="spellEnd"/>
-      <w:r>
-        <w:t xml:space="preserve"> – </w:t>
-      </w:r>
-      <w:proofErr w:type="spellStart"/>
-      <w:r>
-        <w:t>Mveng</w:t>
-      </w:r>
-      <w:proofErr w:type="spellEnd"/>
-      <w:r>
-        <w:t xml:space="preserve"> - </w:t>
-      </w:r>
-      <w:proofErr w:type="spellStart"/>
-      <w:r>
-        <w:t>Melly</w:t>
-      </w:r>
-      <w:proofErr w:type="spellEnd"/>
+      <w:r>
+        <w:t>Curchod – Mveng - Melly</w:t>
+      </w:r>
     </w:p>
     <w:p>
       <w:pPr>
@@ -1965,47 +1947,30 @@
             <w:rStyle w:val="Lienhypertexte"/>
             <w:lang w:val="en-US"/>
           </w:rPr>
-          <w:t>MCD-MLD\mcd-</w:t>
-        </w:r>
-        <w:proofErr w:type="spellStart"/>
+          <w:t>MCD-MLD\mcd-shootmeup.loo</w:t>
+        </w:r>
+      </w:hyperlink>
+    </w:p>
+    <w:p>
+      <w:pPr>
+        <w:pStyle w:val="Retraitcorpsdetexte3"/>
+      </w:pPr>
+      <w:r>
+        <w:t xml:space="preserve">Fichier </w:t>
+      </w:r>
+      <w:r>
+        <w:t>de création des d</w:t>
+      </w:r>
+      <w:r>
+        <w:t xml:space="preserve">onnées : </w:t>
+      </w:r>
+      <w:hyperlink r:id="rId13" w:history="1">
         <w:r>
           <w:rPr>
             <w:rStyle w:val="Lienhypertexte"/>
-            <w:lang w:val="en-US"/>
-          </w:rPr>
-          <w:t>shootmeup.loo</w:t>
-        </w:r>
-        <w:proofErr w:type="spellEnd"/>
-      </w:hyperlink>
-    </w:p>
-    <w:p>
-      <w:pPr>
-        <w:pStyle w:val="Retraitcorpsdetexte3"/>
-      </w:pPr>
-      <w:r>
-        <w:t xml:space="preserve">Fichier </w:t>
-      </w:r>
-      <w:r>
-        <w:t>de création des d</w:t>
-      </w:r>
-      <w:r>
-        <w:t xml:space="preserve">onnées : </w:t>
-      </w:r>
-      <w:hyperlink r:id="rId13" w:history="1">
-        <w:r>
-          <w:rPr>
-            <w:rStyle w:val="Lienhypertexte"/>
-          </w:rPr>
-          <w:t>MCD-MLD\</w:t>
-        </w:r>
-        <w:proofErr w:type="spellStart"/>
-        <w:r>
-          <w:rPr>
-            <w:rStyle w:val="Lienhypertexte"/>
-          </w:rPr>
-          <w:t>shootmeup-donnees.sql</w:t>
-        </w:r>
-        <w:proofErr w:type="spellEnd"/>
+          </w:rPr>
+          <w:t>MCD-MLD\shootmeup-donnees.sql</w:t>
+        </w:r>
       </w:hyperlink>
     </w:p>
     <w:p>
@@ -2069,17 +2034,8 @@
             <w:rStyle w:val="Lienhypertexte"/>
             <w:lang w:val="en-US"/>
           </w:rPr>
-          <w:t>MCD-MLD\</w:t>
-        </w:r>
-        <w:proofErr w:type="spellStart"/>
-        <w:r>
-          <w:rPr>
-            <w:rStyle w:val="Lienhypertexte"/>
-            <w:lang w:val="en-US"/>
-          </w:rPr>
-          <w:t>shootmeup_create_users.sql</w:t>
-        </w:r>
-        <w:proofErr w:type="spellEnd"/>
+          <w:t>MCD-MLD\shootmeup_create_users.sql</w:t>
+        </w:r>
       </w:hyperlink>
     </w:p>
     <w:p>
@@ -2413,6 +2369,9 @@
       <w:r>
         <w:t xml:space="preserve"> : </w:t>
       </w:r>
+      <w:r>
+        <w:t>115bonne praitique</w:t>
+      </w:r>
     </w:p>
     <w:p>
       <w:pPr>
@@ -2736,16 +2695,11 @@
         </w:numPr>
       </w:pPr>
       <w:r>
-        <w:t xml:space="preserve">Si c’était à </w:t>
-      </w:r>
-      <w:proofErr w:type="gramStart"/>
-      <w:r>
-        <w:t>refaire</w:t>
+        <w:t>Si c’était à refaire</w:t>
       </w:r>
       <w:r>
         <w:t>:</w:t>
       </w:r>
-      <w:proofErr w:type="gramEnd"/>
     </w:p>
     <w:p>
       <w:pPr>
@@ -2812,13 +2766,8 @@
           <w:numId w:val="24"/>
         </w:numPr>
       </w:pPr>
-      <w:proofErr w:type="gramStart"/>
-      <w:r>
-        <w:t>Suite à</w:t>
-      </w:r>
-      <w:proofErr w:type="gramEnd"/>
-      <w:r>
-        <w:t xml:space="preserve"> donner, améliorations souhaitables, …</w:t>
+      <w:r>
+        <w:t>Suite à donner, améliorations souhaitables, …</w:t>
       </w:r>
     </w:p>
     <w:p>
@@ -2941,13 +2890,8 @@
         <w:t>personnas. (IA utilisé : Copilot</w:t>
       </w:r>
       <w:r>
-        <w:t xml:space="preserve"> et </w:t>
-      </w:r>
-      <w:proofErr w:type="spellStart"/>
-      <w:r>
-        <w:t>chatGPT</w:t>
-      </w:r>
-      <w:proofErr w:type="spellEnd"/>
+        <w:t xml:space="preserve"> et chatGPT</w:t>
+      </w:r>
       <w:r>
         <w:t>)</w:t>
       </w:r>
@@ -2976,13 +2920,8 @@
           <w:numId w:val="25"/>
         </w:numPr>
       </w:pPr>
-      <w:proofErr w:type="gramStart"/>
-      <w:r>
-        <w:t>Listing</w:t>
-      </w:r>
-      <w:proofErr w:type="gramEnd"/>
-      <w:r>
-        <w:t xml:space="preserve"> du code source (partiel ou, plus rarement complet)</w:t>
+      <w:r>
+        <w:t>Listing du code source (partiel ou, plus rarement complet)</w:t>
       </w:r>
     </w:p>
     <w:p>
@@ -3521,7 +3460,7 @@
               <w:noProof/>
               <w:szCs w:val="16"/>
             </w:rPr>
-            <w:t>02.10.2024 10:56</w:t>
+            <w:t>07.10.2024 14:39</w:t>
           </w:r>
           <w:r>
             <w:rPr>
@@ -3754,7 +3693,7 @@
         <v:path o:extrusionok="f" gradientshapeok="t" o:connecttype="rect"/>
         <o:lock v:ext="edit" aspectratio="t"/>
       </v:shapetype>
-      <v:shape id="_x0000_i1041" type="#_x0000_t75" style="width:12.75pt;height:12.75pt" o:bullet="t">
+      <v:shape id="_x0000_i1029" type="#_x0000_t75" style="width:12.75pt;height:12.75pt" o:bullet="t">
         <v:imagedata r:id="rId1" o:title="BD10263_"/>
       </v:shape>
     </w:pict>

</xml_diff>

<commit_message>
update rapport and db creation file
</commit_message>
<xml_diff>
--- a/R-106-320-322-BastienSegalen-shoot-me-up.docx
+++ b/R-106-320-322-BastienSegalen-shoot-me-up.docx
@@ -103,9 +103,27 @@
       <w:pPr>
         <w:jc w:val="center"/>
       </w:pPr>
-      <w:r>
-        <w:t>Curchod – Mveng - Melly</w:t>
-      </w:r>
+      <w:proofErr w:type="spellStart"/>
+      <w:r>
+        <w:t>Curchod</w:t>
+      </w:r>
+      <w:proofErr w:type="spellEnd"/>
+      <w:r>
+        <w:t xml:space="preserve"> – </w:t>
+      </w:r>
+      <w:proofErr w:type="spellStart"/>
+      <w:r>
+        <w:t>Mveng</w:t>
+      </w:r>
+      <w:proofErr w:type="spellEnd"/>
+      <w:r>
+        <w:t xml:space="preserve"> - </w:t>
+      </w:r>
+      <w:proofErr w:type="spellStart"/>
+      <w:r>
+        <w:t>Melly</w:t>
+      </w:r>
+      <w:proofErr w:type="spellEnd"/>
     </w:p>
     <w:p>
       <w:pPr>
@@ -1947,8 +1965,17 @@
             <w:rStyle w:val="Lienhypertexte"/>
             <w:lang w:val="en-US"/>
           </w:rPr>
-          <w:t>MCD-MLD\mcd-shootmeup.loo</w:t>
-        </w:r>
+          <w:t>MCD-MLD\mcd-</w:t>
+        </w:r>
+        <w:proofErr w:type="spellStart"/>
+        <w:r>
+          <w:rPr>
+            <w:rStyle w:val="Lienhypertexte"/>
+            <w:lang w:val="en-US"/>
+          </w:rPr>
+          <w:t>shootmeup.loo</w:t>
+        </w:r>
+        <w:proofErr w:type="spellEnd"/>
       </w:hyperlink>
     </w:p>
     <w:p>
@@ -1969,8 +1996,16 @@
           <w:rPr>
             <w:rStyle w:val="Lienhypertexte"/>
           </w:rPr>
-          <w:t>MCD-MLD\shootmeup-donnees.sql</w:t>
-        </w:r>
+          <w:t>MCD-MLD\</w:t>
+        </w:r>
+        <w:proofErr w:type="spellStart"/>
+        <w:r>
+          <w:rPr>
+            <w:rStyle w:val="Lienhypertexte"/>
+          </w:rPr>
+          <w:t>shootmeup-donnees.sql</w:t>
+        </w:r>
+        <w:proofErr w:type="spellEnd"/>
       </w:hyperlink>
     </w:p>
     <w:p>
@@ -1989,8 +2024,16 @@
           <w:rPr>
             <w:rStyle w:val="Lienhypertexte"/>
           </w:rPr>
-          <w:t>MCD-MLD\db_shootmeup.sql</w:t>
-        </w:r>
+          <w:t>MCD-MLD\</w:t>
+        </w:r>
+        <w:proofErr w:type="spellStart"/>
+        <w:r>
+          <w:rPr>
+            <w:rStyle w:val="Lienhypertexte"/>
+          </w:rPr>
+          <w:t>db_shootmeup.sql</w:t>
+        </w:r>
+        <w:proofErr w:type="spellEnd"/>
       </w:hyperlink>
     </w:p>
     <w:p>
@@ -2034,8 +2077,17 @@
             <w:rStyle w:val="Lienhypertexte"/>
             <w:lang w:val="en-US"/>
           </w:rPr>
-          <w:t>MCD-MLD\shootmeup_create_users.sql</w:t>
-        </w:r>
+          <w:t>MCD-MLD\</w:t>
+        </w:r>
+        <w:proofErr w:type="spellStart"/>
+        <w:r>
+          <w:rPr>
+            <w:rStyle w:val="Lienhypertexte"/>
+            <w:lang w:val="en-US"/>
+          </w:rPr>
+          <w:t>shootmeup_create_users.sql</w:t>
+        </w:r>
+        <w:proofErr w:type="spellEnd"/>
       </w:hyperlink>
     </w:p>
     <w:p>
@@ -2100,6 +2152,56 @@
     </w:p>
     <w:p>
       <w:pPr>
+        <w:pStyle w:val="Retraitcorpsdetexte3"/>
+        <w:jc w:val="left"/>
+      </w:pPr>
+      <w:r>
+        <w:t xml:space="preserve">INDEX : </w:t>
+      </w:r>
+    </w:p>
+    <w:p>
+      <w:pPr>
+        <w:pStyle w:val="Retraitcorpsdetexte3"/>
+        <w:numPr>
+          <w:ilvl w:val="0"/>
+          <w:numId w:val="50"/>
+        </w:numPr>
+        <w:jc w:val="left"/>
+      </w:pPr>
+      <w:r>
+        <w:t>Index sur les IDs</w:t>
+      </w:r>
+    </w:p>
+    <w:p>
+      <w:pPr>
+        <w:pStyle w:val="Retraitcorpsdetexte3"/>
+        <w:numPr>
+          <w:ilvl w:val="0"/>
+          <w:numId w:val="50"/>
+        </w:numPr>
+        <w:jc w:val="left"/>
+      </w:pPr>
+      <w:r>
+        <w:t xml:space="preserve">Plus rapide pour les </w:t>
+      </w:r>
+      <w:r>
+        <w:t>requêtes</w:t>
+      </w:r>
+      <w:r>
+        <w:t xml:space="preserve">, </w:t>
+      </w:r>
+      <w:r>
+        <w:t>créer</w:t>
+      </w:r>
+      <w:r>
+        <w:t xml:space="preserve"> les index prend du temps</w:t>
+      </w:r>
+      <w:r>
+        <w:t xml:space="preserve"> (insertion de données)</w:t>
+      </w:r>
+    </w:p>
+    <w:p>
+      <w:pPr>
         <w:pStyle w:val="Retraitcorpsdetexte"/>
         <w:ind w:left="0"/>
       </w:pPr>
@@ -2155,8 +2257,155 @@
         <w:t>nt</w:t>
       </w:r>
       <w:r>
-        <w:t xml:space="preserve"> en ligne.</w:t>
-      </w:r>
+        <w:t xml:space="preserve"> en ligne</w:t>
+      </w:r>
+      <w:r>
+        <w:t xml:space="preserve"> et en tirant des lasers.</w:t>
+      </w:r>
+      <w:r>
+        <w:t xml:space="preserve"> Quand on tue les ennemis, on peut obtenir un </w:t>
+      </w:r>
+      <w:r>
+        <w:t xml:space="preserve">power </w:t>
+      </w:r>
+      <w:r>
+        <w:lastRenderedPageBreak/>
+        <w:t>up</w:t>
+      </w:r>
+      <w:r>
+        <w:t>, qui est soit un tir</w:t>
+      </w:r>
+      <w:r>
+        <w:t xml:space="preserve"> </w:t>
+      </w:r>
+      <w:r>
+        <w:t>transperçant</w:t>
+      </w:r>
+      <w:r>
+        <w:t xml:space="preserve"> </w:t>
+      </w:r>
+      <w:r>
+        <w:t>qui</w:t>
+      </w:r>
+      <w:r>
+        <w:t xml:space="preserve"> peut tuer plusieurs ennemis, soit un </w:t>
+      </w:r>
+      <w:r>
+        <w:t>power up</w:t>
+      </w:r>
+      <w:r>
+        <w:t xml:space="preserve"> qui désactive le </w:t>
+      </w:r>
+      <w:r>
+        <w:t>rechargement</w:t>
+      </w:r>
+      <w:r>
+        <w:t xml:space="preserve">, </w:t>
+      </w:r>
+      <w:r>
+        <w:t xml:space="preserve">on peut donc </w:t>
+      </w:r>
+      <w:r>
+        <w:t>tirer</w:t>
+      </w:r>
+      <w:r>
+        <w:t xml:space="preserve"> </w:t>
+      </w:r>
+      <w:r>
+        <w:t>très</w:t>
+      </w:r>
+      <w:r>
+        <w:t xml:space="preserve"> vite</w:t>
+      </w:r>
+      <w:r>
+        <w:t xml:space="preserve">. Il y a des obstacles pour </w:t>
+      </w:r>
+      <w:r>
+        <w:t>pouvoir</w:t>
+      </w:r>
+      <w:r>
+        <w:t xml:space="preserve"> se </w:t>
+      </w:r>
+      <w:r>
+        <w:t>protéger</w:t>
+      </w:r>
+      <w:r>
+        <w:t xml:space="preserve"> des tirs ennemis.</w:t>
+      </w:r>
+    </w:p>
+    <w:p>
+      <w:pPr>
+        <w:pStyle w:val="Retraitcorpsdetexte"/>
+      </w:pPr>
+      <w:r>
+        <w:t>Niveaux :</w:t>
+      </w:r>
+      <w:r>
+        <w:t xml:space="preserve"> </w:t>
+      </w:r>
+      <w:r>
+        <w:t>Il y a deux niveaux avec un nombre fix d’ennemis et un niveau “survie” qui est infini.</w:t>
+      </w:r>
+    </w:p>
+    <w:p>
+      <w:pPr>
+        <w:pStyle w:val="Retraitcorpsdetexte"/>
+      </w:pPr>
+    </w:p>
+    <w:p>
+      <w:pPr>
+        <w:pStyle w:val="Retraitcorpsdetexte"/>
+      </w:pPr>
+    </w:p>
+    <w:p>
+      <w:pPr>
+        <w:pStyle w:val="Retraitcorpsdetexte"/>
+      </w:pPr>
+      <w:r>
+        <w:t xml:space="preserve">On peut tuer les ennemis avec </w:t>
+      </w:r>
+      <w:r>
+        <w:t>nos tirs</w:t>
+      </w:r>
+      <w:r>
+        <w:t xml:space="preserve"> ou avec notre vaisseau, au cout d’une vie</w:t>
+      </w:r>
+    </w:p>
+    <w:p>
+      <w:pPr>
+        <w:pStyle w:val="Retraitcorpsdetexte"/>
+      </w:pPr>
+      <w:r>
+        <w:t xml:space="preserve">Les </w:t>
+      </w:r>
+      <w:r>
+        <w:t>obstacles</w:t>
+      </w:r>
+      <w:r>
+        <w:t xml:space="preserve"> peuvent être détruit par les tir adverse, par </w:t>
+      </w:r>
+      <w:r>
+        <w:t>nos tirs</w:t>
+      </w:r>
+      <w:r>
+        <w:t xml:space="preserve"> ou quand un ennemi touche un </w:t>
+      </w:r>
+      <w:r>
+        <w:t>obstacle</w:t>
+      </w:r>
+      <w:r>
+        <w:t>.</w:t>
+      </w:r>
+    </w:p>
+    <w:p>
+      <w:pPr>
+        <w:pStyle w:val="Retraitcorpsdetexte"/>
+      </w:pPr>
+    </w:p>
+    <w:p>
+      <w:pPr>
+        <w:pStyle w:val="Retraitcorpsdetexte"/>
+      </w:pPr>
     </w:p>
     <w:p>
       <w:pPr>
@@ -2207,7 +2456,6 @@
         <w:rPr>
           <w:noProof/>
         </w:rPr>
-        <w:lastRenderedPageBreak/>
         <w:drawing>
           <wp:inline distT="0" distB="0" distL="0" distR="0" wp14:anchorId="42DDA059" wp14:editId="4458449C">
             <wp:extent cx="4486275" cy="4239456"/>
@@ -2259,6 +2507,7 @@
         <w:rPr>
           <w:noProof/>
         </w:rPr>
+        <w:lastRenderedPageBreak/>
         <w:drawing>
           <wp:inline distT="0" distB="0" distL="0" distR="0" wp14:anchorId="2691A5B6" wp14:editId="691C76E3">
             <wp:extent cx="4391234" cy="4524375"/>
@@ -2370,19 +2619,50 @@
         <w:t xml:space="preserve"> : </w:t>
       </w:r>
       <w:r>
-        <w:t>115bonne praitique</w:t>
+        <w:t>115</w:t>
+      </w:r>
+      <w:r>
+        <w:t xml:space="preserve"> </w:t>
+      </w:r>
+      <w:r>
+        <w:t xml:space="preserve">bonne </w:t>
+      </w:r>
+      <w:r>
+        <w:t>pratique :</w:t>
       </w:r>
     </w:p>
     <w:p>
       <w:pPr>
         <w:pStyle w:val="Retraitcorpsdetexte"/>
       </w:pPr>
+      <w:r>
+        <w:t xml:space="preserve">5 : </w:t>
+      </w:r>
+      <w:r>
+        <w:t>Optimiser le parcours utilisateur</w:t>
+      </w:r>
+      <w:r>
+        <w:t xml:space="preserve"> : </w:t>
+      </w:r>
     </w:p>
     <w:p>
       <w:pPr>
         <w:pStyle w:val="Retraitcorpsdetexte"/>
       </w:pPr>
       <w:r>
+        <w:t>Il y a peu de bouton, les interface sont simple et facile à comprendre.</w:t>
+      </w:r>
+    </w:p>
+    <w:p>
+      <w:pPr>
+        <w:pStyle w:val="Retraitcorpsdetexte"/>
+      </w:pPr>
+    </w:p>
+    <w:p>
+      <w:pPr>
+        <w:pStyle w:val="Retraitcorpsdetexte"/>
+      </w:pPr>
+      <w:r>
         <w:t>Accessibilité</w:t>
       </w:r>
       <w:r>
@@ -2405,6 +2685,11 @@
       <w:r>
         <w:t xml:space="preserve"> mise en place : contraste élevé pour les personnes malvoyantes.</w:t>
       </w:r>
+    </w:p>
+    <w:p>
+      <w:pPr>
+        <w:pStyle w:val="Retraitcorpsdetexte"/>
+      </w:pPr>
     </w:p>
     <w:p>
       <w:pPr>
@@ -2529,6 +2814,7 @@
         </w:numPr>
       </w:pPr>
       <w:r>
+        <w:lastRenderedPageBreak/>
         <w:t>Raison</w:t>
       </w:r>
       <w:r>
@@ -2575,7 +2861,6 @@
       <w:bookmarkStart w:id="21" w:name="_Toc165969653"/>
       <w:bookmarkStart w:id="22" w:name="_Toc175920322"/>
       <w:r>
-        <w:lastRenderedPageBreak/>
         <w:t>Conclusion</w:t>
       </w:r>
       <w:bookmarkEnd w:id="21"/>
@@ -2695,11 +2980,16 @@
         </w:numPr>
       </w:pPr>
       <w:r>
-        <w:t>Si c’était à refaire</w:t>
+        <w:t xml:space="preserve">Si c’était à </w:t>
+      </w:r>
+      <w:proofErr w:type="gramStart"/>
+      <w:r>
+        <w:t>refaire</w:t>
       </w:r>
       <w:r>
         <w:t>:</w:t>
       </w:r>
+      <w:proofErr w:type="gramEnd"/>
     </w:p>
     <w:p>
       <w:pPr>
@@ -2766,8 +3056,13 @@
           <w:numId w:val="24"/>
         </w:numPr>
       </w:pPr>
-      <w:r>
-        <w:t>Suite à donner, améliorations souhaitables, …</w:t>
+      <w:proofErr w:type="gramStart"/>
+      <w:r>
+        <w:t>Suite à</w:t>
+      </w:r>
+      <w:proofErr w:type="gramEnd"/>
+      <w:r>
+        <w:t xml:space="preserve"> donner, améliorations souhaitables, …</w:t>
       </w:r>
     </w:p>
     <w:p>
@@ -2890,8 +3185,13 @@
         <w:t>personnas. (IA utilisé : Copilot</w:t>
       </w:r>
       <w:r>
-        <w:t xml:space="preserve"> et chatGPT</w:t>
-      </w:r>
+        <w:t xml:space="preserve"> et </w:t>
+      </w:r>
+      <w:proofErr w:type="spellStart"/>
+      <w:r>
+        <w:t>chatGPT</w:t>
+      </w:r>
+      <w:proofErr w:type="spellEnd"/>
       <w:r>
         <w:t>)</w:t>
       </w:r>
@@ -2920,8 +3220,13 @@
           <w:numId w:val="25"/>
         </w:numPr>
       </w:pPr>
-      <w:r>
-        <w:t>Listing du code source (partiel ou, plus rarement complet)</w:t>
+      <w:proofErr w:type="gramStart"/>
+      <w:r>
+        <w:t>Listing</w:t>
+      </w:r>
+      <w:proofErr w:type="gramEnd"/>
+      <w:r>
+        <w:t xml:space="preserve"> du code source (partiel ou, plus rarement complet)</w:t>
       </w:r>
     </w:p>
     <w:p>
@@ -3061,7 +3366,7 @@
             </w:rPr>
             <w:t> :</w:t>
           </w:r>
-          <w:fldSimple w:instr=" AUTHOR   \* MERGEFORMAT ">
+          <w:fldSimple w:instr="AUTHOR   \* MERGEFORMAT">
             <w:r>
               <w:rPr>
                 <w:rFonts w:cs="Arial"/>
@@ -3416,7 +3721,7 @@
             </w:rPr>
             <w:t xml:space="preserve"> </w:t>
           </w:r>
-          <w:fldSimple w:instr=" REVNUM   \* MERGEFORMAT ">
+          <w:fldSimple w:instr="REVNUM   \* MERGEFORMAT">
             <w:r>
               <w:rPr>
                 <w:rFonts w:cs="Arial"/>
@@ -3460,7 +3765,7 @@
               <w:noProof/>
               <w:szCs w:val="16"/>
             </w:rPr>
-            <w:t>07.10.2024 14:39</w:t>
+            <w:t>28.10.2024 11:08</w:t>
           </w:r>
           <w:r>
             <w:rPr>
@@ -3693,7 +3998,7 @@
         <v:path o:extrusionok="f" gradientshapeok="t" o:connecttype="rect"/>
         <o:lock v:ext="edit" aspectratio="t"/>
       </v:shapetype>
-      <v:shape id="_x0000_i1029" type="#_x0000_t75" style="width:12.75pt;height:12.75pt" o:bullet="t">
+      <v:shape id="_x0000_i1035" type="#_x0000_t75" style="width:12.9pt;height:12.9pt" o:bullet="t">
         <v:imagedata r:id="rId1" o:title="BD10263_"/>
       </v:shape>
     </w:pict>
@@ -6941,6 +7246,95 @@
     </w:lvl>
   </w:abstractNum>
   <w:abstractNum w:abstractNumId="38" w15:restartNumberingAfterBreak="0">
+    <w:nsid w:val="6D837DFF"/>
+    <w:multiLevelType w:val="hybridMultilevel"/>
+    <w:tmpl w:val="D7402DB8"/>
+    <w:lvl w:ilvl="0" w:tplc="55E495F2">
+      <w:start w:val="1"/>
+      <w:numFmt w:val="decimal"/>
+      <w:lvlText w:val="%1)"/>
+      <w:lvlJc w:val="left"/>
+      <w:pPr>
+        <w:ind w:left="2174" w:hanging="360"/>
+      </w:pPr>
+      <w:rPr>
+        <w:rFonts w:hint="default"/>
+      </w:rPr>
+    </w:lvl>
+    <w:lvl w:ilvl="1" w:tplc="100C0019" w:tentative="1">
+      <w:start w:val="1"/>
+      <w:numFmt w:val="lowerLetter"/>
+      <w:lvlText w:val="%2."/>
+      <w:lvlJc w:val="left"/>
+      <w:pPr>
+        <w:ind w:left="2894" w:hanging="360"/>
+      </w:pPr>
+    </w:lvl>
+    <w:lvl w:ilvl="2" w:tplc="100C001B" w:tentative="1">
+      <w:start w:val="1"/>
+      <w:numFmt w:val="lowerRoman"/>
+      <w:lvlText w:val="%3."/>
+      <w:lvlJc w:val="right"/>
+      <w:pPr>
+        <w:ind w:left="3614" w:hanging="180"/>
+      </w:pPr>
+    </w:lvl>
+    <w:lvl w:ilvl="3" w:tplc="100C000F" w:tentative="1">
+      <w:start w:val="1"/>
+      <w:numFmt w:val="decimal"/>
+      <w:lvlText w:val="%4."/>
+      <w:lvlJc w:val="left"/>
+      <w:pPr>
+        <w:ind w:left="4334" w:hanging="360"/>
+      </w:pPr>
+    </w:lvl>
+    <w:lvl w:ilvl="4" w:tplc="100C0019" w:tentative="1">
+      <w:start w:val="1"/>
+      <w:numFmt w:val="lowerLetter"/>
+      <w:lvlText w:val="%5."/>
+      <w:lvlJc w:val="left"/>
+      <w:pPr>
+        <w:ind w:left="5054" w:hanging="360"/>
+      </w:pPr>
+    </w:lvl>
+    <w:lvl w:ilvl="5" w:tplc="100C001B" w:tentative="1">
+      <w:start w:val="1"/>
+      <w:numFmt w:val="lowerRoman"/>
+      <w:lvlText w:val="%6."/>
+      <w:lvlJc w:val="right"/>
+      <w:pPr>
+        <w:ind w:left="5774" w:hanging="180"/>
+      </w:pPr>
+    </w:lvl>
+    <w:lvl w:ilvl="6" w:tplc="100C000F" w:tentative="1">
+      <w:start w:val="1"/>
+      <w:numFmt w:val="decimal"/>
+      <w:lvlText w:val="%7."/>
+      <w:lvlJc w:val="left"/>
+      <w:pPr>
+        <w:ind w:left="6494" w:hanging="360"/>
+      </w:pPr>
+    </w:lvl>
+    <w:lvl w:ilvl="7" w:tplc="100C0019" w:tentative="1">
+      <w:start w:val="1"/>
+      <w:numFmt w:val="lowerLetter"/>
+      <w:lvlText w:val="%8."/>
+      <w:lvlJc w:val="left"/>
+      <w:pPr>
+        <w:ind w:left="7214" w:hanging="360"/>
+      </w:pPr>
+    </w:lvl>
+    <w:lvl w:ilvl="8" w:tplc="100C001B" w:tentative="1">
+      <w:start w:val="1"/>
+      <w:numFmt w:val="lowerRoman"/>
+      <w:lvlText w:val="%9."/>
+      <w:lvlJc w:val="right"/>
+      <w:pPr>
+        <w:ind w:left="7934" w:hanging="180"/>
+      </w:pPr>
+    </w:lvl>
+  </w:abstractNum>
+  <w:abstractNum w:abstractNumId="39" w15:restartNumberingAfterBreak="0">
     <w:nsid w:val="6E184B33"/>
     <w:multiLevelType w:val="hybridMultilevel"/>
     <w:tmpl w:val="FF201792"/>
@@ -7052,7 +7446,7 @@
       </w:rPr>
     </w:lvl>
   </w:abstractNum>
-  <w:abstractNum w:abstractNumId="39" w15:restartNumberingAfterBreak="0">
+  <w:abstractNum w:abstractNumId="40" w15:restartNumberingAfterBreak="0">
     <w:nsid w:val="70C03573"/>
     <w:multiLevelType w:val="multilevel"/>
     <w:tmpl w:val="100C0021"/>
@@ -7165,7 +7559,7 @@
       </w:rPr>
     </w:lvl>
   </w:abstractNum>
-  <w:abstractNum w:abstractNumId="40" w15:restartNumberingAfterBreak="0">
+  <w:abstractNum w:abstractNumId="41" w15:restartNumberingAfterBreak="0">
     <w:nsid w:val="79CD09A9"/>
     <w:multiLevelType w:val="multilevel"/>
     <w:tmpl w:val="100C0021"/>
@@ -7278,7 +7672,7 @@
       </w:rPr>
     </w:lvl>
   </w:abstractNum>
-  <w:abstractNum w:abstractNumId="41" w15:restartNumberingAfterBreak="0">
+  <w:abstractNum w:abstractNumId="42" w15:restartNumberingAfterBreak="0">
     <w:nsid w:val="7E7F1C51"/>
     <w:multiLevelType w:val="multilevel"/>
     <w:tmpl w:val="100C0021"/>
@@ -7443,10 +7837,10 @@
     <w:abstractNumId w:val="27"/>
   </w:num>
   <w:num w:numId="18" w16cid:durableId="656232282">
-    <w:abstractNumId w:val="41"/>
+    <w:abstractNumId w:val="42"/>
   </w:num>
   <w:num w:numId="19" w16cid:durableId="395662234">
-    <w:abstractNumId w:val="39"/>
+    <w:abstractNumId w:val="40"/>
   </w:num>
   <w:num w:numId="20" w16cid:durableId="668868416">
     <w:abstractNumId w:val="10"/>
@@ -7521,7 +7915,7 @@
     <w:abstractNumId w:val="25"/>
   </w:num>
   <w:num w:numId="44" w16cid:durableId="143355477">
-    <w:abstractNumId w:val="40"/>
+    <w:abstractNumId w:val="41"/>
   </w:num>
   <w:num w:numId="45" w16cid:durableId="1306739501">
     <w:abstractNumId w:val="14"/>
@@ -7533,10 +7927,13 @@
     <w:abstractNumId w:val="33"/>
   </w:num>
   <w:num w:numId="48" w16cid:durableId="760176339">
-    <w:abstractNumId w:val="38"/>
+    <w:abstractNumId w:val="39"/>
   </w:num>
   <w:num w:numId="49" w16cid:durableId="628321002">
     <w:abstractNumId w:val="16"/>
+  </w:num>
+  <w:num w:numId="50" w16cid:durableId="1070425669">
+    <w:abstractNumId w:val="38"/>
   </w:num>
   <w:numIdMacAtCleanup w:val="4"/>
 </w:numbering>

</xml_diff>

<commit_message>
add auto-eval, DB dump, update db creation file, jdt and rapport
</commit_message>
<xml_diff>
--- a/R-106-320-322-BastienSegalen-shoot-me-up.docx
+++ b/R-106-320-322-BastienSegalen-shoot-me-up.docx
@@ -103,27 +103,9 @@
       <w:pPr>
         <w:jc w:val="center"/>
       </w:pPr>
-      <w:proofErr w:type="spellStart"/>
-      <w:r>
-        <w:t>Curchod</w:t>
-      </w:r>
-      <w:proofErr w:type="spellEnd"/>
-      <w:r>
-        <w:t xml:space="preserve"> – </w:t>
-      </w:r>
-      <w:proofErr w:type="spellStart"/>
-      <w:r>
-        <w:t>Mveng</w:t>
-      </w:r>
-      <w:proofErr w:type="spellEnd"/>
-      <w:r>
-        <w:t xml:space="preserve"> - </w:t>
-      </w:r>
-      <w:proofErr w:type="spellStart"/>
-      <w:r>
-        <w:t>Melly</w:t>
-      </w:r>
-      <w:proofErr w:type="spellEnd"/>
+      <w:r>
+        <w:t>Curchod – Mveng - Melly</w:t>
+      </w:r>
     </w:p>
     <w:p>
       <w:pPr>
@@ -189,7 +171,7 @@
         </w:rPr>
         <w:fldChar w:fldCharType="separate"/>
       </w:r>
-      <w:hyperlink w:anchor="_Toc175920314" w:history="1">
+      <w:hyperlink w:anchor="_Toc181175283" w:history="1">
         <w:r>
           <w:rPr>
             <w:rStyle w:val="Lienhypertexte"/>
@@ -237,7 +219,7 @@
             <w:noProof/>
             <w:webHidden/>
           </w:rPr>
-          <w:instrText xml:space="preserve"> PAGEREF _Toc175920314 \h </w:instrText>
+          <w:instrText xml:space="preserve"> PAGEREF _Toc181175283 \h </w:instrText>
         </w:r>
         <w:r>
           <w:rPr>
@@ -285,7 +267,7 @@
           <w14:ligatures w14:val="standardContextual"/>
         </w:rPr>
       </w:pPr>
-      <w:hyperlink w:anchor="_Toc175920315" w:history="1">
+      <w:hyperlink w:anchor="_Toc181175284" w:history="1">
         <w:r>
           <w:rPr>
             <w:rStyle w:val="Lienhypertexte"/>
@@ -331,7 +313,7 @@
             <w:noProof/>
             <w:webHidden/>
           </w:rPr>
-          <w:instrText xml:space="preserve"> PAGEREF _Toc175920315 \h </w:instrText>
+          <w:instrText xml:space="preserve"> PAGEREF _Toc181175284 \h </w:instrText>
         </w:r>
         <w:r>
           <w:rPr>
@@ -379,7 +361,7 @@
           <w14:ligatures w14:val="standardContextual"/>
         </w:rPr>
       </w:pPr>
-      <w:hyperlink w:anchor="_Toc175920316" w:history="1">
+      <w:hyperlink w:anchor="_Toc181175285" w:history="1">
         <w:r>
           <w:rPr>
             <w:rStyle w:val="Lienhypertexte"/>
@@ -425,7 +407,7 @@
             <w:noProof/>
             <w:webHidden/>
           </w:rPr>
-          <w:instrText xml:space="preserve"> PAGEREF _Toc175920316 \h </w:instrText>
+          <w:instrText xml:space="preserve"> PAGEREF _Toc181175285 \h </w:instrText>
         </w:r>
         <w:r>
           <w:rPr>
@@ -475,7 +457,7 @@
           <w14:ligatures w14:val="standardContextual"/>
         </w:rPr>
       </w:pPr>
-      <w:hyperlink w:anchor="_Toc175920317" w:history="1">
+      <w:hyperlink w:anchor="_Toc181175286" w:history="1">
         <w:r>
           <w:rPr>
             <w:rStyle w:val="Lienhypertexte"/>
@@ -523,7 +505,7 @@
             <w:noProof/>
             <w:webHidden/>
           </w:rPr>
-          <w:instrText xml:space="preserve"> PAGEREF _Toc175920317 \h </w:instrText>
+          <w:instrText xml:space="preserve"> PAGEREF _Toc181175286 \h </w:instrText>
         </w:r>
         <w:r>
           <w:rPr>
@@ -573,7 +555,7 @@
           <w14:ligatures w14:val="standardContextual"/>
         </w:rPr>
       </w:pPr>
-      <w:hyperlink w:anchor="_Toc175920318" w:history="1">
+      <w:hyperlink w:anchor="_Toc181175287" w:history="1">
         <w:r>
           <w:rPr>
             <w:rStyle w:val="Lienhypertexte"/>
@@ -621,7 +603,7 @@
             <w:noProof/>
             <w:webHidden/>
           </w:rPr>
-          <w:instrText xml:space="preserve"> PAGEREF _Toc175920318 \h </w:instrText>
+          <w:instrText xml:space="preserve"> PAGEREF _Toc181175287 \h </w:instrText>
         </w:r>
         <w:r>
           <w:rPr>
@@ -669,7 +651,7 @@
           <w14:ligatures w14:val="standardContextual"/>
         </w:rPr>
       </w:pPr>
-      <w:hyperlink w:anchor="_Toc175920319" w:history="1">
+      <w:hyperlink w:anchor="_Toc181175288" w:history="1">
         <w:r>
           <w:rPr>
             <w:rStyle w:val="Lienhypertexte"/>
@@ -715,7 +697,7 @@
             <w:noProof/>
             <w:webHidden/>
           </w:rPr>
-          <w:instrText xml:space="preserve"> PAGEREF _Toc175920319 \h </w:instrText>
+          <w:instrText xml:space="preserve"> PAGEREF _Toc181175288 \h </w:instrText>
         </w:r>
         <w:r>
           <w:rPr>
@@ -736,6 +718,294 @@
             <w:webHidden/>
           </w:rPr>
           <w:t>3</w:t>
+        </w:r>
+        <w:r>
+          <w:rPr>
+            <w:noProof/>
+            <w:webHidden/>
+          </w:rPr>
+          <w:fldChar w:fldCharType="end"/>
+        </w:r>
+      </w:hyperlink>
+    </w:p>
+    <w:p>
+      <w:pPr>
+        <w:pStyle w:val="TM3"/>
+        <w:tabs>
+          <w:tab w:val="left" w:pos="1200"/>
+          <w:tab w:val="right" w:leader="dot" w:pos="9060"/>
+        </w:tabs>
+        <w:rPr>
+          <w:rFonts w:eastAsiaTheme="minorEastAsia" w:cstheme="minorBidi"/>
+          <w:i w:val="0"/>
+          <w:iCs w:val="0"/>
+          <w:noProof/>
+          <w:kern w:val="2"/>
+          <w:sz w:val="22"/>
+          <w:szCs w:val="22"/>
+          <w14:ligatures w14:val="standardContextual"/>
+        </w:rPr>
+      </w:pPr>
+      <w:hyperlink w:anchor="_Toc181175289" w:history="1">
+        <w:r>
+          <w:rPr>
+            <w:rStyle w:val="Lienhypertexte"/>
+            <w:noProof/>
+          </w:rPr>
+          <w:t>3.1.1</w:t>
+        </w:r>
+        <w:r>
+          <w:rPr>
+            <w:rFonts w:eastAsiaTheme="minorEastAsia" w:cstheme="minorBidi"/>
+            <w:i w:val="0"/>
+            <w:iCs w:val="0"/>
+            <w:noProof/>
+            <w:kern w:val="2"/>
+            <w:sz w:val="22"/>
+            <w:szCs w:val="22"/>
+            <w14:ligatures w14:val="standardContextual"/>
+          </w:rPr>
+          <w:tab/>
+        </w:r>
+        <w:r>
+          <w:rPr>
+            <w:rStyle w:val="Lienhypertexte"/>
+            <w:noProof/>
+          </w:rPr>
+          <w:t>Module 106 (DB) :</w:t>
+        </w:r>
+        <w:r>
+          <w:rPr>
+            <w:noProof/>
+            <w:webHidden/>
+          </w:rPr>
+          <w:tab/>
+        </w:r>
+        <w:r>
+          <w:rPr>
+            <w:noProof/>
+            <w:webHidden/>
+          </w:rPr>
+          <w:fldChar w:fldCharType="begin"/>
+        </w:r>
+        <w:r>
+          <w:rPr>
+            <w:noProof/>
+            <w:webHidden/>
+          </w:rPr>
+          <w:instrText xml:space="preserve"> PAGEREF _Toc181175289 \h </w:instrText>
+        </w:r>
+        <w:r>
+          <w:rPr>
+            <w:noProof/>
+            <w:webHidden/>
+          </w:rPr>
+        </w:r>
+        <w:r>
+          <w:rPr>
+            <w:noProof/>
+            <w:webHidden/>
+          </w:rPr>
+          <w:fldChar w:fldCharType="separate"/>
+        </w:r>
+        <w:r>
+          <w:rPr>
+            <w:noProof/>
+            <w:webHidden/>
+          </w:rPr>
+          <w:t>3</w:t>
+        </w:r>
+        <w:r>
+          <w:rPr>
+            <w:noProof/>
+            <w:webHidden/>
+          </w:rPr>
+          <w:fldChar w:fldCharType="end"/>
+        </w:r>
+      </w:hyperlink>
+    </w:p>
+    <w:p>
+      <w:pPr>
+        <w:pStyle w:val="TM3"/>
+        <w:tabs>
+          <w:tab w:val="left" w:pos="1200"/>
+          <w:tab w:val="right" w:leader="dot" w:pos="9060"/>
+        </w:tabs>
+        <w:rPr>
+          <w:rFonts w:eastAsiaTheme="minorEastAsia" w:cstheme="minorBidi"/>
+          <w:i w:val="0"/>
+          <w:iCs w:val="0"/>
+          <w:noProof/>
+          <w:kern w:val="2"/>
+          <w:sz w:val="22"/>
+          <w:szCs w:val="22"/>
+          <w14:ligatures w14:val="standardContextual"/>
+        </w:rPr>
+      </w:pPr>
+      <w:hyperlink w:anchor="_Toc181175290" w:history="1">
+        <w:r>
+          <w:rPr>
+            <w:rStyle w:val="Lienhypertexte"/>
+            <w:noProof/>
+          </w:rPr>
+          <w:t>3.1.2</w:t>
+        </w:r>
+        <w:r>
+          <w:rPr>
+            <w:rFonts w:eastAsiaTheme="minorEastAsia" w:cstheme="minorBidi"/>
+            <w:i w:val="0"/>
+            <w:iCs w:val="0"/>
+            <w:noProof/>
+            <w:kern w:val="2"/>
+            <w:sz w:val="22"/>
+            <w:szCs w:val="22"/>
+            <w14:ligatures w14:val="standardContextual"/>
+          </w:rPr>
+          <w:tab/>
+        </w:r>
+        <w:r>
+          <w:rPr>
+            <w:rStyle w:val="Lienhypertexte"/>
+            <w:noProof/>
+          </w:rPr>
+          <w:t>Module 320 (POO) :</w:t>
+        </w:r>
+        <w:r>
+          <w:rPr>
+            <w:noProof/>
+            <w:webHidden/>
+          </w:rPr>
+          <w:tab/>
+        </w:r>
+        <w:r>
+          <w:rPr>
+            <w:noProof/>
+            <w:webHidden/>
+          </w:rPr>
+          <w:fldChar w:fldCharType="begin"/>
+        </w:r>
+        <w:r>
+          <w:rPr>
+            <w:noProof/>
+            <w:webHidden/>
+          </w:rPr>
+          <w:instrText xml:space="preserve"> PAGEREF _Toc181175290 \h </w:instrText>
+        </w:r>
+        <w:r>
+          <w:rPr>
+            <w:noProof/>
+            <w:webHidden/>
+          </w:rPr>
+        </w:r>
+        <w:r>
+          <w:rPr>
+            <w:noProof/>
+            <w:webHidden/>
+          </w:rPr>
+          <w:fldChar w:fldCharType="separate"/>
+        </w:r>
+        <w:r>
+          <w:rPr>
+            <w:noProof/>
+            <w:webHidden/>
+          </w:rPr>
+          <w:t>4</w:t>
+        </w:r>
+        <w:r>
+          <w:rPr>
+            <w:noProof/>
+            <w:webHidden/>
+          </w:rPr>
+          <w:fldChar w:fldCharType="end"/>
+        </w:r>
+      </w:hyperlink>
+    </w:p>
+    <w:p>
+      <w:pPr>
+        <w:pStyle w:val="TM3"/>
+        <w:tabs>
+          <w:tab w:val="left" w:pos="1200"/>
+          <w:tab w:val="right" w:leader="dot" w:pos="9060"/>
+        </w:tabs>
+        <w:rPr>
+          <w:rFonts w:eastAsiaTheme="minorEastAsia" w:cstheme="minorBidi"/>
+          <w:i w:val="0"/>
+          <w:iCs w:val="0"/>
+          <w:noProof/>
+          <w:kern w:val="2"/>
+          <w:sz w:val="22"/>
+          <w:szCs w:val="22"/>
+          <w14:ligatures w14:val="standardContextual"/>
+        </w:rPr>
+      </w:pPr>
+      <w:hyperlink w:anchor="_Toc181175291" w:history="1">
+        <w:r>
+          <w:rPr>
+            <w:rStyle w:val="Lienhypertexte"/>
+            <w:noProof/>
+          </w:rPr>
+          <w:t>3.1.3</w:t>
+        </w:r>
+        <w:r>
+          <w:rPr>
+            <w:rFonts w:eastAsiaTheme="minorEastAsia" w:cstheme="minorBidi"/>
+            <w:i w:val="0"/>
+            <w:iCs w:val="0"/>
+            <w:noProof/>
+            <w:kern w:val="2"/>
+            <w:sz w:val="22"/>
+            <w:szCs w:val="22"/>
+            <w14:ligatures w14:val="standardContextual"/>
+          </w:rPr>
+          <w:tab/>
+        </w:r>
+        <w:r>
+          <w:rPr>
+            <w:rStyle w:val="Lienhypertexte"/>
+            <w:noProof/>
+          </w:rPr>
+          <w:t>Module 322 (UX) :</w:t>
+        </w:r>
+        <w:r>
+          <w:rPr>
+            <w:noProof/>
+            <w:webHidden/>
+          </w:rPr>
+          <w:tab/>
+        </w:r>
+        <w:r>
+          <w:rPr>
+            <w:noProof/>
+            <w:webHidden/>
+          </w:rPr>
+          <w:fldChar w:fldCharType="begin"/>
+        </w:r>
+        <w:r>
+          <w:rPr>
+            <w:noProof/>
+            <w:webHidden/>
+          </w:rPr>
+          <w:instrText xml:space="preserve"> PAGEREF _Toc181175291 \h </w:instrText>
+        </w:r>
+        <w:r>
+          <w:rPr>
+            <w:noProof/>
+            <w:webHidden/>
+          </w:rPr>
+        </w:r>
+        <w:r>
+          <w:rPr>
+            <w:noProof/>
+            <w:webHidden/>
+          </w:rPr>
+          <w:fldChar w:fldCharType="separate"/>
+        </w:r>
+        <w:r>
+          <w:rPr>
+            <w:noProof/>
+            <w:webHidden/>
+          </w:rPr>
+          <w:t>4</w:t>
         </w:r>
         <w:r>
           <w:rPr>
@@ -765,7 +1035,7 @@
           <w14:ligatures w14:val="standardContextual"/>
         </w:rPr>
       </w:pPr>
-      <w:hyperlink w:anchor="_Toc175920320" w:history="1">
+      <w:hyperlink w:anchor="_Toc181175292" w:history="1">
         <w:r>
           <w:rPr>
             <w:rStyle w:val="Lienhypertexte"/>
@@ -813,7 +1083,7 @@
             <w:noProof/>
             <w:webHidden/>
           </w:rPr>
-          <w:instrText xml:space="preserve"> PAGEREF _Toc175920320 \h </w:instrText>
+          <w:instrText xml:space="preserve"> PAGEREF _Toc181175292 \h </w:instrText>
         </w:r>
         <w:r>
           <w:rPr>
@@ -833,7 +1103,7 @@
             <w:noProof/>
             <w:webHidden/>
           </w:rPr>
-          <w:t>3</w:t>
+          <w:t>7</w:t>
         </w:r>
         <w:r>
           <w:rPr>
@@ -861,7 +1131,7 @@
           <w14:ligatures w14:val="standardContextual"/>
         </w:rPr>
       </w:pPr>
-      <w:hyperlink w:anchor="_Toc175920321" w:history="1">
+      <w:hyperlink w:anchor="_Toc181175293" w:history="1">
         <w:r>
           <w:rPr>
             <w:rStyle w:val="Lienhypertexte"/>
@@ -907,7 +1177,7 @@
             <w:noProof/>
             <w:webHidden/>
           </w:rPr>
-          <w:instrText xml:space="preserve"> PAGEREF _Toc175920321 \h </w:instrText>
+          <w:instrText xml:space="preserve"> PAGEREF _Toc181175293 \h </w:instrText>
         </w:r>
         <w:r>
           <w:rPr>
@@ -927,7 +1197,7 @@
             <w:noProof/>
             <w:webHidden/>
           </w:rPr>
-          <w:t>3</w:t>
+          <w:t>7</w:t>
         </w:r>
         <w:r>
           <w:rPr>
@@ -957,7 +1227,7 @@
           <w14:ligatures w14:val="standardContextual"/>
         </w:rPr>
       </w:pPr>
-      <w:hyperlink w:anchor="_Toc175920322" w:history="1">
+      <w:hyperlink w:anchor="_Toc181175294" w:history="1">
         <w:r>
           <w:rPr>
             <w:rStyle w:val="Lienhypertexte"/>
@@ -1005,7 +1275,7 @@
             <w:noProof/>
             <w:webHidden/>
           </w:rPr>
-          <w:instrText xml:space="preserve"> PAGEREF _Toc175920322 \h </w:instrText>
+          <w:instrText xml:space="preserve"> PAGEREF _Toc181175294 \h </w:instrText>
         </w:r>
         <w:r>
           <w:rPr>
@@ -1025,7 +1295,7 @@
             <w:noProof/>
             <w:webHidden/>
           </w:rPr>
-          <w:t>3</w:t>
+          <w:t>7</w:t>
         </w:r>
         <w:r>
           <w:rPr>
@@ -1053,7 +1323,7 @@
           <w14:ligatures w14:val="standardContextual"/>
         </w:rPr>
       </w:pPr>
-      <w:hyperlink w:anchor="_Toc175920323" w:history="1">
+      <w:hyperlink w:anchor="_Toc181175295" w:history="1">
         <w:r>
           <w:rPr>
             <w:rStyle w:val="Lienhypertexte"/>
@@ -1099,7 +1369,7 @@
             <w:noProof/>
             <w:webHidden/>
           </w:rPr>
-          <w:instrText xml:space="preserve"> PAGEREF _Toc175920323 \h </w:instrText>
+          <w:instrText xml:space="preserve"> PAGEREF _Toc181175295 \h </w:instrText>
         </w:r>
         <w:r>
           <w:rPr>
@@ -1119,7 +1389,7 @@
             <w:noProof/>
             <w:webHidden/>
           </w:rPr>
-          <w:t>3</w:t>
+          <w:t>7</w:t>
         </w:r>
         <w:r>
           <w:rPr>
@@ -1147,7 +1417,7 @@
           <w14:ligatures w14:val="standardContextual"/>
         </w:rPr>
       </w:pPr>
-      <w:hyperlink w:anchor="_Toc175920324" w:history="1">
+      <w:hyperlink w:anchor="_Toc181175296" w:history="1">
         <w:r>
           <w:rPr>
             <w:rStyle w:val="Lienhypertexte"/>
@@ -1193,7 +1463,7 @@
             <w:noProof/>
             <w:webHidden/>
           </w:rPr>
-          <w:instrText xml:space="preserve"> PAGEREF _Toc175920324 \h </w:instrText>
+          <w:instrText xml:space="preserve"> PAGEREF _Toc181175296 \h </w:instrText>
         </w:r>
         <w:r>
           <w:rPr>
@@ -1213,7 +1483,7 @@
             <w:noProof/>
             <w:webHidden/>
           </w:rPr>
-          <w:t>3</w:t>
+          <w:t>7</w:t>
         </w:r>
         <w:r>
           <w:rPr>
@@ -1241,7 +1511,7 @@
           <w14:ligatures w14:val="standardContextual"/>
         </w:rPr>
       </w:pPr>
-      <w:hyperlink w:anchor="_Toc175920325" w:history="1">
+      <w:hyperlink w:anchor="_Toc181175297" w:history="1">
         <w:r>
           <w:rPr>
             <w:rStyle w:val="Lienhypertexte"/>
@@ -1287,7 +1557,7 @@
             <w:noProof/>
             <w:webHidden/>
           </w:rPr>
-          <w:instrText xml:space="preserve"> PAGEREF _Toc175920325 \h </w:instrText>
+          <w:instrText xml:space="preserve"> PAGEREF _Toc181175297 \h </w:instrText>
         </w:r>
         <w:r>
           <w:rPr>
@@ -1307,7 +1577,7 @@
             <w:noProof/>
             <w:webHidden/>
           </w:rPr>
-          <w:t>4</w:t>
+          <w:t>7</w:t>
         </w:r>
         <w:r>
           <w:rPr>
@@ -1337,7 +1607,7 @@
           <w14:ligatures w14:val="standardContextual"/>
         </w:rPr>
       </w:pPr>
-      <w:hyperlink w:anchor="_Toc175920326" w:history="1">
+      <w:hyperlink w:anchor="_Toc181175298" w:history="1">
         <w:r>
           <w:rPr>
             <w:rStyle w:val="Lienhypertexte"/>
@@ -1385,7 +1655,7 @@
             <w:noProof/>
             <w:webHidden/>
           </w:rPr>
-          <w:instrText xml:space="preserve"> PAGEREF _Toc175920326 \h </w:instrText>
+          <w:instrText xml:space="preserve"> PAGEREF _Toc181175298 \h </w:instrText>
         </w:r>
         <w:r>
           <w:rPr>
@@ -1405,7 +1675,7 @@
             <w:noProof/>
             <w:webHidden/>
           </w:rPr>
-          <w:t>4</w:t>
+          <w:t>7</w:t>
         </w:r>
         <w:r>
           <w:rPr>
@@ -1433,7 +1703,7 @@
           <w14:ligatures w14:val="standardContextual"/>
         </w:rPr>
       </w:pPr>
-      <w:hyperlink w:anchor="_Toc175920327" w:history="1">
+      <w:hyperlink w:anchor="_Toc181175299" w:history="1">
         <w:r>
           <w:rPr>
             <w:rStyle w:val="Lienhypertexte"/>
@@ -1479,7 +1749,7 @@
             <w:noProof/>
             <w:webHidden/>
           </w:rPr>
-          <w:instrText xml:space="preserve"> PAGEREF _Toc175920327 \h </w:instrText>
+          <w:instrText xml:space="preserve"> PAGEREF _Toc181175299 \h </w:instrText>
         </w:r>
         <w:r>
           <w:rPr>
@@ -1499,7 +1769,7 @@
             <w:noProof/>
             <w:webHidden/>
           </w:rPr>
-          <w:t>4</w:t>
+          <w:t>7</w:t>
         </w:r>
         <w:r>
           <w:rPr>
@@ -1527,7 +1797,7 @@
           <w14:ligatures w14:val="standardContextual"/>
         </w:rPr>
       </w:pPr>
-      <w:hyperlink w:anchor="_Toc175920328" w:history="1">
+      <w:hyperlink w:anchor="_Toc181175300" w:history="1">
         <w:r>
           <w:rPr>
             <w:rStyle w:val="Lienhypertexte"/>
@@ -1573,7 +1843,7 @@
             <w:noProof/>
             <w:webHidden/>
           </w:rPr>
-          <w:instrText xml:space="preserve"> PAGEREF _Toc175920328 \h </w:instrText>
+          <w:instrText xml:space="preserve"> PAGEREF _Toc181175300 \h </w:instrText>
         </w:r>
         <w:r>
           <w:rPr>
@@ -1593,7 +1863,101 @@
             <w:noProof/>
             <w:webHidden/>
           </w:rPr>
-          <w:t>4</w:t>
+          <w:t>7</w:t>
+        </w:r>
+        <w:r>
+          <w:rPr>
+            <w:noProof/>
+            <w:webHidden/>
+          </w:rPr>
+          <w:fldChar w:fldCharType="end"/>
+        </w:r>
+      </w:hyperlink>
+    </w:p>
+    <w:p>
+      <w:pPr>
+        <w:pStyle w:val="TM2"/>
+        <w:tabs>
+          <w:tab w:val="left" w:pos="800"/>
+          <w:tab w:val="right" w:leader="dot" w:pos="9060"/>
+        </w:tabs>
+        <w:rPr>
+          <w:rFonts w:eastAsiaTheme="minorEastAsia" w:cstheme="minorBidi"/>
+          <w:smallCaps w:val="0"/>
+          <w:noProof/>
+          <w:kern w:val="2"/>
+          <w:sz w:val="22"/>
+          <w:szCs w:val="22"/>
+          <w14:ligatures w14:val="standardContextual"/>
+        </w:rPr>
+      </w:pPr>
+      <w:hyperlink w:anchor="_Toc181175301" w:history="1">
+        <w:r>
+          <w:rPr>
+            <w:rStyle w:val="Lienhypertexte"/>
+            <w:noProof/>
+          </w:rPr>
+          <w:t>6.3</w:t>
+        </w:r>
+        <w:r>
+          <w:rPr>
+            <w:rFonts w:eastAsiaTheme="minorEastAsia" w:cstheme="minorBidi"/>
+            <w:smallCaps w:val="0"/>
+            <w:noProof/>
+            <w:kern w:val="2"/>
+            <w:sz w:val="22"/>
+            <w:szCs w:val="22"/>
+            <w14:ligatures w14:val="standardContextual"/>
+          </w:rPr>
+          <w:tab/>
+        </w:r>
+        <w:r>
+          <w:rPr>
+            <w:rStyle w:val="Lienhypertexte"/>
+            <w:noProof/>
+          </w:rPr>
+          <w:t>IA</w:t>
+        </w:r>
+        <w:r>
+          <w:rPr>
+            <w:noProof/>
+            <w:webHidden/>
+          </w:rPr>
+          <w:tab/>
+        </w:r>
+        <w:r>
+          <w:rPr>
+            <w:noProof/>
+            <w:webHidden/>
+          </w:rPr>
+          <w:fldChar w:fldCharType="begin"/>
+        </w:r>
+        <w:r>
+          <w:rPr>
+            <w:noProof/>
+            <w:webHidden/>
+          </w:rPr>
+          <w:instrText xml:space="preserve"> PAGEREF _Toc181175301 \h </w:instrText>
+        </w:r>
+        <w:r>
+          <w:rPr>
+            <w:noProof/>
+            <w:webHidden/>
+          </w:rPr>
+        </w:r>
+        <w:r>
+          <w:rPr>
+            <w:noProof/>
+            <w:webHidden/>
+          </w:rPr>
+          <w:fldChar w:fldCharType="separate"/>
+        </w:r>
+        <w:r>
+          <w:rPr>
+            <w:noProof/>
+            <w:webHidden/>
+          </w:rPr>
+          <w:t>7</w:t>
         </w:r>
         <w:r>
           <w:rPr>
@@ -1623,7 +1987,7 @@
           <w14:ligatures w14:val="standardContextual"/>
         </w:rPr>
       </w:pPr>
-      <w:hyperlink w:anchor="_Toc175920329" w:history="1">
+      <w:hyperlink w:anchor="_Toc181175302" w:history="1">
         <w:r>
           <w:rPr>
             <w:rStyle w:val="Lienhypertexte"/>
@@ -1671,7 +2035,7 @@
             <w:noProof/>
             <w:webHidden/>
           </w:rPr>
-          <w:instrText xml:space="preserve"> PAGEREF _Toc175920329 \h </w:instrText>
+          <w:instrText xml:space="preserve"> PAGEREF _Toc181175302 \h </w:instrText>
         </w:r>
         <w:r>
           <w:rPr>
@@ -1691,7 +2055,7 @@
             <w:noProof/>
             <w:webHidden/>
           </w:rPr>
-          <w:t>4</w:t>
+          <w:t>7</w:t>
         </w:r>
         <w:r>
           <w:rPr>
@@ -1724,7 +2088,7 @@
       </w:pPr>
       <w:bookmarkStart w:id="0" w:name="_Toc532179955"/>
       <w:bookmarkStart w:id="1" w:name="_Toc165969637"/>
-      <w:bookmarkStart w:id="2" w:name="_Toc175920314"/>
+      <w:bookmarkStart w:id="2" w:name="_Toc181175283"/>
       <w:r>
         <w:lastRenderedPageBreak/>
         <w:t>Spécifications</w:t>
@@ -1742,9 +2106,9 @@
       <w:pPr>
         <w:pStyle w:val="Titre2"/>
       </w:pPr>
-      <w:bookmarkStart w:id="3" w:name="_Toc175920315"/>
-      <w:bookmarkStart w:id="4" w:name="_Toc532179969"/>
-      <w:bookmarkStart w:id="5" w:name="_Toc165969639"/>
+      <w:bookmarkStart w:id="3" w:name="_Toc532179969"/>
+      <w:bookmarkStart w:id="4" w:name="_Toc165969639"/>
+      <w:bookmarkStart w:id="5" w:name="_Toc181175284"/>
       <w:r>
         <w:t>T</w:t>
       </w:r>
@@ -1754,7 +2118,7 @@
       <w:r>
         <w:t>e</w:t>
       </w:r>
-      <w:bookmarkEnd w:id="3"/>
+      <w:bookmarkEnd w:id="5"/>
     </w:p>
     <w:p>
       <w:pPr>
@@ -1773,7 +2137,7 @@
       <w:pPr>
         <w:pStyle w:val="Titre2"/>
       </w:pPr>
-      <w:bookmarkStart w:id="6" w:name="_Toc175920316"/>
+      <w:bookmarkStart w:id="6" w:name="_Toc181175285"/>
       <w:r>
         <w:t>Description</w:t>
       </w:r>
@@ -1783,28 +2147,14 @@
       <w:pPr>
         <w:pStyle w:val="Retraitcorpsdetexte"/>
       </w:pPr>
-    </w:p>
-    <w:p>
-      <w:pPr>
-        <w:pStyle w:val="Informations"/>
-      </w:pPr>
-      <w:r>
-        <w:t>A compléter</w:t>
-      </w:r>
-      <w:r>
-        <w:t>,</w:t>
+      <w:r>
+        <w:t>Concevoir un jeu 2D modulaire de tir à la troisième personne et en réaliser une partie</w:t>
+      </w:r>
+      <w:r>
+        <w:t>.</w:t>
       </w:r>
       <w:r>
         <w:t xml:space="preserve"> </w:t>
-      </w:r>
-      <w:r>
-        <w:t>par une explication du contexte, de la situation, des raisons</w:t>
-      </w:r>
-      <w:r>
-        <w:t xml:space="preserve"> générales de la mise en route d’un tel projet. Le lecteur doit pouvoir comprendre les motivations du lancement du projet</w:t>
-      </w:r>
-      <w:r>
-        <w:t xml:space="preserve">… </w:t>
       </w:r>
     </w:p>
     <w:p>
@@ -1817,12 +2167,12 @@
       <w:pPr>
         <w:pStyle w:val="Titre1"/>
       </w:pPr>
-      <w:bookmarkStart w:id="7" w:name="_Toc175920317"/>
+      <w:bookmarkStart w:id="7" w:name="_Toc181175286"/>
       <w:r>
         <w:t>Planification</w:t>
       </w:r>
+      <w:bookmarkEnd w:id="3"/>
       <w:bookmarkEnd w:id="4"/>
-      <w:bookmarkEnd w:id="5"/>
       <w:r>
         <w:t xml:space="preserve"> Initiale</w:t>
       </w:r>
@@ -1873,7 +2223,7 @@
       </w:pPr>
       <w:bookmarkStart w:id="8" w:name="_Toc532179964"/>
       <w:bookmarkStart w:id="9" w:name="_Toc165969648"/>
-      <w:bookmarkStart w:id="10" w:name="_Toc175920318"/>
+      <w:bookmarkStart w:id="10" w:name="_Toc181175287"/>
       <w:r>
         <w:t>Réalisation</w:t>
       </w:r>
@@ -1887,7 +2237,7 @@
       </w:pPr>
       <w:bookmarkStart w:id="11" w:name="_Toc532179965"/>
       <w:bookmarkStart w:id="12" w:name="_Toc165969649"/>
-      <w:bookmarkStart w:id="13" w:name="_Toc175920319"/>
+      <w:bookmarkStart w:id="13" w:name="_Toc181175288"/>
       <w:r>
         <w:t>Dossier de Réalisation</w:t>
       </w:r>
@@ -1899,6 +2249,7 @@
       <w:pPr>
         <w:pStyle w:val="Titre3"/>
       </w:pPr>
+      <w:bookmarkStart w:id="14" w:name="_Toc181175289"/>
       <w:r>
         <w:t>Module </w:t>
       </w:r>
@@ -1914,6 +2265,26 @@
       <w:r>
         <w:t>:</w:t>
       </w:r>
+      <w:bookmarkEnd w:id="14"/>
+    </w:p>
+    <w:p>
+      <w:pPr>
+        <w:pStyle w:val="Retraitcorpsdetexte3"/>
+      </w:pPr>
+      <w:r>
+        <w:t>Auto-évaluation</w:t>
+      </w:r>
+      <w:r>
+        <w:t xml:space="preserve"> DB : </w:t>
+      </w:r>
+      <w:hyperlink r:id="rId12" w:history="1">
+        <w:r>
+          <w:rPr>
+            <w:rStyle w:val="Lienhypertexte"/>
+          </w:rPr>
+          <w:t>auto-evaluation-DB.xlsx</w:t>
+        </w:r>
+      </w:hyperlink>
     </w:p>
     <w:p>
       <w:pPr>
@@ -1959,53 +2330,36 @@
         </w:rPr>
         <w:t xml:space="preserve"> </w:t>
       </w:r>
-      <w:hyperlink r:id="rId12" w:history="1">
+      <w:hyperlink r:id="rId13" w:history="1">
         <w:r>
           <w:rPr>
             <w:rStyle w:val="Lienhypertexte"/>
             <w:lang w:val="en-US"/>
           </w:rPr>
-          <w:t>MCD-MLD\mcd-</w:t>
-        </w:r>
-        <w:proofErr w:type="spellStart"/>
+          <w:t>MCD-MLD\mcd-shootmeup.loo</w:t>
+        </w:r>
+      </w:hyperlink>
+    </w:p>
+    <w:p>
+      <w:pPr>
+        <w:pStyle w:val="Retraitcorpsdetexte3"/>
+      </w:pPr>
+      <w:r>
+        <w:t xml:space="preserve">Fichier </w:t>
+      </w:r>
+      <w:r>
+        <w:t>de création des d</w:t>
+      </w:r>
+      <w:r>
+        <w:t xml:space="preserve">onnées : </w:t>
+      </w:r>
+      <w:hyperlink r:id="rId14" w:history="1">
         <w:r>
           <w:rPr>
             <w:rStyle w:val="Lienhypertexte"/>
-            <w:lang w:val="en-US"/>
-          </w:rPr>
-          <w:t>shootmeup.loo</w:t>
-        </w:r>
-        <w:proofErr w:type="spellEnd"/>
-      </w:hyperlink>
-    </w:p>
-    <w:p>
-      <w:pPr>
-        <w:pStyle w:val="Retraitcorpsdetexte3"/>
-      </w:pPr>
-      <w:r>
-        <w:t xml:space="preserve">Fichier </w:t>
-      </w:r>
-      <w:r>
-        <w:t>de création des d</w:t>
-      </w:r>
-      <w:r>
-        <w:t xml:space="preserve">onnées : </w:t>
-      </w:r>
-      <w:hyperlink r:id="rId13" w:history="1">
-        <w:r>
-          <w:rPr>
-            <w:rStyle w:val="Lienhypertexte"/>
-          </w:rPr>
-          <w:t>MCD-MLD\</w:t>
-        </w:r>
-        <w:proofErr w:type="spellStart"/>
-        <w:r>
-          <w:rPr>
-            <w:rStyle w:val="Lienhypertexte"/>
-          </w:rPr>
-          <w:t>shootmeup-donnees.sql</w:t>
-        </w:r>
-        <w:proofErr w:type="spellEnd"/>
+          </w:rPr>
+          <w:t>MCD-MLD\shootmeup-donnees.sql</w:t>
+        </w:r>
       </w:hyperlink>
     </w:p>
     <w:p>
@@ -2019,21 +2373,13 @@
       <w:r>
         <w:t xml:space="preserve"> </w:t>
       </w:r>
-      <w:hyperlink r:id="rId14" w:history="1">
+      <w:hyperlink r:id="rId15" w:history="1">
         <w:r>
           <w:rPr>
             <w:rStyle w:val="Lienhypertexte"/>
           </w:rPr>
-          <w:t>MCD-MLD\</w:t>
-        </w:r>
-        <w:proofErr w:type="spellStart"/>
-        <w:r>
-          <w:rPr>
-            <w:rStyle w:val="Lienhypertexte"/>
-          </w:rPr>
-          <w:t>db_shootmeup.sql</w:t>
-        </w:r>
-        <w:proofErr w:type="spellEnd"/>
+          <w:t>MCD-MLD\db_shootmeup.sql</w:t>
+        </w:r>
       </w:hyperlink>
     </w:p>
     <w:p>
@@ -2071,23 +2417,14 @@
           <w:lang w:val="en-US"/>
         </w:rPr>
       </w:pPr>
-      <w:hyperlink r:id="rId15" w:history="1">
+      <w:hyperlink r:id="rId16" w:history="1">
         <w:r>
           <w:rPr>
             <w:rStyle w:val="Lienhypertexte"/>
             <w:lang w:val="en-US"/>
           </w:rPr>
-          <w:t>MCD-MLD\</w:t>
-        </w:r>
-        <w:proofErr w:type="spellStart"/>
-        <w:r>
-          <w:rPr>
-            <w:rStyle w:val="Lienhypertexte"/>
-            <w:lang w:val="en-US"/>
-          </w:rPr>
-          <w:t>shootmeup_create_users.sql</w:t>
-        </w:r>
-        <w:proofErr w:type="spellEnd"/>
+          <w:t>MCD-MLD\shootmeup_create_users.sql</w:t>
+        </w:r>
       </w:hyperlink>
     </w:p>
     <w:p>
@@ -2169,7 +2506,10 @@
         <w:jc w:val="left"/>
       </w:pPr>
       <w:r>
-        <w:t>Index sur les IDs</w:t>
+        <w:t xml:space="preserve">Index sur les </w:t>
+      </w:r>
+      <w:r>
+        <w:t>clés primaires, les clés étrangères et les champs « unique »</w:t>
       </w:r>
     </w:p>
     <w:p>
@@ -2202,260 +2542,419 @@
     </w:p>
     <w:p>
       <w:pPr>
+        <w:pStyle w:val="Retraitcorpsdetexte3"/>
+        <w:numPr>
+          <w:ilvl w:val="0"/>
+          <w:numId w:val="50"/>
+        </w:numPr>
+        <w:jc w:val="left"/>
+      </w:pPr>
+      <w:r>
+        <w:t> </w:t>
+      </w:r>
+      <w:r>
+        <w:t>Sur le champ « score » de la table « t_highscores »</w:t>
+      </w:r>
+    </w:p>
+    <w:p>
+      <w:pPr>
+        <w:pStyle w:val="Retraitcorpsdetexte3"/>
+        <w:jc w:val="left"/>
+      </w:pPr>
+    </w:p>
+    <w:p>
+      <w:pPr>
+        <w:pStyle w:val="Retraitcorpsdetexte3"/>
+        <w:jc w:val="left"/>
+      </w:pPr>
+    </w:p>
+    <w:p>
+      <w:pPr>
+        <w:pStyle w:val="Retraitcorpsdetexte3"/>
+        <w:jc w:val="left"/>
+      </w:pPr>
+      <w:r>
+        <w:t>BACKUP/RESTORE</w:t>
+      </w:r>
+      <w:r>
+        <w:t> :</w:t>
+      </w:r>
+    </w:p>
+    <w:p>
+      <w:pPr>
+        <w:pStyle w:val="Retraitcorpsdetexte3"/>
+        <w:jc w:val="left"/>
+      </w:pPr>
+      <w:r>
+        <w:t>Fichier dump de la base de données</w:t>
+      </w:r>
+      <w:r>
+        <w:t xml:space="preserve"> : </w:t>
+      </w:r>
+      <w:hyperlink r:id="rId17" w:history="1">
+        <w:r>
+          <w:rPr>
+            <w:rStyle w:val="Lienhypertexte"/>
+          </w:rPr>
+          <w:t>MCD-MLD\db_shootmeup_dump.sql</w:t>
+        </w:r>
+      </w:hyperlink>
+    </w:p>
+    <w:p>
+      <w:pPr>
+        <w:pStyle w:val="Retraitcorpsdetexte3"/>
+        <w:numPr>
+          <w:ilvl w:val="0"/>
+          <w:numId w:val="51"/>
+        </w:numPr>
+        <w:jc w:val="left"/>
+      </w:pPr>
+      <w:r>
+        <w:lastRenderedPageBreak/>
+        <w:t xml:space="preserve">Backup : </w:t>
+      </w:r>
+      <w:r>
+        <w:t xml:space="preserve">Ouvrir un cmd </w:t>
+      </w:r>
+      <w:r>
+        <w:t>à</w:t>
+      </w:r>
+      <w:r>
+        <w:t xml:space="preserve"> l’endroit </w:t>
+      </w:r>
+      <w:r>
+        <w:t>où</w:t>
+      </w:r>
+      <w:r>
+        <w:t xml:space="preserve"> le dump doit être stocké, exécuter la commande : </w:t>
+      </w:r>
+      <w:r>
+        <w:br/>
+      </w:r>
+      <w:r>
+        <w:t>docker exec -i</w:t>
+      </w:r>
+      <w:r>
+        <w:t xml:space="preserve"> id_du_container</w:t>
+      </w:r>
+      <w:r>
+        <w:t xml:space="preserve"> mysqldump -u root -proot db_shootmeup &gt; db_shootmeup_dump.sql</w:t>
+      </w:r>
+    </w:p>
+    <w:p>
+      <w:pPr>
+        <w:pStyle w:val="Retraitcorpsdetexte3"/>
+        <w:numPr>
+          <w:ilvl w:val="0"/>
+          <w:numId w:val="51"/>
+        </w:numPr>
+        <w:jc w:val="left"/>
+      </w:pPr>
+      <w:r>
+        <w:t xml:space="preserve">Restore : </w:t>
+      </w:r>
+      <w:r>
+        <w:t xml:space="preserve">Une fois que la base de données et </w:t>
+      </w:r>
+      <w:r>
+        <w:t>supprimé</w:t>
+      </w:r>
+      <w:r>
+        <w:t xml:space="preserve">, se connecter a mysql et exécuter cette commande : </w:t>
+      </w:r>
+      <w:r>
+        <w:br/>
+      </w:r>
+      <w:r>
+        <w:t>CREATE DATABASE db_shootmeup ;</w:t>
+      </w:r>
+      <w:r>
+        <w:br/>
+        <w:t xml:space="preserve">Ensuite, ouvrir un cmd </w:t>
+      </w:r>
+      <w:r>
+        <w:t>à</w:t>
+      </w:r>
+      <w:r>
+        <w:t xml:space="preserve"> l’endroit </w:t>
+      </w:r>
+      <w:r>
+        <w:t>où</w:t>
+      </w:r>
+      <w:r>
+        <w:t xml:space="preserve"> se trouve le dump, et </w:t>
+      </w:r>
+      <w:r>
+        <w:t>exécuter</w:t>
+      </w:r>
+      <w:r>
+        <w:t xml:space="preserve"> cette commande : </w:t>
+      </w:r>
+      <w:r>
+        <w:br/>
+      </w:r>
+      <w:r>
+        <w:t xml:space="preserve">docker exec -i </w:t>
+      </w:r>
+      <w:r>
+        <w:t>id_du_container</w:t>
+      </w:r>
+      <w:r>
+        <w:t xml:space="preserve"> </w:t>
+      </w:r>
+      <w:r>
+        <w:t>mysql -u root -proot db_shootmeup &lt; db_shootmeup_dump.sql</w:t>
+      </w:r>
+    </w:p>
+    <w:p>
+      <w:pPr>
+        <w:pStyle w:val="Retraitcorpsdetexte3"/>
+        <w:jc w:val="left"/>
+      </w:pPr>
+    </w:p>
+    <w:p>
+      <w:pPr>
         <w:pStyle w:val="Retraitcorpsdetexte"/>
-        <w:ind w:left="0"/>
-      </w:pPr>
+      </w:pPr>
+    </w:p>
+    <w:p>
+      <w:pPr>
+        <w:pStyle w:val="Titre3"/>
+      </w:pPr>
+      <w:bookmarkStart w:id="15" w:name="_Toc181175290"/>
+      <w:r>
+        <w:t>Module </w:t>
+      </w:r>
+      <w:r>
+        <w:t xml:space="preserve">320 </w:t>
+      </w:r>
+      <w:r>
+        <w:t>(POO) :</w:t>
+      </w:r>
+      <w:bookmarkEnd w:id="15"/>
     </w:p>
     <w:p>
       <w:pPr>
         <w:pStyle w:val="Retraitcorpsdetexte"/>
+      </w:pPr>
+    </w:p>
+    <w:p>
+      <w:pPr>
+        <w:pStyle w:val="Retraitcorpsdetexte"/>
+      </w:pPr>
+      <w:r>
+        <w:t>Description du shoot me up :</w:t>
+      </w:r>
+    </w:p>
+    <w:p>
+      <w:pPr>
+        <w:pStyle w:val="Retraitcorpsdetexte"/>
+      </w:pPr>
+      <w:r>
+        <w:t>On peut bouger le vaisseau dans toutes les directions, les ennemis descende</w:t>
+      </w:r>
+      <w:r>
+        <w:t>nt</w:t>
+      </w:r>
+      <w:r>
+        <w:t xml:space="preserve"> en ligne</w:t>
+      </w:r>
+      <w:r>
+        <w:t xml:space="preserve"> et en tirant des lasers.</w:t>
+      </w:r>
+      <w:r>
+        <w:t xml:space="preserve"> Quand on tue les ennemis, on peut obtenir un </w:t>
+      </w:r>
+      <w:r>
+        <w:t>power up</w:t>
+      </w:r>
+      <w:r>
+        <w:t>, qui est soit un tir</w:t>
+      </w:r>
+      <w:r>
+        <w:t xml:space="preserve"> </w:t>
+      </w:r>
+      <w:r>
+        <w:t>transperçant</w:t>
+      </w:r>
+      <w:r>
+        <w:t xml:space="preserve"> </w:t>
+      </w:r>
+      <w:r>
+        <w:t>qui</w:t>
+      </w:r>
+      <w:r>
+        <w:t xml:space="preserve"> peut tuer plusieurs ennemis, soit un </w:t>
+      </w:r>
+      <w:r>
+        <w:t>power up</w:t>
+      </w:r>
+      <w:r>
+        <w:t xml:space="preserve"> qui désactive le </w:t>
+      </w:r>
+      <w:r>
+        <w:t>rechargement</w:t>
+      </w:r>
+      <w:r>
+        <w:t xml:space="preserve">, </w:t>
+      </w:r>
+      <w:r>
+        <w:t xml:space="preserve">on peut donc </w:t>
+      </w:r>
+      <w:r>
+        <w:t>tirer</w:t>
+      </w:r>
+      <w:r>
+        <w:t xml:space="preserve"> </w:t>
+      </w:r>
+      <w:r>
+        <w:t>très</w:t>
+      </w:r>
+      <w:r>
+        <w:t xml:space="preserve"> vite</w:t>
+      </w:r>
+      <w:r>
+        <w:t xml:space="preserve">. Il y a des obstacles pour </w:t>
+      </w:r>
+      <w:r>
+        <w:t>pouvoir</w:t>
+      </w:r>
+      <w:r>
+        <w:t xml:space="preserve"> se </w:t>
+      </w:r>
+      <w:r>
+        <w:t>protéger</w:t>
+      </w:r>
+      <w:r>
+        <w:t xml:space="preserve"> des tirs ennemis.</w:t>
+      </w:r>
+    </w:p>
+    <w:p>
+      <w:pPr>
+        <w:pStyle w:val="Retraitcorpsdetexte"/>
+      </w:pPr>
+      <w:r>
+        <w:t>Niveaux :</w:t>
+      </w:r>
+      <w:r>
+        <w:t xml:space="preserve"> </w:t>
+      </w:r>
+      <w:r>
+        <w:t>Il y a deux niveaux avec un nombre fix d’ennemis et un niveau “survie” qui est infini.</w:t>
+      </w:r>
+    </w:p>
+    <w:p>
+      <w:pPr>
+        <w:pStyle w:val="Retraitcorpsdetexte"/>
+      </w:pPr>
+    </w:p>
+    <w:p>
+      <w:pPr>
+        <w:pStyle w:val="Retraitcorpsdetexte"/>
+      </w:pPr>
+    </w:p>
+    <w:p>
+      <w:pPr>
+        <w:pStyle w:val="Retraitcorpsdetexte"/>
+      </w:pPr>
+      <w:r>
+        <w:t xml:space="preserve">On peut tuer les ennemis avec </w:t>
+      </w:r>
+      <w:r>
+        <w:t>nos tirs</w:t>
+      </w:r>
+      <w:r>
+        <w:t xml:space="preserve"> ou avec notre vaisseau, au cout d’une vie</w:t>
+      </w:r>
+    </w:p>
+    <w:p>
+      <w:pPr>
+        <w:pStyle w:val="Retraitcorpsdetexte"/>
+      </w:pPr>
+      <w:r>
+        <w:t xml:space="preserve">Les </w:t>
+      </w:r>
+      <w:r>
+        <w:t>obstacles</w:t>
+      </w:r>
+      <w:r>
+        <w:t xml:space="preserve"> peuvent être détruit par les tir adverse, par </w:t>
+      </w:r>
+      <w:r>
+        <w:t>nos tirs</w:t>
+      </w:r>
+      <w:r>
+        <w:t xml:space="preserve"> ou quand un ennemi touche un </w:t>
+      </w:r>
+      <w:r>
+        <w:t>obstacle</w:t>
+      </w:r>
+      <w:r>
+        <w:t>.</w:t>
+      </w:r>
+    </w:p>
+    <w:p>
+      <w:pPr>
+        <w:pStyle w:val="Retraitcorpsdetexte"/>
+      </w:pPr>
+    </w:p>
+    <w:p>
+      <w:pPr>
+        <w:pStyle w:val="Retraitcorpsdetexte"/>
+      </w:pPr>
+    </w:p>
+    <w:p>
+      <w:pPr>
+        <w:pStyle w:val="Retraitcorpsdetexte"/>
+      </w:pPr>
+    </w:p>
+    <w:p>
+      <w:pPr>
+        <w:pStyle w:val="Titre3"/>
+      </w:pPr>
+      <w:bookmarkStart w:id="16" w:name="_Toc181175291"/>
+      <w:r>
+        <w:t>Module </w:t>
+      </w:r>
+      <w:r>
+        <w:t>322</w:t>
+      </w:r>
+      <w:r>
+        <w:t xml:space="preserve"> </w:t>
+      </w:r>
+      <w:r>
+        <w:t>(</w:t>
+      </w:r>
+      <w:r>
+        <w:t>UX) :</w:t>
+      </w:r>
+      <w:bookmarkEnd w:id="16"/>
+    </w:p>
+    <w:p>
+      <w:pPr>
+        <w:pStyle w:val="Retraitcorpsdetexte"/>
+      </w:pPr>
+      <w:r>
+        <w:t xml:space="preserve">Personnas : </w:t>
+      </w:r>
+      <w:hyperlink r:id="rId18" w:history="1">
+        <w:r>
+          <w:rPr>
+            <w:rStyle w:val="Lienhypertexte"/>
+          </w:rPr>
+          <w:t>UX\personnas.txt</w:t>
+        </w:r>
+      </w:hyperlink>
+    </w:p>
+    <w:p>
+      <w:pPr>
+        <w:pStyle w:val="Retraitcorpsdetexte"/>
+      </w:pPr>
+      <w:r>
         <w:rPr>
           <w:noProof/>
         </w:rPr>
-      </w:pPr>
-    </w:p>
-    <w:p>
-      <w:pPr>
-        <w:pStyle w:val="Retraitcorpsdetexte"/>
-      </w:pPr>
-    </w:p>
-    <w:p>
-      <w:pPr>
-        <w:pStyle w:val="Retraitcorpsdetexte"/>
-      </w:pPr>
-      <w:r>
-        <w:t>Module </w:t>
-      </w:r>
-      <w:r>
-        <w:t xml:space="preserve">320 </w:t>
-      </w:r>
-      <w:r>
-        <w:t>(POO) :</w:t>
-      </w:r>
-    </w:p>
-    <w:p>
-      <w:pPr>
-        <w:pStyle w:val="Retraitcorpsdetexte"/>
-      </w:pPr>
-    </w:p>
-    <w:p>
-      <w:pPr>
-        <w:pStyle w:val="Retraitcorpsdetexte"/>
-      </w:pPr>
-      <w:r>
-        <w:t>Description du shoot me up :</w:t>
-      </w:r>
-    </w:p>
-    <w:p>
-      <w:pPr>
-        <w:pStyle w:val="Retraitcorpsdetexte"/>
-      </w:pPr>
-      <w:r>
-        <w:t>On peut bouger le vaisseau dans toutes les directions, les ennemis descende</w:t>
-      </w:r>
-      <w:r>
-        <w:t>nt</w:t>
-      </w:r>
-      <w:r>
-        <w:t xml:space="preserve"> en ligne</w:t>
-      </w:r>
-      <w:r>
-        <w:t xml:space="preserve"> et en tirant des lasers.</w:t>
-      </w:r>
-      <w:r>
-        <w:t xml:space="preserve"> Quand on tue les ennemis, on peut obtenir un </w:t>
-      </w:r>
-      <w:r>
-        <w:t xml:space="preserve">power </w:t>
-      </w:r>
-      <w:r>
         <w:lastRenderedPageBreak/>
-        <w:t>up</w:t>
-      </w:r>
-      <w:r>
-        <w:t>, qui est soit un tir</w:t>
-      </w:r>
-      <w:r>
-        <w:t xml:space="preserve"> </w:t>
-      </w:r>
-      <w:r>
-        <w:t>transperçant</w:t>
-      </w:r>
-      <w:r>
-        <w:t xml:space="preserve"> </w:t>
-      </w:r>
-      <w:r>
-        <w:t>qui</w:t>
-      </w:r>
-      <w:r>
-        <w:t xml:space="preserve"> peut tuer plusieurs ennemis, soit un </w:t>
-      </w:r>
-      <w:r>
-        <w:t>power up</w:t>
-      </w:r>
-      <w:r>
-        <w:t xml:space="preserve"> qui désactive le </w:t>
-      </w:r>
-      <w:r>
-        <w:t>rechargement</w:t>
-      </w:r>
-      <w:r>
-        <w:t xml:space="preserve">, </w:t>
-      </w:r>
-      <w:r>
-        <w:t xml:space="preserve">on peut donc </w:t>
-      </w:r>
-      <w:r>
-        <w:t>tirer</w:t>
-      </w:r>
-      <w:r>
-        <w:t xml:space="preserve"> </w:t>
-      </w:r>
-      <w:r>
-        <w:t>très</w:t>
-      </w:r>
-      <w:r>
-        <w:t xml:space="preserve"> vite</w:t>
-      </w:r>
-      <w:r>
-        <w:t xml:space="preserve">. Il y a des obstacles pour </w:t>
-      </w:r>
-      <w:r>
-        <w:t>pouvoir</w:t>
-      </w:r>
-      <w:r>
-        <w:t xml:space="preserve"> se </w:t>
-      </w:r>
-      <w:r>
-        <w:t>protéger</w:t>
-      </w:r>
-      <w:r>
-        <w:t xml:space="preserve"> des tirs ennemis.</w:t>
-      </w:r>
-    </w:p>
-    <w:p>
-      <w:pPr>
-        <w:pStyle w:val="Retraitcorpsdetexte"/>
-      </w:pPr>
-      <w:r>
-        <w:t>Niveaux :</w:t>
-      </w:r>
-      <w:r>
-        <w:t xml:space="preserve"> </w:t>
-      </w:r>
-      <w:r>
-        <w:t>Il y a deux niveaux avec un nombre fix d’ennemis et un niveau “survie” qui est infini.</w:t>
-      </w:r>
-    </w:p>
-    <w:p>
-      <w:pPr>
-        <w:pStyle w:val="Retraitcorpsdetexte"/>
-      </w:pPr>
-    </w:p>
-    <w:p>
-      <w:pPr>
-        <w:pStyle w:val="Retraitcorpsdetexte"/>
-      </w:pPr>
-    </w:p>
-    <w:p>
-      <w:pPr>
-        <w:pStyle w:val="Retraitcorpsdetexte"/>
-      </w:pPr>
-      <w:r>
-        <w:t xml:space="preserve">On peut tuer les ennemis avec </w:t>
-      </w:r>
-      <w:r>
-        <w:t>nos tirs</w:t>
-      </w:r>
-      <w:r>
-        <w:t xml:space="preserve"> ou avec notre vaisseau, au cout d’une vie</w:t>
-      </w:r>
-    </w:p>
-    <w:p>
-      <w:pPr>
-        <w:pStyle w:val="Retraitcorpsdetexte"/>
-      </w:pPr>
-      <w:r>
-        <w:t xml:space="preserve">Les </w:t>
-      </w:r>
-      <w:r>
-        <w:t>obstacles</w:t>
-      </w:r>
-      <w:r>
-        <w:t xml:space="preserve"> peuvent être détruit par les tir adverse, par </w:t>
-      </w:r>
-      <w:r>
-        <w:t>nos tirs</w:t>
-      </w:r>
-      <w:r>
-        <w:t xml:space="preserve"> ou quand un ennemi touche un </w:t>
-      </w:r>
-      <w:r>
-        <w:t>obstacle</w:t>
-      </w:r>
-      <w:r>
-        <w:t>.</w:t>
-      </w:r>
-    </w:p>
-    <w:p>
-      <w:pPr>
-        <w:pStyle w:val="Retraitcorpsdetexte"/>
-      </w:pPr>
-    </w:p>
-    <w:p>
-      <w:pPr>
-        <w:pStyle w:val="Retraitcorpsdetexte"/>
-      </w:pPr>
-    </w:p>
-    <w:p>
-      <w:pPr>
-        <w:pStyle w:val="Retraitcorpsdetexte"/>
-      </w:pPr>
-    </w:p>
-    <w:p>
-      <w:pPr>
-        <w:pStyle w:val="Retraitcorpsdetexte"/>
-      </w:pPr>
-      <w:r>
-        <w:t>Module </w:t>
-      </w:r>
-      <w:r>
-        <w:t>322</w:t>
-      </w:r>
-      <w:r>
-        <w:t xml:space="preserve"> </w:t>
-      </w:r>
-      <w:r>
-        <w:t>(</w:t>
-      </w:r>
-      <w:r>
-        <w:t>UX) :</w:t>
-      </w:r>
-    </w:p>
-    <w:p>
-      <w:pPr>
-        <w:pStyle w:val="Retraitcorpsdetexte"/>
-      </w:pPr>
-      <w:r>
-        <w:t xml:space="preserve">Personnas : </w:t>
-      </w:r>
-      <w:hyperlink r:id="rId16" w:history="1">
-        <w:r>
-          <w:rPr>
-            <w:rStyle w:val="Lienhypertexte"/>
-          </w:rPr>
-          <w:t>UX\personnas.txt</w:t>
-        </w:r>
-      </w:hyperlink>
-    </w:p>
-    <w:p>
-      <w:pPr>
-        <w:pStyle w:val="Retraitcorpsdetexte"/>
-      </w:pPr>
-      <w:r>
-        <w:rPr>
-          <w:noProof/>
-        </w:rPr>
         <w:drawing>
           <wp:inline distT="0" distB="0" distL="0" distR="0" wp14:anchorId="42DDA059" wp14:editId="4458449C">
             <wp:extent cx="4486275" cy="4239456"/>
@@ -2472,7 +2971,7 @@
                     <pic:cNvPicPr/>
                   </pic:nvPicPr>
                   <pic:blipFill>
-                    <a:blip r:embed="rId17">
+                    <a:blip r:embed="rId19">
                       <a:extLst>
                         <a:ext uri="{28A0092B-C50C-407E-A947-70E740481C1C}">
                           <a14:useLocalDpi xmlns:a14="http://schemas.microsoft.com/office/drawing/2010/main" val="0"/>
@@ -2507,7 +3006,6 @@
         <w:rPr>
           <w:noProof/>
         </w:rPr>
-        <w:lastRenderedPageBreak/>
         <w:drawing>
           <wp:inline distT="0" distB="0" distL="0" distR="0" wp14:anchorId="2691A5B6" wp14:editId="691C76E3">
             <wp:extent cx="4391234" cy="4524375"/>
@@ -2524,7 +3022,7 @@
                     <pic:cNvPicPr/>
                   </pic:nvPicPr>
                   <pic:blipFill>
-                    <a:blip r:embed="rId18">
+                    <a:blip r:embed="rId20">
                       <a:extLst>
                         <a:ext uri="{28A0092B-C50C-407E-A947-70E740481C1C}">
                           <a14:useLocalDpi xmlns:a14="http://schemas.microsoft.com/office/drawing/2010/main" val="0"/>
@@ -2576,7 +3074,7 @@
                     <pic:cNvPicPr/>
                   </pic:nvPicPr>
                   <pic:blipFill>
-                    <a:blip r:embed="rId19">
+                    <a:blip r:embed="rId21">
                       <a:extLst>
                         <a:ext uri="{28A0092B-C50C-407E-A947-70E740481C1C}">
                           <a14:useLocalDpi xmlns:a14="http://schemas.microsoft.com/office/drawing/2010/main" val="0"/>
@@ -2710,6 +3208,9 @@
         <w:pStyle w:val="Retraitcorpsdetexte"/>
       </w:pPr>
       <w:r>
+        <w:rPr>
+          <w:noProof/>
+        </w:rPr>
         <w:drawing>
           <wp:inline distT="0" distB="0" distL="0" distR="0" wp14:anchorId="1A25DC00" wp14:editId="2302E9F2">
             <wp:extent cx="5759450" cy="634365"/>
@@ -2726,7 +3227,7 @@
                     <pic:cNvPicPr/>
                   </pic:nvPicPr>
                   <pic:blipFill>
-                    <a:blip r:embed="rId20"/>
+                    <a:blip r:embed="rId22"/>
                     <a:stretch>
                       <a:fillRect/>
                     </a:stretch>
@@ -2777,32 +3278,32 @@
       <w:pPr>
         <w:pStyle w:val="Titre1"/>
       </w:pPr>
-      <w:bookmarkStart w:id="14" w:name="_Toc532179966"/>
-      <w:bookmarkStart w:id="15" w:name="_Toc165969650"/>
-      <w:bookmarkStart w:id="16" w:name="_Toc175920320"/>
+      <w:bookmarkStart w:id="17" w:name="_Toc532179966"/>
+      <w:bookmarkStart w:id="18" w:name="_Toc165969650"/>
+      <w:bookmarkStart w:id="19" w:name="_Toc181175292"/>
       <w:r>
         <w:lastRenderedPageBreak/>
         <w:t>Tests</w:t>
-      </w:r>
-      <w:bookmarkEnd w:id="14"/>
-      <w:bookmarkEnd w:id="15"/>
-      <w:bookmarkEnd w:id="16"/>
-    </w:p>
-    <w:p>
-      <w:pPr>
-        <w:pStyle w:val="Titre2"/>
-      </w:pPr>
-      <w:bookmarkStart w:id="17" w:name="_Toc532179968"/>
-      <w:bookmarkStart w:id="18" w:name="_Toc165969652"/>
-      <w:bookmarkStart w:id="19" w:name="_Ref308525868"/>
-      <w:bookmarkStart w:id="20" w:name="_Toc175920321"/>
-      <w:r>
-        <w:t>Dossier des tests</w:t>
       </w:r>
       <w:bookmarkEnd w:id="17"/>
       <w:bookmarkEnd w:id="18"/>
       <w:bookmarkEnd w:id="19"/>
+    </w:p>
+    <w:p>
+      <w:pPr>
+        <w:pStyle w:val="Titre2"/>
+      </w:pPr>
+      <w:bookmarkStart w:id="20" w:name="_Toc532179968"/>
+      <w:bookmarkStart w:id="21" w:name="_Toc165969652"/>
+      <w:bookmarkStart w:id="22" w:name="_Ref308525868"/>
+      <w:bookmarkStart w:id="23" w:name="_Toc181175293"/>
+      <w:r>
+        <w:t>Dossier des tests</w:t>
+      </w:r>
       <w:bookmarkEnd w:id="20"/>
+      <w:bookmarkEnd w:id="21"/>
+      <w:bookmarkEnd w:id="22"/>
+      <w:bookmarkEnd w:id="23"/>
     </w:p>
     <w:p>
       <w:pPr>
@@ -2895,28 +3396,28 @@
       <w:pPr>
         <w:pStyle w:val="Titre1"/>
       </w:pPr>
-      <w:bookmarkStart w:id="21" w:name="_Toc165969653"/>
-      <w:bookmarkStart w:id="22" w:name="_Toc175920322"/>
+      <w:bookmarkStart w:id="24" w:name="_Toc165969653"/>
+      <w:bookmarkStart w:id="25" w:name="_Toc181175294"/>
       <w:r>
         <w:t>Conclusion</w:t>
       </w:r>
-      <w:bookmarkEnd w:id="21"/>
-      <w:bookmarkEnd w:id="22"/>
+      <w:bookmarkEnd w:id="24"/>
+      <w:bookmarkEnd w:id="25"/>
     </w:p>
     <w:p>
       <w:pPr>
         <w:pStyle w:val="Titre2"/>
       </w:pPr>
-      <w:bookmarkStart w:id="23" w:name="_Toc165969654"/>
-      <w:bookmarkStart w:id="24" w:name="_Toc175920323"/>
+      <w:bookmarkStart w:id="26" w:name="_Toc165969654"/>
+      <w:bookmarkStart w:id="27" w:name="_Toc181175295"/>
       <w:r>
         <w:t xml:space="preserve">Bilan des </w:t>
       </w:r>
-      <w:bookmarkEnd w:id="23"/>
+      <w:bookmarkEnd w:id="26"/>
       <w:r>
         <w:t>fonctionnalités demandées</w:t>
       </w:r>
-      <w:bookmarkEnd w:id="24"/>
+      <w:bookmarkEnd w:id="27"/>
     </w:p>
     <w:p>
       <w:pPr>
@@ -2955,13 +3456,13 @@
       <w:pPr>
         <w:pStyle w:val="Titre2"/>
       </w:pPr>
-      <w:bookmarkStart w:id="25" w:name="_Toc165969655"/>
-      <w:bookmarkStart w:id="26" w:name="_Toc175920324"/>
+      <w:bookmarkStart w:id="28" w:name="_Toc165969655"/>
+      <w:bookmarkStart w:id="29" w:name="_Toc181175296"/>
       <w:r>
         <w:t>Bilan de la planification</w:t>
       </w:r>
-      <w:bookmarkEnd w:id="25"/>
-      <w:bookmarkEnd w:id="26"/>
+      <w:bookmarkEnd w:id="28"/>
+      <w:bookmarkEnd w:id="29"/>
     </w:p>
     <w:p>
       <w:pPr>
@@ -3000,13 +3501,13 @@
       <w:pPr>
         <w:pStyle w:val="Titre2"/>
       </w:pPr>
-      <w:bookmarkStart w:id="27" w:name="_Toc165969656"/>
-      <w:bookmarkStart w:id="28" w:name="_Toc175920325"/>
+      <w:bookmarkStart w:id="30" w:name="_Toc165969656"/>
+      <w:bookmarkStart w:id="31" w:name="_Toc181175297"/>
       <w:r>
         <w:t>Bilan personnel</w:t>
       </w:r>
-      <w:bookmarkEnd w:id="27"/>
-      <w:bookmarkEnd w:id="28"/>
+      <w:bookmarkEnd w:id="30"/>
+      <w:bookmarkEnd w:id="31"/>
     </w:p>
     <w:p>
       <w:pPr>
@@ -3017,16 +3518,11 @@
         </w:numPr>
       </w:pPr>
       <w:r>
-        <w:t xml:space="preserve">Si c’était à </w:t>
-      </w:r>
-      <w:proofErr w:type="gramStart"/>
-      <w:r>
-        <w:t>refaire</w:t>
+        <w:t>Si c’était à refaire</w:t>
       </w:r>
       <w:r>
         <w:t>:</w:t>
       </w:r>
-      <w:proofErr w:type="gramEnd"/>
     </w:p>
     <w:p>
       <w:pPr>
@@ -3093,13 +3589,8 @@
           <w:numId w:val="24"/>
         </w:numPr>
       </w:pPr>
-      <w:proofErr w:type="gramStart"/>
-      <w:r>
-        <w:t>Suite à</w:t>
-      </w:r>
-      <w:proofErr w:type="gramEnd"/>
-      <w:r>
-        <w:t xml:space="preserve"> donner, améliorations souhaitables, …</w:t>
+      <w:r>
+        <w:t>Suite à donner, améliorations souhaitables, …</w:t>
       </w:r>
     </w:p>
     <w:p>
@@ -3118,25 +3609,11 @@
       <w:pPr>
         <w:pStyle w:val="Titre1"/>
       </w:pPr>
-      <w:bookmarkStart w:id="29" w:name="_Toc532179971"/>
-      <w:bookmarkStart w:id="30" w:name="_Toc165969657"/>
-      <w:bookmarkStart w:id="31" w:name="_Toc175920326"/>
+      <w:bookmarkStart w:id="32" w:name="_Toc532179971"/>
+      <w:bookmarkStart w:id="33" w:name="_Toc165969657"/>
+      <w:bookmarkStart w:id="34" w:name="_Toc181175298"/>
       <w:r>
         <w:t>Divers</w:t>
-      </w:r>
-      <w:bookmarkEnd w:id="29"/>
-      <w:bookmarkEnd w:id="30"/>
-      <w:bookmarkEnd w:id="31"/>
-    </w:p>
-    <w:p>
-      <w:pPr>
-        <w:pStyle w:val="Titre2"/>
-      </w:pPr>
-      <w:bookmarkStart w:id="32" w:name="_Toc532179972"/>
-      <w:bookmarkStart w:id="33" w:name="_Toc165969658"/>
-      <w:bookmarkStart w:id="34" w:name="_Toc175920327"/>
-      <w:r>
-        <w:t>Journal de travail</w:t>
       </w:r>
       <w:bookmarkEnd w:id="32"/>
       <w:bookmarkEnd w:id="33"/>
@@ -3144,9 +3621,23 @@
     </w:p>
     <w:p>
       <w:pPr>
+        <w:pStyle w:val="Titre2"/>
+      </w:pPr>
+      <w:bookmarkStart w:id="35" w:name="_Toc532179972"/>
+      <w:bookmarkStart w:id="36" w:name="_Toc165969658"/>
+      <w:bookmarkStart w:id="37" w:name="_Toc181175299"/>
+      <w:r>
+        <w:t>Journal de travail</w:t>
+      </w:r>
+      <w:bookmarkEnd w:id="35"/>
+      <w:bookmarkEnd w:id="36"/>
+      <w:bookmarkEnd w:id="37"/>
+    </w:p>
+    <w:p>
+      <w:pPr>
         <w:pStyle w:val="Retraitcorpsdetexte"/>
       </w:pPr>
-      <w:hyperlink r:id="rId21" w:history="1">
+      <w:hyperlink r:id="rId23" w:history="1">
         <w:r>
           <w:rPr>
             <w:rStyle w:val="Lienhypertexte"/>
@@ -3159,7 +3650,7 @@
       <w:pPr>
         <w:pStyle w:val="Retraitcorpsdetexte"/>
       </w:pPr>
-      <w:hyperlink r:id="rId22" w:history="1">
+      <w:hyperlink r:id="rId24" w:history="1">
         <w:r>
           <w:rPr>
             <w:rStyle w:val="Lienhypertexte"/>
@@ -3172,7 +3663,7 @@
       <w:pPr>
         <w:pStyle w:val="Retraitcorpsdetexte"/>
       </w:pPr>
-      <w:hyperlink r:id="rId23" w:history="1">
+      <w:hyperlink r:id="rId25" w:history="1">
         <w:r>
           <w:rPr>
             <w:rStyle w:val="Lienhypertexte"/>
@@ -3185,11 +3676,11 @@
       <w:pPr>
         <w:pStyle w:val="Titre2"/>
       </w:pPr>
-      <w:bookmarkStart w:id="35" w:name="_Toc175920328"/>
+      <w:bookmarkStart w:id="38" w:name="_Toc181175300"/>
       <w:r>
         <w:t>Webographie</w:t>
       </w:r>
-      <w:bookmarkEnd w:id="35"/>
+      <w:bookmarkEnd w:id="38"/>
     </w:p>
     <w:p>
       <w:pPr>
@@ -3207,9 +3698,11 @@
       <w:pPr>
         <w:pStyle w:val="Titre2"/>
       </w:pPr>
+      <w:bookmarkStart w:id="39" w:name="_Toc181175301"/>
       <w:r>
         <w:t>IA</w:t>
       </w:r>
+      <w:bookmarkEnd w:id="39"/>
     </w:p>
     <w:p>
       <w:pPr>
@@ -3224,13 +3717,28 @@
       <w:r>
         <w:t xml:space="preserve"> et </w:t>
       </w:r>
-      <w:proofErr w:type="spellStart"/>
-      <w:r>
-        <w:t>chatGPT</w:t>
-      </w:r>
-      <w:proofErr w:type="spellEnd"/>
+      <w:r>
+        <w:t>C</w:t>
+      </w:r>
+      <w:r>
+        <w:t>hatGPT</w:t>
+      </w:r>
       <w:r>
         <w:t>)</w:t>
+      </w:r>
+    </w:p>
+    <w:p>
+      <w:pPr>
+        <w:pStyle w:val="Retraitcorpsdetexte"/>
+      </w:pPr>
+      <w:r>
+        <w:t>Chat</w:t>
+      </w:r>
+      <w:r>
+        <w:t>GPT</w:t>
+      </w:r>
+      <w:r>
+        <w:t xml:space="preserve"> a été utilisé pour générer des données pour la base de données.</w:t>
       </w:r>
     </w:p>
     <w:p>
@@ -3243,11 +3751,11 @@
       <w:pPr>
         <w:pStyle w:val="Titre1"/>
       </w:pPr>
-      <w:bookmarkStart w:id="36" w:name="_Toc175920329"/>
+      <w:bookmarkStart w:id="40" w:name="_Toc181175302"/>
       <w:r>
         <w:t>Annexes</w:t>
       </w:r>
-      <w:bookmarkEnd w:id="36"/>
+      <w:bookmarkEnd w:id="40"/>
     </w:p>
     <w:p>
       <w:pPr>
@@ -3257,13 +3765,8 @@
           <w:numId w:val="25"/>
         </w:numPr>
       </w:pPr>
-      <w:proofErr w:type="gramStart"/>
-      <w:r>
-        <w:t>Listing</w:t>
-      </w:r>
-      <w:proofErr w:type="gramEnd"/>
-      <w:r>
-        <w:t xml:space="preserve"> du code source (partiel ou, plus rarement complet)</w:t>
+      <w:r>
+        <w:t>Listing du code source (partiel ou, plus rarement complet)</w:t>
       </w:r>
     </w:p>
     <w:p>
@@ -3327,8 +3830,8 @@
       </w:r>
     </w:p>
     <w:sectPr>
-      <w:headerReference w:type="default" r:id="rId24"/>
-      <w:footerReference w:type="default" r:id="rId25"/>
+      <w:headerReference w:type="default" r:id="rId26"/>
+      <w:footerReference w:type="default" r:id="rId27"/>
       <w:pgSz w:w="11906" w:h="16838" w:code="9"/>
       <w:pgMar w:top="1418" w:right="1418" w:bottom="1418" w:left="1418" w:header="709" w:footer="709" w:gutter="0"/>
       <w:cols w:space="708"/>
@@ -3765,7 +4268,7 @@
                 <w:noProof/>
                 <w:szCs w:val="16"/>
               </w:rPr>
-              <w:t>130</w:t>
+              <w:t>252</w:t>
             </w:r>
           </w:fldSimple>
           <w:r>
@@ -3802,7 +4305,7 @@
               <w:noProof/>
               <w:szCs w:val="16"/>
             </w:rPr>
-            <w:t>28.10.2024 11:08</w:t>
+            <w:t>30.10.2024 09:56</w:t>
           </w:r>
           <w:r>
             <w:rPr>
@@ -3848,7 +4351,7 @@
               <w:szCs w:val="16"/>
               <w:lang w:val="en-US"/>
             </w:rPr>
-            <w:t>R-106-320-322-BastienSegalen-shoot-me-up</w:t>
+            <w:t>R-106-320-322-BastienSegalen-shoot-me-up.docx</w:t>
           </w:r>
           <w:r>
             <w:rPr>
@@ -4035,7 +4538,7 @@
         <v:path o:extrusionok="f" gradientshapeok="t" o:connecttype="rect"/>
         <o:lock v:ext="edit" aspectratio="t"/>
       </v:shapetype>
-      <v:shape id="_x0000_i1036" type="#_x0000_t75" style="width:12.9pt;height:12.9pt" o:bullet="t">
+      <v:shape id="_x0000_i1064" type="#_x0000_t75" style="width:12.9pt;height:12.9pt" o:bullet="t">
         <v:imagedata r:id="rId1" o:title="BD10263_"/>
       </v:shape>
     </w:pict>
@@ -4844,6 +5347,95 @@
     </w:lvl>
   </w:abstractNum>
   <w:abstractNum w:abstractNumId="16" w15:restartNumberingAfterBreak="0">
+    <w:nsid w:val="0C2227C6"/>
+    <w:multiLevelType w:val="hybridMultilevel"/>
+    <w:tmpl w:val="6CA67EDE"/>
+    <w:lvl w:ilvl="0" w:tplc="AA702E9C">
+      <w:start w:val="1"/>
+      <w:numFmt w:val="decimal"/>
+      <w:lvlText w:val="%1)"/>
+      <w:lvlJc w:val="left"/>
+      <w:pPr>
+        <w:ind w:left="2174" w:hanging="360"/>
+      </w:pPr>
+      <w:rPr>
+        <w:rFonts w:hint="default"/>
+      </w:rPr>
+    </w:lvl>
+    <w:lvl w:ilvl="1" w:tplc="100C0019" w:tentative="1">
+      <w:start w:val="1"/>
+      <w:numFmt w:val="lowerLetter"/>
+      <w:lvlText w:val="%2."/>
+      <w:lvlJc w:val="left"/>
+      <w:pPr>
+        <w:ind w:left="2894" w:hanging="360"/>
+      </w:pPr>
+    </w:lvl>
+    <w:lvl w:ilvl="2" w:tplc="100C001B" w:tentative="1">
+      <w:start w:val="1"/>
+      <w:numFmt w:val="lowerRoman"/>
+      <w:lvlText w:val="%3."/>
+      <w:lvlJc w:val="right"/>
+      <w:pPr>
+        <w:ind w:left="3614" w:hanging="180"/>
+      </w:pPr>
+    </w:lvl>
+    <w:lvl w:ilvl="3" w:tplc="100C000F" w:tentative="1">
+      <w:start w:val="1"/>
+      <w:numFmt w:val="decimal"/>
+      <w:lvlText w:val="%4."/>
+      <w:lvlJc w:val="left"/>
+      <w:pPr>
+        <w:ind w:left="4334" w:hanging="360"/>
+      </w:pPr>
+    </w:lvl>
+    <w:lvl w:ilvl="4" w:tplc="100C0019" w:tentative="1">
+      <w:start w:val="1"/>
+      <w:numFmt w:val="lowerLetter"/>
+      <w:lvlText w:val="%5."/>
+      <w:lvlJc w:val="left"/>
+      <w:pPr>
+        <w:ind w:left="5054" w:hanging="360"/>
+      </w:pPr>
+    </w:lvl>
+    <w:lvl w:ilvl="5" w:tplc="100C001B" w:tentative="1">
+      <w:start w:val="1"/>
+      <w:numFmt w:val="lowerRoman"/>
+      <w:lvlText w:val="%6."/>
+      <w:lvlJc w:val="right"/>
+      <w:pPr>
+        <w:ind w:left="5774" w:hanging="180"/>
+      </w:pPr>
+    </w:lvl>
+    <w:lvl w:ilvl="6" w:tplc="100C000F" w:tentative="1">
+      <w:start w:val="1"/>
+      <w:numFmt w:val="decimal"/>
+      <w:lvlText w:val="%7."/>
+      <w:lvlJc w:val="left"/>
+      <w:pPr>
+        <w:ind w:left="6494" w:hanging="360"/>
+      </w:pPr>
+    </w:lvl>
+    <w:lvl w:ilvl="7" w:tplc="100C0019" w:tentative="1">
+      <w:start w:val="1"/>
+      <w:numFmt w:val="lowerLetter"/>
+      <w:lvlText w:val="%8."/>
+      <w:lvlJc w:val="left"/>
+      <w:pPr>
+        <w:ind w:left="7214" w:hanging="360"/>
+      </w:pPr>
+    </w:lvl>
+    <w:lvl w:ilvl="8" w:tplc="100C001B" w:tentative="1">
+      <w:start w:val="1"/>
+      <w:numFmt w:val="lowerRoman"/>
+      <w:lvlText w:val="%9."/>
+      <w:lvlJc w:val="right"/>
+      <w:pPr>
+        <w:ind w:left="7934" w:hanging="180"/>
+      </w:pPr>
+    </w:lvl>
+  </w:abstractNum>
+  <w:abstractNum w:abstractNumId="17" w15:restartNumberingAfterBreak="0">
     <w:nsid w:val="0F492512"/>
     <w:multiLevelType w:val="hybridMultilevel"/>
     <w:tmpl w:val="C824AEF0"/>
@@ -4955,7 +5547,7 @@
       </w:rPr>
     </w:lvl>
   </w:abstractNum>
-  <w:abstractNum w:abstractNumId="17" w15:restartNumberingAfterBreak="0">
+  <w:abstractNum w:abstractNumId="18" w15:restartNumberingAfterBreak="0">
     <w:nsid w:val="100D77BA"/>
     <w:multiLevelType w:val="hybridMultilevel"/>
     <w:tmpl w:val="B8147694"/>
@@ -5068,7 +5660,7 @@
       </w:rPr>
     </w:lvl>
   </w:abstractNum>
-  <w:abstractNum w:abstractNumId="18" w15:restartNumberingAfterBreak="0">
+  <w:abstractNum w:abstractNumId="19" w15:restartNumberingAfterBreak="0">
     <w:nsid w:val="13386E8A"/>
     <w:multiLevelType w:val="multilevel"/>
     <w:tmpl w:val="100C0021"/>
@@ -5181,7 +5773,7 @@
       </w:rPr>
     </w:lvl>
   </w:abstractNum>
-  <w:abstractNum w:abstractNumId="19" w15:restartNumberingAfterBreak="0">
+  <w:abstractNum w:abstractNumId="20" w15:restartNumberingAfterBreak="0">
     <w:nsid w:val="13AB381A"/>
     <w:multiLevelType w:val="hybridMultilevel"/>
     <w:tmpl w:val="B43857E8"/>
@@ -5324,7 +5916,7 @@
       </w:rPr>
     </w:lvl>
   </w:abstractNum>
-  <w:abstractNum w:abstractNumId="20" w15:restartNumberingAfterBreak="0">
+  <w:abstractNum w:abstractNumId="21" w15:restartNumberingAfterBreak="0">
     <w:nsid w:val="20CB35C8"/>
     <w:multiLevelType w:val="hybridMultilevel"/>
     <w:tmpl w:val="2AA2EA56"/>
@@ -5437,7 +6029,7 @@
       </w:rPr>
     </w:lvl>
   </w:abstractNum>
-  <w:abstractNum w:abstractNumId="21" w15:restartNumberingAfterBreak="0">
+  <w:abstractNum w:abstractNumId="22" w15:restartNumberingAfterBreak="0">
     <w:nsid w:val="2A8F67FD"/>
     <w:multiLevelType w:val="multilevel"/>
     <w:tmpl w:val="08EA5668"/>
@@ -5580,7 +6172,7 @@
       </w:rPr>
     </w:lvl>
   </w:abstractNum>
-  <w:abstractNum w:abstractNumId="22" w15:restartNumberingAfterBreak="0">
+  <w:abstractNum w:abstractNumId="23" w15:restartNumberingAfterBreak="0">
     <w:nsid w:val="2F2C5963"/>
     <w:multiLevelType w:val="multilevel"/>
     <w:tmpl w:val="E2569098"/>
@@ -5693,7 +6285,7 @@
       </w:pPr>
     </w:lvl>
   </w:abstractNum>
-  <w:abstractNum w:abstractNumId="23" w15:restartNumberingAfterBreak="0">
+  <w:abstractNum w:abstractNumId="24" w15:restartNumberingAfterBreak="0">
     <w:nsid w:val="36506853"/>
     <w:multiLevelType w:val="multilevel"/>
     <w:tmpl w:val="2F6EF210"/>
@@ -5806,7 +6398,7 @@
       </w:rPr>
     </w:lvl>
   </w:abstractNum>
-  <w:abstractNum w:abstractNumId="24" w15:restartNumberingAfterBreak="0">
+  <w:abstractNum w:abstractNumId="25" w15:restartNumberingAfterBreak="0">
     <w:nsid w:val="3BD16F36"/>
     <w:multiLevelType w:val="multilevel"/>
     <w:tmpl w:val="100C0021"/>
@@ -5919,7 +6511,7 @@
       </w:rPr>
     </w:lvl>
   </w:abstractNum>
-  <w:abstractNum w:abstractNumId="25" w15:restartNumberingAfterBreak="0">
+  <w:abstractNum w:abstractNumId="26" w15:restartNumberingAfterBreak="0">
     <w:nsid w:val="3C361DED"/>
     <w:multiLevelType w:val="multilevel"/>
     <w:tmpl w:val="100C0021"/>
@@ -6032,7 +6624,7 @@
       </w:rPr>
     </w:lvl>
   </w:abstractNum>
-  <w:abstractNum w:abstractNumId="26" w15:restartNumberingAfterBreak="0">
+  <w:abstractNum w:abstractNumId="27" w15:restartNumberingAfterBreak="0">
     <w:nsid w:val="3EF922F0"/>
     <w:multiLevelType w:val="multilevel"/>
     <w:tmpl w:val="100C0021"/>
@@ -6145,7 +6737,7 @@
       </w:rPr>
     </w:lvl>
   </w:abstractNum>
-  <w:abstractNum w:abstractNumId="27" w15:restartNumberingAfterBreak="0">
+  <w:abstractNum w:abstractNumId="28" w15:restartNumberingAfterBreak="0">
     <w:nsid w:val="486164F4"/>
     <w:multiLevelType w:val="multilevel"/>
     <w:tmpl w:val="100C0021"/>
@@ -6258,7 +6850,7 @@
       </w:rPr>
     </w:lvl>
   </w:abstractNum>
-  <w:abstractNum w:abstractNumId="28" w15:restartNumberingAfterBreak="0">
+  <w:abstractNum w:abstractNumId="29" w15:restartNumberingAfterBreak="0">
     <w:nsid w:val="4C4E14AC"/>
     <w:multiLevelType w:val="multilevel"/>
     <w:tmpl w:val="100C001F"/>
@@ -6344,7 +6936,7 @@
       </w:pPr>
     </w:lvl>
   </w:abstractNum>
-  <w:abstractNum w:abstractNumId="29" w15:restartNumberingAfterBreak="0">
+  <w:abstractNum w:abstractNumId="30" w15:restartNumberingAfterBreak="0">
     <w:nsid w:val="4D30734E"/>
     <w:multiLevelType w:val="multilevel"/>
     <w:tmpl w:val="100C001D"/>
@@ -6430,7 +7022,7 @@
       </w:pPr>
     </w:lvl>
   </w:abstractNum>
-  <w:abstractNum w:abstractNumId="30" w15:restartNumberingAfterBreak="0">
+  <w:abstractNum w:abstractNumId="31" w15:restartNumberingAfterBreak="0">
     <w:nsid w:val="55FE2729"/>
     <w:multiLevelType w:val="multilevel"/>
     <w:tmpl w:val="100C0023"/>
@@ -6517,7 +7109,7 @@
       </w:pPr>
     </w:lvl>
   </w:abstractNum>
-  <w:abstractNum w:abstractNumId="31" w15:restartNumberingAfterBreak="0">
+  <w:abstractNum w:abstractNumId="32" w15:restartNumberingAfterBreak="0">
     <w:nsid w:val="58933B2A"/>
     <w:multiLevelType w:val="multilevel"/>
     <w:tmpl w:val="100C0021"/>
@@ -6630,7 +7222,7 @@
       </w:rPr>
     </w:lvl>
   </w:abstractNum>
-  <w:abstractNum w:abstractNumId="32" w15:restartNumberingAfterBreak="0">
+  <w:abstractNum w:abstractNumId="33" w15:restartNumberingAfterBreak="0">
     <w:nsid w:val="5C877673"/>
     <w:multiLevelType w:val="multilevel"/>
     <w:tmpl w:val="100C0021"/>
@@ -6743,7 +7335,7 @@
       </w:rPr>
     </w:lvl>
   </w:abstractNum>
-  <w:abstractNum w:abstractNumId="33" w15:restartNumberingAfterBreak="0">
+  <w:abstractNum w:abstractNumId="34" w15:restartNumberingAfterBreak="0">
     <w:nsid w:val="5CBC53EC"/>
     <w:multiLevelType w:val="multilevel"/>
     <w:tmpl w:val="2F6EF210"/>
@@ -6856,7 +7448,7 @@
       </w:rPr>
     </w:lvl>
   </w:abstractNum>
-  <w:abstractNum w:abstractNumId="34" w15:restartNumberingAfterBreak="0">
+  <w:abstractNum w:abstractNumId="35" w15:restartNumberingAfterBreak="0">
     <w:nsid w:val="5E424682"/>
     <w:multiLevelType w:val="multilevel"/>
     <w:tmpl w:val="100C001F"/>
@@ -6942,7 +7534,7 @@
       </w:pPr>
     </w:lvl>
   </w:abstractNum>
-  <w:abstractNum w:abstractNumId="35" w15:restartNumberingAfterBreak="0">
+  <w:abstractNum w:abstractNumId="36" w15:restartNumberingAfterBreak="0">
     <w:nsid w:val="63A9062F"/>
     <w:multiLevelType w:val="multilevel"/>
     <w:tmpl w:val="DCCE794A"/>
@@ -7082,7 +7674,7 @@
       </w:rPr>
     </w:lvl>
   </w:abstractNum>
-  <w:abstractNum w:abstractNumId="36" w15:restartNumberingAfterBreak="0">
+  <w:abstractNum w:abstractNumId="37" w15:restartNumberingAfterBreak="0">
     <w:nsid w:val="643F0961"/>
     <w:multiLevelType w:val="multilevel"/>
     <w:tmpl w:val="100C0021"/>
@@ -7195,7 +7787,7 @@
       </w:rPr>
     </w:lvl>
   </w:abstractNum>
-  <w:abstractNum w:abstractNumId="37" w15:restartNumberingAfterBreak="0">
+  <w:abstractNum w:abstractNumId="38" w15:restartNumberingAfterBreak="0">
     <w:nsid w:val="6D6476B9"/>
     <w:multiLevelType w:val="multilevel"/>
     <w:tmpl w:val="100C0023"/>
@@ -7282,7 +7874,7 @@
       </w:pPr>
     </w:lvl>
   </w:abstractNum>
-  <w:abstractNum w:abstractNumId="38" w15:restartNumberingAfterBreak="0">
+  <w:abstractNum w:abstractNumId="39" w15:restartNumberingAfterBreak="0">
     <w:nsid w:val="6D837DFF"/>
     <w:multiLevelType w:val="hybridMultilevel"/>
     <w:tmpl w:val="D7402DB8"/>
@@ -7371,7 +7963,7 @@
       </w:pPr>
     </w:lvl>
   </w:abstractNum>
-  <w:abstractNum w:abstractNumId="39" w15:restartNumberingAfterBreak="0">
+  <w:abstractNum w:abstractNumId="40" w15:restartNumberingAfterBreak="0">
     <w:nsid w:val="6E184B33"/>
     <w:multiLevelType w:val="hybridMultilevel"/>
     <w:tmpl w:val="FF201792"/>
@@ -7483,7 +8075,7 @@
       </w:rPr>
     </w:lvl>
   </w:abstractNum>
-  <w:abstractNum w:abstractNumId="40" w15:restartNumberingAfterBreak="0">
+  <w:abstractNum w:abstractNumId="41" w15:restartNumberingAfterBreak="0">
     <w:nsid w:val="70C03573"/>
     <w:multiLevelType w:val="multilevel"/>
     <w:tmpl w:val="100C0021"/>
@@ -7596,7 +8188,7 @@
       </w:rPr>
     </w:lvl>
   </w:abstractNum>
-  <w:abstractNum w:abstractNumId="41" w15:restartNumberingAfterBreak="0">
+  <w:abstractNum w:abstractNumId="42" w15:restartNumberingAfterBreak="0">
     <w:nsid w:val="79CD09A9"/>
     <w:multiLevelType w:val="multilevel"/>
     <w:tmpl w:val="100C0021"/>
@@ -7709,7 +8301,7 @@
       </w:rPr>
     </w:lvl>
   </w:abstractNum>
-  <w:abstractNum w:abstractNumId="42" w15:restartNumberingAfterBreak="0">
+  <w:abstractNum w:abstractNumId="43" w15:restartNumberingAfterBreak="0">
     <w:nsid w:val="7E7F1C51"/>
     <w:multiLevelType w:val="multilevel"/>
     <w:tmpl w:val="100C0021"/>
@@ -7826,16 +8418,16 @@
     <w:abstractNumId w:val="11"/>
   </w:num>
   <w:num w:numId="2" w16cid:durableId="767192763">
-    <w:abstractNumId w:val="19"/>
+    <w:abstractNumId w:val="20"/>
   </w:num>
   <w:num w:numId="3" w16cid:durableId="1479109048">
     <w:abstractNumId w:val="15"/>
   </w:num>
   <w:num w:numId="4" w16cid:durableId="763843145">
-    <w:abstractNumId w:val="35"/>
+    <w:abstractNumId w:val="36"/>
   </w:num>
   <w:num w:numId="5" w16cid:durableId="1084953873">
-    <w:abstractNumId w:val="35"/>
+    <w:abstractNumId w:val="36"/>
   </w:num>
   <w:num w:numId="6" w16cid:durableId="434208412">
     <w:abstractNumId w:val="15"/>
@@ -7850,70 +8442,70 @@
     <w:abstractNumId w:val="15"/>
   </w:num>
   <w:num w:numId="10" w16cid:durableId="2046061144">
-    <w:abstractNumId w:val="35"/>
+    <w:abstractNumId w:val="36"/>
   </w:num>
   <w:num w:numId="11" w16cid:durableId="25258547">
     <w:abstractNumId w:val="15"/>
   </w:num>
   <w:num w:numId="12" w16cid:durableId="218372008">
+    <w:abstractNumId w:val="23"/>
+  </w:num>
+  <w:num w:numId="13" w16cid:durableId="1396317276">
     <w:abstractNumId w:val="22"/>
   </w:num>
-  <w:num w:numId="13" w16cid:durableId="1396317276">
+  <w:num w:numId="14" w16cid:durableId="251478840">
     <w:abstractNumId w:val="21"/>
   </w:num>
-  <w:num w:numId="14" w16cid:durableId="251478840">
-    <w:abstractNumId w:val="20"/>
-  </w:num>
   <w:num w:numId="15" w16cid:durableId="250504921">
-    <w:abstractNumId w:val="17"/>
+    <w:abstractNumId w:val="18"/>
   </w:num>
   <w:num w:numId="16" w16cid:durableId="1595286933">
-    <w:abstractNumId w:val="32"/>
+    <w:abstractNumId w:val="33"/>
   </w:num>
   <w:num w:numId="17" w16cid:durableId="676273478">
-    <w:abstractNumId w:val="27"/>
+    <w:abstractNumId w:val="28"/>
   </w:num>
   <w:num w:numId="18" w16cid:durableId="656232282">
-    <w:abstractNumId w:val="42"/>
+    <w:abstractNumId w:val="43"/>
   </w:num>
   <w:num w:numId="19" w16cid:durableId="395662234">
-    <w:abstractNumId w:val="40"/>
+    <w:abstractNumId w:val="41"/>
   </w:num>
   <w:num w:numId="20" w16cid:durableId="668868416">
     <w:abstractNumId w:val="10"/>
   </w:num>
   <w:num w:numId="21" w16cid:durableId="1950039916">
-    <w:abstractNumId w:val="36"/>
+    <w:abstractNumId w:val="37"/>
   </w:num>
   <w:num w:numId="22" w16cid:durableId="1286698930">
-    <w:abstractNumId w:val="26"/>
+    <w:abstractNumId w:val="27"/>
   </w:num>
   <w:num w:numId="23" w16cid:durableId="673382504">
-    <w:abstractNumId w:val="24"/>
+    <w:abstractNumId w:val="25"/>
   </w:num>
   <w:num w:numId="24" w16cid:durableId="1689334511">
     <w:abstractNumId w:val="13"/>
   </w:num>
   <w:num w:numId="25" w16cid:durableId="1782724594">
-    <w:abstractNumId w:val="18"/>
+    <w:abstractNumId w:val="19"/>
   </w:num>
   <w:num w:numId="26" w16cid:durableId="1583022633">
     <w:abstractNumId w:val="12"/>
   </w:num>
   <w:num w:numId="27" w16cid:durableId="341400253">
+    <w:abstractNumId w:val="32"/>
+  </w:num>
+  <w:num w:numId="28" w16cid:durableId="1901401890">
+    <w:abstractNumId w:val="35"/>
+  </w:num>
+  <w:num w:numId="29" w16cid:durableId="680856242">
+    <w:abstractNumId w:val="30"/>
+  </w:num>
+  <w:num w:numId="30" w16cid:durableId="488596680">
     <w:abstractNumId w:val="31"/>
   </w:num>
-  <w:num w:numId="28" w16cid:durableId="1901401890">
-    <w:abstractNumId w:val="34"/>
-  </w:num>
-  <w:num w:numId="29" w16cid:durableId="680856242">
-    <w:abstractNumId w:val="29"/>
-  </w:num>
-  <w:num w:numId="30" w16cid:durableId="488596680">
-    <w:abstractNumId w:val="30"/>
-  </w:num>
   <w:num w:numId="31" w16cid:durableId="279918771">
-    <w:abstractNumId w:val="37"/>
+    <w:abstractNumId w:val="38"/>
   </w:num>
   <w:num w:numId="32" w16cid:durableId="1360162893">
     <w:abstractNumId w:val="8"/>
@@ -7946,31 +8538,34 @@
     <w:abstractNumId w:val="4"/>
   </w:num>
   <w:num w:numId="42" w16cid:durableId="638458065">
-    <w:abstractNumId w:val="28"/>
+    <w:abstractNumId w:val="29"/>
   </w:num>
   <w:num w:numId="43" w16cid:durableId="1133868775">
-    <w:abstractNumId w:val="25"/>
+    <w:abstractNumId w:val="26"/>
   </w:num>
   <w:num w:numId="44" w16cid:durableId="143355477">
-    <w:abstractNumId w:val="41"/>
+    <w:abstractNumId w:val="42"/>
   </w:num>
   <w:num w:numId="45" w16cid:durableId="1306739501">
     <w:abstractNumId w:val="14"/>
   </w:num>
   <w:num w:numId="46" w16cid:durableId="2046368971">
-    <w:abstractNumId w:val="23"/>
+    <w:abstractNumId w:val="24"/>
   </w:num>
   <w:num w:numId="47" w16cid:durableId="328871614">
-    <w:abstractNumId w:val="33"/>
+    <w:abstractNumId w:val="34"/>
   </w:num>
   <w:num w:numId="48" w16cid:durableId="760176339">
+    <w:abstractNumId w:val="40"/>
+  </w:num>
+  <w:num w:numId="49" w16cid:durableId="628321002">
+    <w:abstractNumId w:val="17"/>
+  </w:num>
+  <w:num w:numId="50" w16cid:durableId="1070425669">
     <w:abstractNumId w:val="39"/>
   </w:num>
-  <w:num w:numId="49" w16cid:durableId="628321002">
+  <w:num w:numId="51" w16cid:durableId="603535962">
     <w:abstractNumId w:val="16"/>
-  </w:num>
-  <w:num w:numId="50" w16cid:durableId="1070425669">
-    <w:abstractNumId w:val="38"/>
   </w:num>
   <w:numIdMacAtCleanup w:val="4"/>
 </w:numbering>
@@ -8696,7 +9291,6 @@
     <w:next w:val="Normal"/>
     <w:autoRedefine/>
     <w:uiPriority w:val="39"/>
-    <w:semiHidden/>
     <w:rsid w:val="007F30AE"/>
     <w:pPr>
       <w:ind w:left="400"/>

</xml_diff>

<commit_message>
add figma maquette, update rapport and jdt, add class diagram
</commit_message>
<xml_diff>
--- a/R-106-320-322-BastienSegalen-shoot-me-up.docx
+++ b/R-106-320-322-BastienSegalen-shoot-me-up.docx
@@ -2106,9 +2106,9 @@
       <w:pPr>
         <w:pStyle w:val="Titre2"/>
       </w:pPr>
-      <w:bookmarkStart w:id="3" w:name="_Toc532179969"/>
-      <w:bookmarkStart w:id="4" w:name="_Toc165969639"/>
-      <w:bookmarkStart w:id="5" w:name="_Toc181175284"/>
+      <w:bookmarkStart w:id="3" w:name="_Toc181175284"/>
+      <w:bookmarkStart w:id="4" w:name="_Toc532179969"/>
+      <w:bookmarkStart w:id="5" w:name="_Toc165969639"/>
       <w:r>
         <w:t>T</w:t>
       </w:r>
@@ -2118,7 +2118,7 @@
       <w:r>
         <w:t>e</w:t>
       </w:r>
-      <w:bookmarkEnd w:id="5"/>
+      <w:bookmarkEnd w:id="3"/>
     </w:p>
     <w:p>
       <w:pPr>
@@ -2171,8 +2171,8 @@
       <w:r>
         <w:t>Planification</w:t>
       </w:r>
-      <w:bookmarkEnd w:id="3"/>
       <w:bookmarkEnd w:id="4"/>
+      <w:bookmarkEnd w:id="5"/>
       <w:r>
         <w:t xml:space="preserve"> Initiale</w:t>
       </w:r>
@@ -2956,9 +2956,9 @@
         </w:rPr>
         <w:lastRenderedPageBreak/>
         <w:drawing>
-          <wp:inline distT="0" distB="0" distL="0" distR="0" wp14:anchorId="42DDA059" wp14:editId="4458449C">
-            <wp:extent cx="4486275" cy="4239456"/>
-            <wp:effectExtent l="0" t="0" r="0" b="8890"/>
+          <wp:inline distT="0" distB="0" distL="0" distR="0" wp14:anchorId="42DDA059" wp14:editId="0BD0BF51">
+            <wp:extent cx="4336105" cy="4097547"/>
+            <wp:effectExtent l="0" t="0" r="7620" b="0"/>
             <wp:docPr id="3" name="Image 3" descr="Une image contenant texte, Visage humain, capture d’écran, personne&#10;&#10;Description générée automatiquement"/>
             <wp:cNvGraphicFramePr>
               <a:graphicFrameLocks xmlns:a="http://schemas.openxmlformats.org/drawingml/2006/main" noChangeAspect="1"/>
@@ -2985,7 +2985,7 @@
                   <pic:spPr>
                     <a:xfrm>
                       <a:off x="0" y="0"/>
-                      <a:ext cx="4497165" cy="4249746"/>
+                      <a:ext cx="4350924" cy="4111551"/>
                     </a:xfrm>
                     <a:prstGeom prst="rect">
                       <a:avLst/>
@@ -3059,9 +3059,9 @@
         </w:rPr>
         <w:lastRenderedPageBreak/>
         <w:drawing>
-          <wp:inline distT="0" distB="0" distL="0" distR="0" wp14:anchorId="19652351" wp14:editId="5C2BA6B9">
-            <wp:extent cx="4723389" cy="5153025"/>
-            <wp:effectExtent l="0" t="0" r="1270" b="0"/>
+          <wp:inline distT="0" distB="0" distL="0" distR="0" wp14:anchorId="19652351" wp14:editId="6CCC448B">
+            <wp:extent cx="4546121" cy="4959633"/>
+            <wp:effectExtent l="0" t="0" r="6985" b="0"/>
             <wp:docPr id="5" name="Image 5" descr="Une image contenant texte, Visage humain, personne, capture d’écran&#10;&#10;Description générée automatiquement"/>
             <wp:cNvGraphicFramePr>
               <a:graphicFrameLocks xmlns:a="http://schemas.openxmlformats.org/drawingml/2006/main" noChangeAspect="1"/>
@@ -3088,7 +3088,7 @@
                   <pic:spPr>
                     <a:xfrm>
                       <a:off x="0" y="0"/>
-                      <a:ext cx="4728993" cy="5159139"/>
+                      <a:ext cx="4557348" cy="4971881"/>
                     </a:xfrm>
                     <a:prstGeom prst="rect">
                       <a:avLst/>
@@ -3099,6 +3099,39 @@
             </a:graphic>
           </wp:inline>
         </w:drawing>
+      </w:r>
+    </w:p>
+    <w:p>
+      <w:pPr>
+        <w:pStyle w:val="Retraitcorpsdetexte"/>
+      </w:pPr>
+      <w:r>
+        <w:t xml:space="preserve">Description du shoot me up : </w:t>
+      </w:r>
+    </w:p>
+    <w:p>
+      <w:pPr>
+        <w:pStyle w:val="Retraitcorpsdetexte"/>
+      </w:pPr>
+      <w:r>
+        <w:t>U</w:t>
+      </w:r>
+      <w:r>
+        <w:t xml:space="preserve">n mode “histoire” composée de </w:t>
+      </w:r>
+      <w:r>
+        <w:t>plusieurs niveaux</w:t>
+      </w:r>
+      <w:r>
+        <w:t xml:space="preserve"> de +en + difficile, et un mode “survie” qui est infini, devenant plus dur + on survit</w:t>
+      </w:r>
+    </w:p>
+    <w:p>
+      <w:pPr>
+        <w:pStyle w:val="Retraitcorpsdetexte"/>
+      </w:pPr>
+      <w:r>
+        <w:t>Si on gagne un niveau, on gagne de l’or qu’on pourra utiliser pour acheter des améliorations.</w:t>
       </w:r>
     </w:p>
     <w:p>
@@ -3252,22 +3285,341 @@
       <w:pPr>
         <w:pStyle w:val="Retraitcorpsdetexte"/>
       </w:pPr>
+    </w:p>
+    <w:p>
+      <w:pPr>
+        <w:pStyle w:val="Retraitcorpsdetexte"/>
+      </w:pPr>
       <w:r>
         <w:t>Élément original</w:t>
       </w:r>
       <w:r>
         <w:t> :</w:t>
       </w:r>
+      <w:r>
+        <w:t xml:space="preserve"> Arbre de compétence : </w:t>
+      </w:r>
     </w:p>
     <w:p>
       <w:pPr>
         <w:pStyle w:val="Retraitcorpsdetexte"/>
       </w:pPr>
+      <w:r>
+        <w:t xml:space="preserve">Les joueurs peuvent acheter </w:t>
+      </w:r>
+      <w:r>
+        <w:t>des améliorations</w:t>
+      </w:r>
+      <w:r>
+        <w:t xml:space="preserve"> pour leur vaisseau avec des </w:t>
+      </w:r>
+      <w:r>
+        <w:t>pièces</w:t>
+      </w:r>
+      <w:r>
+        <w:t xml:space="preserve"> qu’ils obtiennent en gagna</w:t>
+      </w:r>
+      <w:r>
+        <w:t>n</w:t>
+      </w:r>
+      <w:r>
+        <w:t xml:space="preserve">t </w:t>
+      </w:r>
+      <w:r>
+        <w:t>des niveaux</w:t>
+      </w:r>
+      <w:r>
+        <w:t>.</w:t>
+      </w:r>
     </w:p>
     <w:p>
       <w:pPr>
         <w:pStyle w:val="Retraitcorpsdetexte"/>
       </w:pPr>
+      <w:r>
+        <w:lastRenderedPageBreak/>
+        <w:t xml:space="preserve">Pour acheter une amélioration on doit avoir </w:t>
+      </w:r>
+      <w:r>
+        <w:t>Acheter</w:t>
+      </w:r>
+      <w:r>
+        <w:t xml:space="preserve"> la précédente, et les amélioration</w:t>
+      </w:r>
+      <w:r>
+        <w:t>s</w:t>
+      </w:r>
+      <w:r>
+        <w:t xml:space="preserve"> ne sont pas </w:t>
+      </w:r>
+      <w:r>
+        <w:t>cumulative</w:t>
+      </w:r>
+      <w:r>
+        <w:t xml:space="preserve">, par exemple si ont </w:t>
+      </w:r>
+      <w:r>
+        <w:t>à</w:t>
+      </w:r>
+      <w:r>
+        <w:t xml:space="preserve"> acheter +1 vie et +2 vies, on aura deux vies </w:t>
+      </w:r>
+      <w:r>
+        <w:t>supplémentaires</w:t>
+      </w:r>
+      <w:r>
+        <w:t xml:space="preserve"> et pas trois.</w:t>
+      </w:r>
+    </w:p>
+    <w:p>
+      <w:pPr>
+        <w:pStyle w:val="Retraitcorpsdetexte"/>
+      </w:pPr>
+    </w:p>
+    <w:p>
+      <w:pPr>
+        <w:pStyle w:val="Retraitcorpsdetexte"/>
+      </w:pPr>
+      <w:r>
+        <w:t xml:space="preserve">Conception : </w:t>
+      </w:r>
+    </w:p>
+    <w:p>
+      <w:pPr>
+        <w:pStyle w:val="Retraitcorpsdetexte"/>
+      </w:pPr>
+      <w:r>
+        <w:t>Maquettes haute</w:t>
+      </w:r>
+      <w:r>
+        <w:t xml:space="preserve"> et basse fidélité : </w:t>
+      </w:r>
+      <w:hyperlink r:id="rId23" w:history="1">
+        <w:r>
+          <w:rPr>
+            <w:rStyle w:val="Lienhypertexte"/>
+          </w:rPr>
+          <w:t>UX\shoot-me-up.pdf</w:t>
+        </w:r>
+      </w:hyperlink>
+    </w:p>
+    <w:p>
+      <w:pPr>
+        <w:pStyle w:val="Retraitcorpsdetexte"/>
+      </w:pPr>
+      <w:r>
+        <w:t xml:space="preserve">Prototype cliquable Figma : </w:t>
+      </w:r>
+      <w:hyperlink r:id="rId24" w:history="1">
+        <w:r>
+          <w:rPr>
+            <w:rStyle w:val="Lienhypertexte"/>
+          </w:rPr>
+          <w:t>UX\shoot-me-up.fig</w:t>
+        </w:r>
+      </w:hyperlink>
+    </w:p>
+    <w:p>
+      <w:pPr>
+        <w:pStyle w:val="Retraitcorpsdetexte"/>
+      </w:pPr>
+    </w:p>
+    <w:p>
+      <w:pPr>
+        <w:pStyle w:val="Retraitcorpsdetexte"/>
+      </w:pPr>
+      <w:r>
+        <w:t xml:space="preserve">Choix effectués : </w:t>
+      </w:r>
+    </w:p>
+    <w:p>
+      <w:pPr>
+        <w:pStyle w:val="Retraitcorpsdetexte"/>
+        <w:numPr>
+          <w:ilvl w:val="0"/>
+          <w:numId w:val="52"/>
+        </w:numPr>
+      </w:pPr>
+      <w:r>
+        <w:t>Écran d’accueil :</w:t>
+      </w:r>
+      <w:r>
+        <w:t xml:space="preserve"> Il y a un titre et quatre boutons : Jouer, score, éditeur de niveau et paramètres. L’écran est simple et l’utilisateur comprendra facilement ce qu’il peut faire.</w:t>
+      </w:r>
+    </w:p>
+    <w:p>
+      <w:pPr>
+        <w:pStyle w:val="Retraitcorpsdetexte"/>
+        <w:numPr>
+          <w:ilvl w:val="0"/>
+          <w:numId w:val="52"/>
+        </w:numPr>
+      </w:pPr>
+      <w:r>
+        <w:t>Écran de scores : Il y a un tableau de score avec pour chaque ligne place, nom et score. Il y a un bouton pour changer de niveau et un pour revenir à l’accueil</w:t>
+      </w:r>
+      <w:r>
+        <w:t xml:space="preserve">. </w:t>
+      </w:r>
+    </w:p>
+    <w:p>
+      <w:pPr>
+        <w:pStyle w:val="Retraitcorpsdetexte"/>
+        <w:numPr>
+          <w:ilvl w:val="0"/>
+          <w:numId w:val="52"/>
+        </w:numPr>
+      </w:pPr>
+      <w:r>
+        <w:t>Écran jouer : L’écran est simple, il y a seulem</w:t>
+      </w:r>
+      <w:r>
+        <w:t>en</w:t>
+      </w:r>
+      <w:r>
+        <w:t>t des boutons pour sélectionner le niveau qu’o</w:t>
+      </w:r>
+      <w:r>
+        <w:t>n</w:t>
+      </w:r>
+      <w:r>
+        <w:t xml:space="preserve"> veut </w:t>
+      </w:r>
+      <w:r>
+        <w:t>jouer</w:t>
+      </w:r>
+      <w:r>
+        <w:t xml:space="preserve"> et un </w:t>
+      </w:r>
+      <w:r>
+        <w:t>pour</w:t>
+      </w:r>
+      <w:r>
+        <w:t xml:space="preserve"> pour aller sur l’écran d’amélioration</w:t>
+      </w:r>
+      <w:r>
+        <w:t>.</w:t>
+      </w:r>
+    </w:p>
+    <w:p>
+      <w:pPr>
+        <w:pStyle w:val="Retraitcorpsdetexte"/>
+        <w:numPr>
+          <w:ilvl w:val="0"/>
+          <w:numId w:val="52"/>
+        </w:numPr>
+      </w:pPr>
+      <w:r>
+        <w:t xml:space="preserve">Écran amélioration : Il y a l’argent qu’on a et </w:t>
+      </w:r>
+      <w:r>
+        <w:t>les boutons</w:t>
+      </w:r>
+      <w:r>
+        <w:t xml:space="preserve"> pour acheter </w:t>
+      </w:r>
+      <w:r>
+        <w:t>des compétences</w:t>
+      </w:r>
+      <w:r>
+        <w:t>.</w:t>
+      </w:r>
+    </w:p>
+    <w:p>
+      <w:pPr>
+        <w:pStyle w:val="Retraitcorpsdetexte"/>
+        <w:numPr>
+          <w:ilvl w:val="0"/>
+          <w:numId w:val="52"/>
+        </w:numPr>
+      </w:pPr>
+      <w:r>
+        <w:t>Écran de paramètres : On peut activer le mode contraste élevé pour les personnes malvoyante et on peut changer de nom.</w:t>
+      </w:r>
+    </w:p>
+    <w:p>
+      <w:pPr>
+        <w:pStyle w:val="Retraitcorpsdetexte"/>
+        <w:numPr>
+          <w:ilvl w:val="0"/>
+          <w:numId w:val="52"/>
+        </w:numPr>
+      </w:pPr>
+      <w:r>
+        <w:t xml:space="preserve">Écran éditeur de niveau : </w:t>
+      </w:r>
+      <w:r>
+        <w:t xml:space="preserve">Sur la gauche il y a la zone des paramètres, ou on peut changer les paramètres du vaisseau, des ennemis et des obstacles. </w:t>
+      </w:r>
+      <w:r>
+        <w:t xml:space="preserve">La zone est divisée en plusieurs parties (joueur, obstacle, etc.) et on peut réduire les zones si on n’en a pas besoin. Si on a toutes les zones dépliées, le contenu sera trop grand pour être afficher et on pourra scroller pour accéder aux options qui sont en bas. </w:t>
+      </w:r>
+      <w:r>
+        <w:t xml:space="preserve">La partie droite est la zone de jeu, ou on peut </w:t>
+      </w:r>
+      <w:r>
+        <w:t>voir</w:t>
+      </w:r>
+      <w:r>
+        <w:t xml:space="preserve"> </w:t>
+      </w:r>
+      <w:r>
+        <w:t>à</w:t>
+      </w:r>
+      <w:r>
+        <w:t xml:space="preserve"> quoi ressemblera le niveau et on peut aussi </w:t>
+      </w:r>
+      <w:r>
+        <w:t>changer la</w:t>
+      </w:r>
+      <w:r>
+        <w:t xml:space="preserve"> position du vaisseau et </w:t>
+      </w:r>
+      <w:r>
+        <w:t>des obstacles</w:t>
+      </w:r>
+      <w:r>
+        <w:t>, et leur taille.</w:t>
+      </w:r>
+      <w:r>
+        <w:t xml:space="preserve"> En bas a gauche il y a deux boutons : tester le niveau et publier le niveau. Quand on </w:t>
+      </w:r>
+      <w:r>
+        <w:t>clique</w:t>
+      </w:r>
+      <w:r>
+        <w:t xml:space="preserve"> sur publier le niveau, une </w:t>
+      </w:r>
+      <w:r>
+        <w:t>fenêtre</w:t>
+      </w:r>
+      <w:r>
+        <w:t xml:space="preserve"> s’</w:t>
+      </w:r>
+      <w:r>
+        <w:t>ouvre</w:t>
+      </w:r>
+      <w:r>
+        <w:t xml:space="preserve"> et on peut donner un nom a notre niveau et on doit sélectionner la difficulté du </w:t>
+      </w:r>
+      <w:r>
+        <w:t>niveau</w:t>
+      </w:r>
+      <w:r>
+        <w:t>.</w:t>
+      </w:r>
+      <w:r>
+        <w:t xml:space="preserve"> Il y a aussi un bouton pour revenir à l’accueil et un autre pour fermer </w:t>
+      </w:r>
+      <w:r>
+        <w:t>la</w:t>
+      </w:r>
+      <w:r>
+        <w:t xml:space="preserve"> zone des options</w:t>
+      </w:r>
+      <w:r>
+        <w:t>.</w:t>
+      </w:r>
     </w:p>
     <w:p>
       <w:pPr>
@@ -3282,7 +3634,6 @@
       <w:bookmarkStart w:id="18" w:name="_Toc165969650"/>
       <w:bookmarkStart w:id="19" w:name="_Toc181175292"/>
       <w:r>
-        <w:lastRenderedPageBreak/>
         <w:t>Tests</w:t>
       </w:r>
       <w:bookmarkEnd w:id="17"/>
@@ -3459,6 +3810,7 @@
       <w:bookmarkStart w:id="28" w:name="_Toc165969655"/>
       <w:bookmarkStart w:id="29" w:name="_Toc181175296"/>
       <w:r>
+        <w:lastRenderedPageBreak/>
         <w:t>Bilan de la planification</w:t>
       </w:r>
       <w:bookmarkEnd w:id="28"/>
@@ -3637,7 +3989,7 @@
       <w:pPr>
         <w:pStyle w:val="Retraitcorpsdetexte"/>
       </w:pPr>
-      <w:hyperlink r:id="rId23" w:history="1">
+      <w:hyperlink r:id="rId25" w:history="1">
         <w:r>
           <w:rPr>
             <w:rStyle w:val="Lienhypertexte"/>
@@ -3650,7 +4002,7 @@
       <w:pPr>
         <w:pStyle w:val="Retraitcorpsdetexte"/>
       </w:pPr>
-      <w:hyperlink r:id="rId24" w:history="1">
+      <w:hyperlink r:id="rId26" w:history="1">
         <w:r>
           <w:rPr>
             <w:rStyle w:val="Lienhypertexte"/>
@@ -3663,7 +4015,7 @@
       <w:pPr>
         <w:pStyle w:val="Retraitcorpsdetexte"/>
       </w:pPr>
-      <w:hyperlink r:id="rId25" w:history="1">
+      <w:hyperlink r:id="rId27" w:history="1">
         <w:r>
           <w:rPr>
             <w:rStyle w:val="Lienhypertexte"/>
@@ -3830,8 +4182,8 @@
       </w:r>
     </w:p>
     <w:sectPr>
-      <w:headerReference w:type="default" r:id="rId26"/>
-      <w:footerReference w:type="default" r:id="rId27"/>
+      <w:headerReference w:type="default" r:id="rId28"/>
+      <w:footerReference w:type="default" r:id="rId29"/>
       <w:pgSz w:w="11906" w:h="16838" w:code="9"/>
       <w:pgMar w:top="1418" w:right="1418" w:bottom="1418" w:left="1418" w:header="709" w:footer="709" w:gutter="0"/>
       <w:cols w:space="708"/>
@@ -4268,7 +4620,7 @@
                 <w:noProof/>
                 <w:szCs w:val="16"/>
               </w:rPr>
-              <w:t>252</w:t>
+              <w:t>305</w:t>
             </w:r>
           </w:fldSimple>
           <w:r>
@@ -4305,7 +4657,7 @@
               <w:noProof/>
               <w:szCs w:val="16"/>
             </w:rPr>
-            <w:t>30.10.2024 09:56</w:t>
+            <w:t>01.11.2024 12:14</w:t>
           </w:r>
           <w:r>
             <w:rPr>
@@ -4538,7 +4890,7 @@
         <v:path o:extrusionok="f" gradientshapeok="t" o:connecttype="rect"/>
         <o:lock v:ext="edit" aspectratio="t"/>
       </v:shapetype>
-      <v:shape id="_x0000_i1064" type="#_x0000_t75" style="width:12.9pt;height:12.9pt" o:bullet="t">
+      <v:shape id="_x0000_i1061" type="#_x0000_t75" style="width:12.9pt;height:12.9pt" o:bullet="t">
         <v:imagedata r:id="rId1" o:title="BD10263_"/>
       </v:shape>
     </w:pict>
@@ -6399,6 +6751,118 @@
     </w:lvl>
   </w:abstractNum>
   <w:abstractNum w:abstractNumId="25" w15:restartNumberingAfterBreak="0">
+    <w:nsid w:val="3A006474"/>
+    <w:multiLevelType w:val="hybridMultilevel"/>
+    <w:tmpl w:val="1EE6D0B4"/>
+    <w:lvl w:ilvl="0" w:tplc="E64A2112">
+      <w:numFmt w:val="bullet"/>
+      <w:lvlText w:val="-"/>
+      <w:lvlJc w:val="left"/>
+      <w:pPr>
+        <w:ind w:left="1494" w:hanging="360"/>
+      </w:pPr>
+      <w:rPr>
+        <w:rFonts w:ascii="Century Gothic" w:eastAsia="Times New Roman" w:hAnsi="Century Gothic" w:cs="Times New Roman" w:hint="default"/>
+      </w:rPr>
+    </w:lvl>
+    <w:lvl w:ilvl="1" w:tplc="100C0003" w:tentative="1">
+      <w:start w:val="1"/>
+      <w:numFmt w:val="bullet"/>
+      <w:lvlText w:val="o"/>
+      <w:lvlJc w:val="left"/>
+      <w:pPr>
+        <w:ind w:left="2214" w:hanging="360"/>
+      </w:pPr>
+      <w:rPr>
+        <w:rFonts w:ascii="Courier New" w:hAnsi="Courier New" w:cs="Courier New" w:hint="default"/>
+      </w:rPr>
+    </w:lvl>
+    <w:lvl w:ilvl="2" w:tplc="100C0005" w:tentative="1">
+      <w:start w:val="1"/>
+      <w:numFmt w:val="bullet"/>
+      <w:lvlText w:val=""/>
+      <w:lvlJc w:val="left"/>
+      <w:pPr>
+        <w:ind w:left="2934" w:hanging="360"/>
+      </w:pPr>
+      <w:rPr>
+        <w:rFonts w:ascii="Wingdings" w:hAnsi="Wingdings" w:hint="default"/>
+      </w:rPr>
+    </w:lvl>
+    <w:lvl w:ilvl="3" w:tplc="100C0001" w:tentative="1">
+      <w:start w:val="1"/>
+      <w:numFmt w:val="bullet"/>
+      <w:lvlText w:val=""/>
+      <w:lvlJc w:val="left"/>
+      <w:pPr>
+        <w:ind w:left="3654" w:hanging="360"/>
+      </w:pPr>
+      <w:rPr>
+        <w:rFonts w:ascii="Symbol" w:hAnsi="Symbol" w:hint="default"/>
+      </w:rPr>
+    </w:lvl>
+    <w:lvl w:ilvl="4" w:tplc="100C0003" w:tentative="1">
+      <w:start w:val="1"/>
+      <w:numFmt w:val="bullet"/>
+      <w:lvlText w:val="o"/>
+      <w:lvlJc w:val="left"/>
+      <w:pPr>
+        <w:ind w:left="4374" w:hanging="360"/>
+      </w:pPr>
+      <w:rPr>
+        <w:rFonts w:ascii="Courier New" w:hAnsi="Courier New" w:cs="Courier New" w:hint="default"/>
+      </w:rPr>
+    </w:lvl>
+    <w:lvl w:ilvl="5" w:tplc="100C0005" w:tentative="1">
+      <w:start w:val="1"/>
+      <w:numFmt w:val="bullet"/>
+      <w:lvlText w:val=""/>
+      <w:lvlJc w:val="left"/>
+      <w:pPr>
+        <w:ind w:left="5094" w:hanging="360"/>
+      </w:pPr>
+      <w:rPr>
+        <w:rFonts w:ascii="Wingdings" w:hAnsi="Wingdings" w:hint="default"/>
+      </w:rPr>
+    </w:lvl>
+    <w:lvl w:ilvl="6" w:tplc="100C0001" w:tentative="1">
+      <w:start w:val="1"/>
+      <w:numFmt w:val="bullet"/>
+      <w:lvlText w:val=""/>
+      <w:lvlJc w:val="left"/>
+      <w:pPr>
+        <w:ind w:left="5814" w:hanging="360"/>
+      </w:pPr>
+      <w:rPr>
+        <w:rFonts w:ascii="Symbol" w:hAnsi="Symbol" w:hint="default"/>
+      </w:rPr>
+    </w:lvl>
+    <w:lvl w:ilvl="7" w:tplc="100C0003" w:tentative="1">
+      <w:start w:val="1"/>
+      <w:numFmt w:val="bullet"/>
+      <w:lvlText w:val="o"/>
+      <w:lvlJc w:val="left"/>
+      <w:pPr>
+        <w:ind w:left="6534" w:hanging="360"/>
+      </w:pPr>
+      <w:rPr>
+        <w:rFonts w:ascii="Courier New" w:hAnsi="Courier New" w:cs="Courier New" w:hint="default"/>
+      </w:rPr>
+    </w:lvl>
+    <w:lvl w:ilvl="8" w:tplc="100C0005" w:tentative="1">
+      <w:start w:val="1"/>
+      <w:numFmt w:val="bullet"/>
+      <w:lvlText w:val=""/>
+      <w:lvlJc w:val="left"/>
+      <w:pPr>
+        <w:ind w:left="7254" w:hanging="360"/>
+      </w:pPr>
+      <w:rPr>
+        <w:rFonts w:ascii="Wingdings" w:hAnsi="Wingdings" w:hint="default"/>
+      </w:rPr>
+    </w:lvl>
+  </w:abstractNum>
+  <w:abstractNum w:abstractNumId="26" w15:restartNumberingAfterBreak="0">
     <w:nsid w:val="3BD16F36"/>
     <w:multiLevelType w:val="multilevel"/>
     <w:tmpl w:val="100C0021"/>
@@ -6511,7 +6975,7 @@
       </w:rPr>
     </w:lvl>
   </w:abstractNum>
-  <w:abstractNum w:abstractNumId="26" w15:restartNumberingAfterBreak="0">
+  <w:abstractNum w:abstractNumId="27" w15:restartNumberingAfterBreak="0">
     <w:nsid w:val="3C361DED"/>
     <w:multiLevelType w:val="multilevel"/>
     <w:tmpl w:val="100C0021"/>
@@ -6624,7 +7088,7 @@
       </w:rPr>
     </w:lvl>
   </w:abstractNum>
-  <w:abstractNum w:abstractNumId="27" w15:restartNumberingAfterBreak="0">
+  <w:abstractNum w:abstractNumId="28" w15:restartNumberingAfterBreak="0">
     <w:nsid w:val="3EF922F0"/>
     <w:multiLevelType w:val="multilevel"/>
     <w:tmpl w:val="100C0021"/>
@@ -6737,7 +7201,7 @@
       </w:rPr>
     </w:lvl>
   </w:abstractNum>
-  <w:abstractNum w:abstractNumId="28" w15:restartNumberingAfterBreak="0">
+  <w:abstractNum w:abstractNumId="29" w15:restartNumberingAfterBreak="0">
     <w:nsid w:val="486164F4"/>
     <w:multiLevelType w:val="multilevel"/>
     <w:tmpl w:val="100C0021"/>
@@ -6850,7 +7314,7 @@
       </w:rPr>
     </w:lvl>
   </w:abstractNum>
-  <w:abstractNum w:abstractNumId="29" w15:restartNumberingAfterBreak="0">
+  <w:abstractNum w:abstractNumId="30" w15:restartNumberingAfterBreak="0">
     <w:nsid w:val="4C4E14AC"/>
     <w:multiLevelType w:val="multilevel"/>
     <w:tmpl w:val="100C001F"/>
@@ -6936,7 +7400,7 @@
       </w:pPr>
     </w:lvl>
   </w:abstractNum>
-  <w:abstractNum w:abstractNumId="30" w15:restartNumberingAfterBreak="0">
+  <w:abstractNum w:abstractNumId="31" w15:restartNumberingAfterBreak="0">
     <w:nsid w:val="4D30734E"/>
     <w:multiLevelType w:val="multilevel"/>
     <w:tmpl w:val="100C001D"/>
@@ -7022,7 +7486,7 @@
       </w:pPr>
     </w:lvl>
   </w:abstractNum>
-  <w:abstractNum w:abstractNumId="31" w15:restartNumberingAfterBreak="0">
+  <w:abstractNum w:abstractNumId="32" w15:restartNumberingAfterBreak="0">
     <w:nsid w:val="55FE2729"/>
     <w:multiLevelType w:val="multilevel"/>
     <w:tmpl w:val="100C0023"/>
@@ -7109,7 +7573,7 @@
       </w:pPr>
     </w:lvl>
   </w:abstractNum>
-  <w:abstractNum w:abstractNumId="32" w15:restartNumberingAfterBreak="0">
+  <w:abstractNum w:abstractNumId="33" w15:restartNumberingAfterBreak="0">
     <w:nsid w:val="58933B2A"/>
     <w:multiLevelType w:val="multilevel"/>
     <w:tmpl w:val="100C0021"/>
@@ -7222,7 +7686,7 @@
       </w:rPr>
     </w:lvl>
   </w:abstractNum>
-  <w:abstractNum w:abstractNumId="33" w15:restartNumberingAfterBreak="0">
+  <w:abstractNum w:abstractNumId="34" w15:restartNumberingAfterBreak="0">
     <w:nsid w:val="5C877673"/>
     <w:multiLevelType w:val="multilevel"/>
     <w:tmpl w:val="100C0021"/>
@@ -7335,7 +7799,7 @@
       </w:rPr>
     </w:lvl>
   </w:abstractNum>
-  <w:abstractNum w:abstractNumId="34" w15:restartNumberingAfterBreak="0">
+  <w:abstractNum w:abstractNumId="35" w15:restartNumberingAfterBreak="0">
     <w:nsid w:val="5CBC53EC"/>
     <w:multiLevelType w:val="multilevel"/>
     <w:tmpl w:val="2F6EF210"/>
@@ -7448,7 +7912,7 @@
       </w:rPr>
     </w:lvl>
   </w:abstractNum>
-  <w:abstractNum w:abstractNumId="35" w15:restartNumberingAfterBreak="0">
+  <w:abstractNum w:abstractNumId="36" w15:restartNumberingAfterBreak="0">
     <w:nsid w:val="5E424682"/>
     <w:multiLevelType w:val="multilevel"/>
     <w:tmpl w:val="100C001F"/>
@@ -7534,7 +7998,7 @@
       </w:pPr>
     </w:lvl>
   </w:abstractNum>
-  <w:abstractNum w:abstractNumId="36" w15:restartNumberingAfterBreak="0">
+  <w:abstractNum w:abstractNumId="37" w15:restartNumberingAfterBreak="0">
     <w:nsid w:val="63A9062F"/>
     <w:multiLevelType w:val="multilevel"/>
     <w:tmpl w:val="DCCE794A"/>
@@ -7674,7 +8138,7 @@
       </w:rPr>
     </w:lvl>
   </w:abstractNum>
-  <w:abstractNum w:abstractNumId="37" w15:restartNumberingAfterBreak="0">
+  <w:abstractNum w:abstractNumId="38" w15:restartNumberingAfterBreak="0">
     <w:nsid w:val="643F0961"/>
     <w:multiLevelType w:val="multilevel"/>
     <w:tmpl w:val="100C0021"/>
@@ -7787,7 +8251,7 @@
       </w:rPr>
     </w:lvl>
   </w:abstractNum>
-  <w:abstractNum w:abstractNumId="38" w15:restartNumberingAfterBreak="0">
+  <w:abstractNum w:abstractNumId="39" w15:restartNumberingAfterBreak="0">
     <w:nsid w:val="6D6476B9"/>
     <w:multiLevelType w:val="multilevel"/>
     <w:tmpl w:val="100C0023"/>
@@ -7874,7 +8338,7 @@
       </w:pPr>
     </w:lvl>
   </w:abstractNum>
-  <w:abstractNum w:abstractNumId="39" w15:restartNumberingAfterBreak="0">
+  <w:abstractNum w:abstractNumId="40" w15:restartNumberingAfterBreak="0">
     <w:nsid w:val="6D837DFF"/>
     <w:multiLevelType w:val="hybridMultilevel"/>
     <w:tmpl w:val="D7402DB8"/>
@@ -7963,7 +8427,7 @@
       </w:pPr>
     </w:lvl>
   </w:abstractNum>
-  <w:abstractNum w:abstractNumId="40" w15:restartNumberingAfterBreak="0">
+  <w:abstractNum w:abstractNumId="41" w15:restartNumberingAfterBreak="0">
     <w:nsid w:val="6E184B33"/>
     <w:multiLevelType w:val="hybridMultilevel"/>
     <w:tmpl w:val="FF201792"/>
@@ -8075,7 +8539,7 @@
       </w:rPr>
     </w:lvl>
   </w:abstractNum>
-  <w:abstractNum w:abstractNumId="41" w15:restartNumberingAfterBreak="0">
+  <w:abstractNum w:abstractNumId="42" w15:restartNumberingAfterBreak="0">
     <w:nsid w:val="70C03573"/>
     <w:multiLevelType w:val="multilevel"/>
     <w:tmpl w:val="100C0021"/>
@@ -8188,7 +8652,7 @@
       </w:rPr>
     </w:lvl>
   </w:abstractNum>
-  <w:abstractNum w:abstractNumId="42" w15:restartNumberingAfterBreak="0">
+  <w:abstractNum w:abstractNumId="43" w15:restartNumberingAfterBreak="0">
     <w:nsid w:val="79CD09A9"/>
     <w:multiLevelType w:val="multilevel"/>
     <w:tmpl w:val="100C0021"/>
@@ -8301,7 +8765,7 @@
       </w:rPr>
     </w:lvl>
   </w:abstractNum>
-  <w:abstractNum w:abstractNumId="43" w15:restartNumberingAfterBreak="0">
+  <w:abstractNum w:abstractNumId="44" w15:restartNumberingAfterBreak="0">
     <w:nsid w:val="7E7F1C51"/>
     <w:multiLevelType w:val="multilevel"/>
     <w:tmpl w:val="100C0021"/>
@@ -8424,10 +8888,10 @@
     <w:abstractNumId w:val="15"/>
   </w:num>
   <w:num w:numId="4" w16cid:durableId="763843145">
-    <w:abstractNumId w:val="36"/>
+    <w:abstractNumId w:val="37"/>
   </w:num>
   <w:num w:numId="5" w16cid:durableId="1084953873">
-    <w:abstractNumId w:val="36"/>
+    <w:abstractNumId w:val="37"/>
   </w:num>
   <w:num w:numId="6" w16cid:durableId="434208412">
     <w:abstractNumId w:val="15"/>
@@ -8442,7 +8906,7 @@
     <w:abstractNumId w:val="15"/>
   </w:num>
   <w:num w:numId="10" w16cid:durableId="2046061144">
-    <w:abstractNumId w:val="36"/>
+    <w:abstractNumId w:val="37"/>
   </w:num>
   <w:num w:numId="11" w16cid:durableId="25258547">
     <w:abstractNumId w:val="15"/>
@@ -8460,28 +8924,28 @@
     <w:abstractNumId w:val="18"/>
   </w:num>
   <w:num w:numId="16" w16cid:durableId="1595286933">
-    <w:abstractNumId w:val="33"/>
+    <w:abstractNumId w:val="34"/>
   </w:num>
   <w:num w:numId="17" w16cid:durableId="676273478">
-    <w:abstractNumId w:val="28"/>
+    <w:abstractNumId w:val="29"/>
   </w:num>
   <w:num w:numId="18" w16cid:durableId="656232282">
-    <w:abstractNumId w:val="43"/>
+    <w:abstractNumId w:val="44"/>
   </w:num>
   <w:num w:numId="19" w16cid:durableId="395662234">
-    <w:abstractNumId w:val="41"/>
+    <w:abstractNumId w:val="42"/>
   </w:num>
   <w:num w:numId="20" w16cid:durableId="668868416">
     <w:abstractNumId w:val="10"/>
   </w:num>
   <w:num w:numId="21" w16cid:durableId="1950039916">
-    <w:abstractNumId w:val="37"/>
+    <w:abstractNumId w:val="38"/>
   </w:num>
   <w:num w:numId="22" w16cid:durableId="1286698930">
-    <w:abstractNumId w:val="27"/>
+    <w:abstractNumId w:val="28"/>
   </w:num>
   <w:num w:numId="23" w16cid:durableId="673382504">
-    <w:abstractNumId w:val="25"/>
+    <w:abstractNumId w:val="26"/>
   </w:num>
   <w:num w:numId="24" w16cid:durableId="1689334511">
     <w:abstractNumId w:val="13"/>
@@ -8493,19 +8957,19 @@
     <w:abstractNumId w:val="12"/>
   </w:num>
   <w:num w:numId="27" w16cid:durableId="341400253">
+    <w:abstractNumId w:val="33"/>
+  </w:num>
+  <w:num w:numId="28" w16cid:durableId="1901401890">
+    <w:abstractNumId w:val="36"/>
+  </w:num>
+  <w:num w:numId="29" w16cid:durableId="680856242">
+    <w:abstractNumId w:val="31"/>
+  </w:num>
+  <w:num w:numId="30" w16cid:durableId="488596680">
     <w:abstractNumId w:val="32"/>
   </w:num>
-  <w:num w:numId="28" w16cid:durableId="1901401890">
-    <w:abstractNumId w:val="35"/>
-  </w:num>
-  <w:num w:numId="29" w16cid:durableId="680856242">
-    <w:abstractNumId w:val="30"/>
-  </w:num>
-  <w:num w:numId="30" w16cid:durableId="488596680">
-    <w:abstractNumId w:val="31"/>
-  </w:num>
   <w:num w:numId="31" w16cid:durableId="279918771">
-    <w:abstractNumId w:val="38"/>
+    <w:abstractNumId w:val="39"/>
   </w:num>
   <w:num w:numId="32" w16cid:durableId="1360162893">
     <w:abstractNumId w:val="8"/>
@@ -8538,13 +9002,13 @@
     <w:abstractNumId w:val="4"/>
   </w:num>
   <w:num w:numId="42" w16cid:durableId="638458065">
-    <w:abstractNumId w:val="29"/>
+    <w:abstractNumId w:val="30"/>
   </w:num>
   <w:num w:numId="43" w16cid:durableId="1133868775">
-    <w:abstractNumId w:val="26"/>
+    <w:abstractNumId w:val="27"/>
   </w:num>
   <w:num w:numId="44" w16cid:durableId="143355477">
-    <w:abstractNumId w:val="42"/>
+    <w:abstractNumId w:val="43"/>
   </w:num>
   <w:num w:numId="45" w16cid:durableId="1306739501">
     <w:abstractNumId w:val="14"/>
@@ -8553,19 +9017,22 @@
     <w:abstractNumId w:val="24"/>
   </w:num>
   <w:num w:numId="47" w16cid:durableId="328871614">
-    <w:abstractNumId w:val="34"/>
+    <w:abstractNumId w:val="35"/>
   </w:num>
   <w:num w:numId="48" w16cid:durableId="760176339">
-    <w:abstractNumId w:val="40"/>
+    <w:abstractNumId w:val="41"/>
   </w:num>
   <w:num w:numId="49" w16cid:durableId="628321002">
     <w:abstractNumId w:val="17"/>
   </w:num>
   <w:num w:numId="50" w16cid:durableId="1070425669">
-    <w:abstractNumId w:val="39"/>
+    <w:abstractNumId w:val="40"/>
   </w:num>
   <w:num w:numId="51" w16cid:durableId="603535962">
     <w:abstractNumId w:val="16"/>
+  </w:num>
+  <w:num w:numId="52" w16cid:durableId="1716464682">
+    <w:abstractNumId w:val="25"/>
   </w:num>
   <w:numIdMacAtCleanup w:val="4"/>
 </w:numbering>

</xml_diff>

<commit_message>
update rapport, add comments
</commit_message>
<xml_diff>
--- a/R-106-320-322-BastienSegalen-shoot-me-up.docx
+++ b/R-106-320-322-BastienSegalen-shoot-me-up.docx
@@ -2901,12 +2901,112 @@
     <w:p>
       <w:pPr>
         <w:pStyle w:val="Retraitcorpsdetexte"/>
-      </w:pPr>
+        <w:jc w:val="left"/>
+      </w:pPr>
+      <w:r>
+        <w:lastRenderedPageBreak/>
+        <w:t xml:space="preserve">Diagramme de classe : </w:t>
+      </w:r>
+      <w:r>
+        <w:drawing>
+          <wp:inline distT="0" distB="0" distL="0" distR="0" wp14:anchorId="395580E8" wp14:editId="5E5027A7">
+            <wp:extent cx="3726100" cy="5098211"/>
+            <wp:effectExtent l="0" t="0" r="8255" b="7620"/>
+            <wp:docPr id="7" name="Image 7"/>
+            <wp:cNvGraphicFramePr>
+              <a:graphicFrameLocks xmlns:a="http://schemas.openxmlformats.org/drawingml/2006/main" noChangeAspect="1"/>
+            </wp:cNvGraphicFramePr>
+            <a:graphic xmlns:a="http://schemas.openxmlformats.org/drawingml/2006/main">
+              <a:graphicData uri="http://schemas.openxmlformats.org/drawingml/2006/picture">
+                <pic:pic xmlns:pic="http://schemas.openxmlformats.org/drawingml/2006/picture">
+                  <pic:nvPicPr>
+                    <pic:cNvPr id="1" name=""/>
+                    <pic:cNvPicPr/>
+                  </pic:nvPicPr>
+                  <pic:blipFill>
+                    <a:blip r:embed="rId18"/>
+                    <a:stretch>
+                      <a:fillRect/>
+                    </a:stretch>
+                  </pic:blipFill>
+                  <pic:spPr>
+                    <a:xfrm>
+                      <a:off x="0" y="0"/>
+                      <a:ext cx="3733713" cy="5108628"/>
+                    </a:xfrm>
+                    <a:prstGeom prst="rect">
+                      <a:avLst/>
+                    </a:prstGeom>
+                  </pic:spPr>
+                </pic:pic>
+              </a:graphicData>
+            </a:graphic>
+          </wp:inline>
+        </w:drawing>
+      </w:r>
     </w:p>
     <w:p>
       <w:pPr>
         <w:pStyle w:val="Retraitcorpsdetexte"/>
       </w:pPr>
+      <w:r>
+        <w:t>Méthode de Game :</w:t>
+      </w:r>
+    </w:p>
+    <w:p>
+      <w:pPr>
+        <w:pStyle w:val="Retraitcorpsdetexte"/>
+      </w:pPr>
+      <w:r>
+        <w:drawing>
+          <wp:inline distT="0" distB="0" distL="0" distR="0" wp14:anchorId="3B5470F4" wp14:editId="317E056D">
+            <wp:extent cx="1276528" cy="3019846"/>
+            <wp:effectExtent l="0" t="0" r="0" b="9525"/>
+            <wp:docPr id="8" name="Image 8"/>
+            <wp:cNvGraphicFramePr>
+              <a:graphicFrameLocks xmlns:a="http://schemas.openxmlformats.org/drawingml/2006/main" noChangeAspect="1"/>
+            </wp:cNvGraphicFramePr>
+            <a:graphic xmlns:a="http://schemas.openxmlformats.org/drawingml/2006/main">
+              <a:graphicData uri="http://schemas.openxmlformats.org/drawingml/2006/picture">
+                <pic:pic xmlns:pic="http://schemas.openxmlformats.org/drawingml/2006/picture">
+                  <pic:nvPicPr>
+                    <pic:cNvPr id="1" name=""/>
+                    <pic:cNvPicPr/>
+                  </pic:nvPicPr>
+                  <pic:blipFill>
+                    <a:blip r:embed="rId19"/>
+                    <a:stretch>
+                      <a:fillRect/>
+                    </a:stretch>
+                  </pic:blipFill>
+                  <pic:spPr>
+                    <a:xfrm>
+                      <a:off x="0" y="0"/>
+                      <a:ext cx="1276528" cy="3019846"/>
+                    </a:xfrm>
+                    <a:prstGeom prst="rect">
+                      <a:avLst/>
+                    </a:prstGeom>
+                  </pic:spPr>
+                </pic:pic>
+              </a:graphicData>
+            </a:graphic>
+          </wp:inline>
+        </w:drawing>
+      </w:r>
+    </w:p>
+    <w:p>
+      <w:pPr>
+        <w:pStyle w:val="Retraitcorpsdetexte"/>
+      </w:pPr>
+      <w:r>
+        <w:t>TODO : docFX, test, présenter une partire du code</w:t>
+      </w:r>
+    </w:p>
+    <w:p>
+      <w:pPr>
+        <w:pStyle w:val="Retraitcorpsdetexte"/>
+      </w:pPr>
     </w:p>
     <w:p>
       <w:pPr>
@@ -2914,6 +3014,7 @@
       </w:pPr>
       <w:bookmarkStart w:id="16" w:name="_Toc181175291"/>
       <w:r>
+        <w:lastRenderedPageBreak/>
         <w:t>Module </w:t>
       </w:r>
       <w:r>
@@ -2937,7 +3038,7 @@
       <w:r>
         <w:t xml:space="preserve">Personnas : </w:t>
       </w:r>
-      <w:hyperlink r:id="rId18" w:history="1">
+      <w:hyperlink r:id="rId20" w:history="1">
         <w:r>
           <w:rPr>
             <w:rStyle w:val="Lienhypertexte"/>
@@ -2954,7 +3055,6 @@
         <w:rPr>
           <w:noProof/>
         </w:rPr>
-        <w:lastRenderedPageBreak/>
         <w:drawing>
           <wp:inline distT="0" distB="0" distL="0" distR="0" wp14:anchorId="42DDA059" wp14:editId="0BD0BF51">
             <wp:extent cx="4336105" cy="4097547"/>
@@ -2971,7 +3071,7 @@
                     <pic:cNvPicPr/>
                   </pic:nvPicPr>
                   <pic:blipFill>
-                    <a:blip r:embed="rId19">
+                    <a:blip r:embed="rId21">
                       <a:extLst>
                         <a:ext uri="{28A0092B-C50C-407E-A947-70E740481C1C}">
                           <a14:useLocalDpi xmlns:a14="http://schemas.microsoft.com/office/drawing/2010/main" val="0"/>
@@ -3006,9 +3106,10 @@
         <w:rPr>
           <w:noProof/>
         </w:rPr>
+        <w:lastRenderedPageBreak/>
         <w:drawing>
-          <wp:inline distT="0" distB="0" distL="0" distR="0" wp14:anchorId="2691A5B6" wp14:editId="691C76E3">
-            <wp:extent cx="4391234" cy="4524375"/>
+          <wp:inline distT="0" distB="0" distL="0" distR="0" wp14:anchorId="2691A5B6" wp14:editId="22EA3A50">
+            <wp:extent cx="4201064" cy="4328439"/>
             <wp:effectExtent l="0" t="0" r="9525" b="0"/>
             <wp:docPr id="4" name="Image 4" descr="Une image contenant texte, Appareils électroniques, ordinateur, Visage humain&#10;&#10;Description générée automatiquement"/>
             <wp:cNvGraphicFramePr>
@@ -3022,7 +3123,7 @@
                     <pic:cNvPicPr/>
                   </pic:nvPicPr>
                   <pic:blipFill>
-                    <a:blip r:embed="rId20">
+                    <a:blip r:embed="rId22">
                       <a:extLst>
                         <a:ext uri="{28A0092B-C50C-407E-A947-70E740481C1C}">
                           <a14:useLocalDpi xmlns:a14="http://schemas.microsoft.com/office/drawing/2010/main" val="0"/>
@@ -3036,7 +3137,7 @@
                   <pic:spPr>
                     <a:xfrm>
                       <a:off x="0" y="0"/>
-                      <a:ext cx="4397925" cy="4531269"/>
+                      <a:ext cx="4211519" cy="4339211"/>
                     </a:xfrm>
                     <a:prstGeom prst="rect">
                       <a:avLst/>
@@ -3059,9 +3160,9 @@
         </w:rPr>
         <w:lastRenderedPageBreak/>
         <w:drawing>
-          <wp:inline distT="0" distB="0" distL="0" distR="0" wp14:anchorId="19652351" wp14:editId="6CCC448B">
-            <wp:extent cx="4546121" cy="4959633"/>
-            <wp:effectExtent l="0" t="0" r="6985" b="0"/>
+          <wp:inline distT="0" distB="0" distL="0" distR="0" wp14:anchorId="19652351" wp14:editId="58D2A04A">
+            <wp:extent cx="4192438" cy="4573779"/>
+            <wp:effectExtent l="0" t="0" r="0" b="0"/>
             <wp:docPr id="5" name="Image 5" descr="Une image contenant texte, Visage humain, personne, capture d’écran&#10;&#10;Description générée automatiquement"/>
             <wp:cNvGraphicFramePr>
               <a:graphicFrameLocks xmlns:a="http://schemas.openxmlformats.org/drawingml/2006/main" noChangeAspect="1"/>
@@ -3074,7 +3175,7 @@
                     <pic:cNvPicPr/>
                   </pic:nvPicPr>
                   <pic:blipFill>
-                    <a:blip r:embed="rId21">
+                    <a:blip r:embed="rId23">
                       <a:extLst>
                         <a:ext uri="{28A0092B-C50C-407E-A947-70E740481C1C}">
                           <a14:useLocalDpi xmlns:a14="http://schemas.microsoft.com/office/drawing/2010/main" val="0"/>
@@ -3088,7 +3189,7 @@
                   <pic:spPr>
                     <a:xfrm>
                       <a:off x="0" y="0"/>
-                      <a:ext cx="4557348" cy="4971881"/>
+                      <a:ext cx="4209357" cy="4592237"/>
                     </a:xfrm>
                     <a:prstGeom prst="rect">
                       <a:avLst/>
@@ -3114,16 +3215,7 @@
         <w:pStyle w:val="Retraitcorpsdetexte"/>
       </w:pPr>
       <w:r>
-        <w:t>U</w:t>
-      </w:r>
-      <w:r>
-        <w:t xml:space="preserve">n mode “histoire” composée de </w:t>
-      </w:r>
-      <w:r>
-        <w:t>plusieurs niveaux</w:t>
-      </w:r>
-      <w:r>
-        <w:t xml:space="preserve"> de +en + difficile, et un mode “survie” qui est infini, devenant plus dur + on survit</w:t>
+        <w:t>Un mode “histoire” composée de plusieurs niveaux de +en + difficile, et un mode “survie” qui est infini, devenant plus dur + on survit</w:t>
       </w:r>
     </w:p>
     <w:p>
@@ -3260,7 +3352,7 @@
                     <pic:cNvPicPr/>
                   </pic:nvPicPr>
                   <pic:blipFill>
-                    <a:blip r:embed="rId22"/>
+                    <a:blip r:embed="rId24"/>
                     <a:stretch>
                       <a:fillRect/>
                     </a:stretch>
@@ -3337,80 +3429,80 @@
         <w:pStyle w:val="Retraitcorpsdetexte"/>
       </w:pPr>
       <w:r>
+        <w:t xml:space="preserve">Pour acheter une amélioration on doit avoir </w:t>
+      </w:r>
+      <w:r>
+        <w:t>Acheter</w:t>
+      </w:r>
+      <w:r>
+        <w:t xml:space="preserve"> la précédente, et les amélioration</w:t>
+      </w:r>
+      <w:r>
+        <w:t>s</w:t>
+      </w:r>
+      <w:r>
+        <w:t xml:space="preserve"> ne sont pas </w:t>
+      </w:r>
+      <w:r>
+        <w:t>cumulative</w:t>
+      </w:r>
+      <w:r>
+        <w:t xml:space="preserve">, par exemple si ont </w:t>
+      </w:r>
+      <w:r>
+        <w:t>à</w:t>
+      </w:r>
+      <w:r>
+        <w:t xml:space="preserve"> acheter +1 vie et +2 vies, on aura deux vies </w:t>
+      </w:r>
+      <w:r>
+        <w:t>supplémentaires</w:t>
+      </w:r>
+      <w:r>
+        <w:t xml:space="preserve"> et pas trois.</w:t>
+      </w:r>
+    </w:p>
+    <w:p>
+      <w:pPr>
+        <w:pStyle w:val="Retraitcorpsdetexte"/>
+      </w:pPr>
+    </w:p>
+    <w:p>
+      <w:pPr>
+        <w:pStyle w:val="Retraitcorpsdetexte"/>
+      </w:pPr>
+      <w:r>
         <w:lastRenderedPageBreak/>
-        <w:t xml:space="preserve">Pour acheter une amélioration on doit avoir </w:t>
-      </w:r>
-      <w:r>
-        <w:t>Acheter</w:t>
-      </w:r>
-      <w:r>
-        <w:t xml:space="preserve"> la précédente, et les amélioration</w:t>
-      </w:r>
-      <w:r>
-        <w:t>s</w:t>
-      </w:r>
-      <w:r>
-        <w:t xml:space="preserve"> ne sont pas </w:t>
-      </w:r>
-      <w:r>
-        <w:t>cumulative</w:t>
-      </w:r>
-      <w:r>
-        <w:t xml:space="preserve">, par exemple si ont </w:t>
-      </w:r>
-      <w:r>
-        <w:t>à</w:t>
-      </w:r>
-      <w:r>
-        <w:t xml:space="preserve"> acheter +1 vie et +2 vies, on aura deux vies </w:t>
-      </w:r>
-      <w:r>
-        <w:t>supplémentaires</w:t>
-      </w:r>
-      <w:r>
-        <w:t xml:space="preserve"> et pas trois.</w:t>
+        <w:t xml:space="preserve">Conception : </w:t>
       </w:r>
     </w:p>
     <w:p>
       <w:pPr>
         <w:pStyle w:val="Retraitcorpsdetexte"/>
       </w:pPr>
+      <w:r>
+        <w:t>Maquettes haute</w:t>
+      </w:r>
+      <w:r>
+        <w:t xml:space="preserve"> et basse fidélité : </w:t>
+      </w:r>
+      <w:hyperlink r:id="rId25" w:history="1">
+        <w:r>
+          <w:rPr>
+            <w:rStyle w:val="Lienhypertexte"/>
+          </w:rPr>
+          <w:t>UX\shoot-me-up.pdf</w:t>
+        </w:r>
+      </w:hyperlink>
     </w:p>
     <w:p>
       <w:pPr>
         <w:pStyle w:val="Retraitcorpsdetexte"/>
       </w:pPr>
       <w:r>
-        <w:t xml:space="preserve">Conception : </w:t>
-      </w:r>
-    </w:p>
-    <w:p>
-      <w:pPr>
-        <w:pStyle w:val="Retraitcorpsdetexte"/>
-      </w:pPr>
-      <w:r>
-        <w:t>Maquettes haute</w:t>
-      </w:r>
-      <w:r>
-        <w:t xml:space="preserve"> et basse fidélité : </w:t>
-      </w:r>
-      <w:hyperlink r:id="rId23" w:history="1">
-        <w:r>
-          <w:rPr>
-            <w:rStyle w:val="Lienhypertexte"/>
-          </w:rPr>
-          <w:t>UX\shoot-me-up.pdf</w:t>
-        </w:r>
-      </w:hyperlink>
-    </w:p>
-    <w:p>
-      <w:pPr>
-        <w:pStyle w:val="Retraitcorpsdetexte"/>
-      </w:pPr>
-      <w:r>
         <w:t xml:space="preserve">Prototype cliquable Figma : </w:t>
       </w:r>
-      <w:hyperlink r:id="rId24" w:history="1">
+      <w:hyperlink r:id="rId26" w:history="1">
         <w:r>
           <w:rPr>
             <w:rStyle w:val="Lienhypertexte"/>
@@ -3810,7 +3902,6 @@
       <w:bookmarkStart w:id="28" w:name="_Toc165969655"/>
       <w:bookmarkStart w:id="29" w:name="_Toc181175296"/>
       <w:r>
-        <w:lastRenderedPageBreak/>
         <w:t>Bilan de la planification</w:t>
       </w:r>
       <w:bookmarkEnd w:id="28"/>
@@ -3885,6 +3976,7 @@
         </w:numPr>
       </w:pPr>
       <w:r>
+        <w:lastRenderedPageBreak/>
         <w:t>Q</w:t>
       </w:r>
       <w:r>
@@ -3989,7 +4081,7 @@
       <w:pPr>
         <w:pStyle w:val="Retraitcorpsdetexte"/>
       </w:pPr>
-      <w:hyperlink r:id="rId25" w:history="1">
+      <w:hyperlink r:id="rId27" w:history="1">
         <w:r>
           <w:rPr>
             <w:rStyle w:val="Lienhypertexte"/>
@@ -4002,7 +4094,7 @@
       <w:pPr>
         <w:pStyle w:val="Retraitcorpsdetexte"/>
       </w:pPr>
-      <w:hyperlink r:id="rId26" w:history="1">
+      <w:hyperlink r:id="rId28" w:history="1">
         <w:r>
           <w:rPr>
             <w:rStyle w:val="Lienhypertexte"/>
@@ -4015,7 +4107,7 @@
       <w:pPr>
         <w:pStyle w:val="Retraitcorpsdetexte"/>
       </w:pPr>
-      <w:hyperlink r:id="rId27" w:history="1">
+      <w:hyperlink r:id="rId29" w:history="1">
         <w:r>
           <w:rPr>
             <w:rStyle w:val="Lienhypertexte"/>
@@ -4182,8 +4274,8 @@
       </w:r>
     </w:p>
     <w:sectPr>
-      <w:headerReference w:type="default" r:id="rId28"/>
-      <w:footerReference w:type="default" r:id="rId29"/>
+      <w:headerReference w:type="default" r:id="rId30"/>
+      <w:footerReference w:type="default" r:id="rId31"/>
       <w:pgSz w:w="11906" w:h="16838" w:code="9"/>
       <w:pgMar w:top="1418" w:right="1418" w:bottom="1418" w:left="1418" w:header="709" w:footer="709" w:gutter="0"/>
       <w:cols w:space="708"/>
@@ -4657,7 +4749,7 @@
               <w:noProof/>
               <w:szCs w:val="16"/>
             </w:rPr>
-            <w:t>01.11.2024 12:14</w:t>
+            <w:t>01.11.2024 12:15</w:t>
           </w:r>
           <w:r>
             <w:rPr>
@@ -4890,7 +4982,7 @@
         <v:path o:extrusionok="f" gradientshapeok="t" o:connecttype="rect"/>
         <o:lock v:ext="edit" aspectratio="t"/>
       </v:shapetype>
-      <v:shape id="_x0000_i1061" type="#_x0000_t75" style="width:12.9pt;height:12.9pt" o:bullet="t">
+      <v:shape id="_x0000_i1033" type="#_x0000_t75" style="width:12.9pt;height:12.9pt" o:bullet="t">
         <v:imagedata r:id="rId1" o:title="BD10263_"/>
       </v:shape>
     </w:pict>

</xml_diff>

<commit_message>
add unit test, update rapport
</commit_message>
<xml_diff>
--- a/R-106-320-322-BastienSegalen-shoot-me-up.docx
+++ b/R-106-320-322-BastienSegalen-shoot-me-up.docx
@@ -103,9 +103,27 @@
       <w:pPr>
         <w:jc w:val="center"/>
       </w:pPr>
-      <w:r>
-        <w:t>Curchod – Mveng - Melly</w:t>
-      </w:r>
+      <w:proofErr w:type="spellStart"/>
+      <w:r>
+        <w:t>Curchod</w:t>
+      </w:r>
+      <w:proofErr w:type="spellEnd"/>
+      <w:r>
+        <w:t xml:space="preserve"> – </w:t>
+      </w:r>
+      <w:proofErr w:type="spellStart"/>
+      <w:r>
+        <w:t>Mveng</w:t>
+      </w:r>
+      <w:proofErr w:type="spellEnd"/>
+      <w:r>
+        <w:t xml:space="preserve"> - </w:t>
+      </w:r>
+      <w:proofErr w:type="spellStart"/>
+      <w:r>
+        <w:t>Melly</w:t>
+      </w:r>
+      <w:proofErr w:type="spellEnd"/>
     </w:p>
     <w:p>
       <w:pPr>
@@ -2336,8 +2354,17 @@
             <w:rStyle w:val="Lienhypertexte"/>
             <w:lang w:val="en-US"/>
           </w:rPr>
-          <w:t>MCD-MLD\mcd-shootmeup.loo</w:t>
-        </w:r>
+          <w:t>MCD-MLD\mcd-</w:t>
+        </w:r>
+        <w:proofErr w:type="spellStart"/>
+        <w:r>
+          <w:rPr>
+            <w:rStyle w:val="Lienhypertexte"/>
+            <w:lang w:val="en-US"/>
+          </w:rPr>
+          <w:t>shootmeup.loo</w:t>
+        </w:r>
+        <w:proofErr w:type="spellEnd"/>
       </w:hyperlink>
     </w:p>
     <w:p>
@@ -2358,8 +2385,16 @@
           <w:rPr>
             <w:rStyle w:val="Lienhypertexte"/>
           </w:rPr>
-          <w:t>MCD-MLD\shootmeup-donnees.sql</w:t>
-        </w:r>
+          <w:t>MCD-MLD\</w:t>
+        </w:r>
+        <w:proofErr w:type="spellStart"/>
+        <w:r>
+          <w:rPr>
+            <w:rStyle w:val="Lienhypertexte"/>
+          </w:rPr>
+          <w:t>shootmeup-donnees.sql</w:t>
+        </w:r>
+        <w:proofErr w:type="spellEnd"/>
       </w:hyperlink>
     </w:p>
     <w:p>
@@ -2378,8 +2413,16 @@
           <w:rPr>
             <w:rStyle w:val="Lienhypertexte"/>
           </w:rPr>
-          <w:t>MCD-MLD\db_shootmeup.sql</w:t>
-        </w:r>
+          <w:t>MCD-MLD\</w:t>
+        </w:r>
+        <w:proofErr w:type="spellStart"/>
+        <w:r>
+          <w:rPr>
+            <w:rStyle w:val="Lienhypertexte"/>
+          </w:rPr>
+          <w:t>db_shootmeup.sql</w:t>
+        </w:r>
+        <w:proofErr w:type="spellEnd"/>
       </w:hyperlink>
     </w:p>
     <w:p>
@@ -2423,8 +2466,17 @@
             <w:rStyle w:val="Lienhypertexte"/>
             <w:lang w:val="en-US"/>
           </w:rPr>
-          <w:t>MCD-MLD\shootmeup_create_users.sql</w:t>
-        </w:r>
+          <w:t>MCD-MLD\</w:t>
+        </w:r>
+        <w:proofErr w:type="spellStart"/>
+        <w:r>
+          <w:rPr>
+            <w:rStyle w:val="Lienhypertexte"/>
+            <w:lang w:val="en-US"/>
+          </w:rPr>
+          <w:t>shootmeup_create_users.sql</w:t>
+        </w:r>
+        <w:proofErr w:type="spellEnd"/>
       </w:hyperlink>
     </w:p>
     <w:p>
@@ -2553,7 +2605,15 @@
         <w:t> </w:t>
       </w:r>
       <w:r>
-        <w:t>Sur le champ « score » de la table « t_highscores »</w:t>
+        <w:t>Sur le champ « score » de la table « </w:t>
+      </w:r>
+      <w:proofErr w:type="spellStart"/>
+      <w:r>
+        <w:t>t_highscores</w:t>
+      </w:r>
+      <w:proofErr w:type="spellEnd"/>
+      <w:r>
+        <w:t> »</w:t>
       </w:r>
     </w:p>
     <w:p>
@@ -2596,8 +2656,16 @@
           <w:rPr>
             <w:rStyle w:val="Lienhypertexte"/>
           </w:rPr>
-          <w:t>MCD-MLD\db_shootmeup_dump.sql</w:t>
-        </w:r>
+          <w:t>MCD-MLD\</w:t>
+        </w:r>
+        <w:proofErr w:type="spellStart"/>
+        <w:r>
+          <w:rPr>
+            <w:rStyle w:val="Lienhypertexte"/>
+          </w:rPr>
+          <w:t>db_shootmeup_dump.sql</w:t>
+        </w:r>
+        <w:proofErr w:type="spellEnd"/>
       </w:hyperlink>
     </w:p>
     <w:p>
@@ -2632,14 +2700,56 @@
         <w:br/>
       </w:r>
       <w:r>
-        <w:t>docker exec -i</w:t>
-      </w:r>
-      <w:r>
-        <w:t xml:space="preserve"> id_du_container</w:t>
-      </w:r>
-      <w:r>
-        <w:t xml:space="preserve"> mysqldump -u root -proot db_shootmeup &gt; db_shootmeup_dump.sql</w:t>
-      </w:r>
+        <w:t xml:space="preserve">docker </w:t>
+      </w:r>
+      <w:proofErr w:type="spellStart"/>
+      <w:r>
+        <w:t>exec</w:t>
+      </w:r>
+      <w:proofErr w:type="spellEnd"/>
+      <w:r>
+        <w:t xml:space="preserve"> -i</w:t>
+      </w:r>
+      <w:r>
+        <w:t xml:space="preserve"> </w:t>
+      </w:r>
+      <w:proofErr w:type="spellStart"/>
+      <w:r>
+        <w:t>id_du_container</w:t>
+      </w:r>
+      <w:proofErr w:type="spellEnd"/>
+      <w:r>
+        <w:t xml:space="preserve"> </w:t>
+      </w:r>
+      <w:proofErr w:type="spellStart"/>
+      <w:r>
+        <w:t>mysqldump</w:t>
+      </w:r>
+      <w:proofErr w:type="spellEnd"/>
+      <w:r>
+        <w:t xml:space="preserve"> -u root -</w:t>
+      </w:r>
+      <w:proofErr w:type="spellStart"/>
+      <w:r>
+        <w:t>proot</w:t>
+      </w:r>
+      <w:proofErr w:type="spellEnd"/>
+      <w:r>
+        <w:t xml:space="preserve"> </w:t>
+      </w:r>
+      <w:proofErr w:type="spellStart"/>
+      <w:r>
+        <w:t>db_shootmeup</w:t>
+      </w:r>
+      <w:proofErr w:type="spellEnd"/>
+      <w:r>
+        <w:t xml:space="preserve"> &gt; </w:t>
+      </w:r>
+      <w:proofErr w:type="spellStart"/>
+      <w:r>
+        <w:t>db_shootmeup_dump.sql</w:t>
+      </w:r>
+      <w:proofErr w:type="spellEnd"/>
     </w:p>
     <w:p>
       <w:pPr>
@@ -2660,13 +2770,29 @@
         <w:t>supprimé</w:t>
       </w:r>
       <w:r>
-        <w:t xml:space="preserve">, se connecter a mysql et exécuter cette commande : </w:t>
+        <w:t xml:space="preserve">, se connecter a </w:t>
+      </w:r>
+      <w:proofErr w:type="spellStart"/>
+      <w:r>
+        <w:t>mysql</w:t>
+      </w:r>
+      <w:proofErr w:type="spellEnd"/>
+      <w:r>
+        <w:t xml:space="preserve"> et exécuter cette commande : </w:t>
       </w:r>
       <w:r>
         <w:br/>
       </w:r>
       <w:r>
-        <w:t>CREATE DATABASE db_shootmeup ;</w:t>
+        <w:t xml:space="preserve">CREATE DATABASE </w:t>
+      </w:r>
+      <w:proofErr w:type="spellStart"/>
+      <w:r>
+        <w:t>db_shootmeup</w:t>
+      </w:r>
+      <w:proofErr w:type="spellEnd"/>
+      <w:r>
+        <w:t> ;</w:t>
       </w:r>
       <w:r>
         <w:br/>
@@ -2694,17 +2820,53 @@
         <w:br/>
       </w:r>
       <w:r>
-        <w:t xml:space="preserve">docker exec -i </w:t>
-      </w:r>
+        <w:t xml:space="preserve">docker </w:t>
+      </w:r>
+      <w:proofErr w:type="spellStart"/>
+      <w:r>
+        <w:t>exec</w:t>
+      </w:r>
+      <w:proofErr w:type="spellEnd"/>
+      <w:r>
+        <w:t xml:space="preserve"> -i </w:t>
+      </w:r>
+      <w:proofErr w:type="spellStart"/>
       <w:r>
         <w:t>id_du_container</w:t>
       </w:r>
+      <w:proofErr w:type="spellEnd"/>
       <w:r>
         <w:t xml:space="preserve"> </w:t>
       </w:r>
-      <w:r>
-        <w:t>mysql -u root -proot db_shootmeup &lt; db_shootmeup_dump.sql</w:t>
-      </w:r>
+      <w:proofErr w:type="spellStart"/>
+      <w:r>
+        <w:t>mysql</w:t>
+      </w:r>
+      <w:proofErr w:type="spellEnd"/>
+      <w:r>
+        <w:t xml:space="preserve"> -u root -</w:t>
+      </w:r>
+      <w:proofErr w:type="spellStart"/>
+      <w:r>
+        <w:t>proot</w:t>
+      </w:r>
+      <w:proofErr w:type="spellEnd"/>
+      <w:r>
+        <w:t xml:space="preserve"> </w:t>
+      </w:r>
+      <w:proofErr w:type="spellStart"/>
+      <w:r>
+        <w:t>db_shootmeup</w:t>
+      </w:r>
+      <w:proofErr w:type="spellEnd"/>
+      <w:r>
+        <w:t xml:space="preserve"> &lt; </w:t>
+      </w:r>
+      <w:proofErr w:type="spellStart"/>
+      <w:r>
+        <w:t>db_shootmeup_dump.sql</w:t>
+      </w:r>
+      <w:proofErr w:type="spellEnd"/>
     </w:p>
     <w:p>
       <w:pPr>
@@ -3000,13 +3162,266 @@
         <w:pStyle w:val="Retraitcorpsdetexte"/>
       </w:pPr>
       <w:r>
-        <w:t>TODO : docFX, test, présenter une partire du code</w:t>
+        <w:t xml:space="preserve">TODO : </w:t>
+      </w:r>
+      <w:proofErr w:type="spellStart"/>
+      <w:r>
+        <w:t>docFX</w:t>
+      </w:r>
+      <w:proofErr w:type="spellEnd"/>
+      <w:r>
+        <w:t>, test,</w:t>
       </w:r>
     </w:p>
     <w:p>
       <w:pPr>
         <w:pStyle w:val="Retraitcorpsdetexte"/>
       </w:pPr>
+    </w:p>
+    <w:p>
+      <w:pPr>
+        <w:pStyle w:val="Retraitcorpsdetexte"/>
+      </w:pPr>
+      <w:r>
+        <w:lastRenderedPageBreak/>
+        <w:t>Détail d’implémentation spécifique :</w:t>
+      </w:r>
+    </w:p>
+    <w:p>
+      <w:pPr>
+        <w:pStyle w:val="Retraitcorpsdetexte"/>
+      </w:pPr>
+      <w:r>
+        <w:t>Création d’un fichier de sauvegarde :</w:t>
+      </w:r>
+    </w:p>
+    <w:p>
+      <w:pPr>
+        <w:pStyle w:val="Retraitcorpsdetexte"/>
+      </w:pPr>
+    </w:p>
+    <w:p>
+      <w:pPr>
+        <w:pStyle w:val="Retraitcorpsdetexte"/>
+      </w:pPr>
+      <w:r>
+        <w:drawing>
+          <wp:inline distT="0" distB="0" distL="0" distR="0" wp14:anchorId="526357C0" wp14:editId="482A4B5F">
+            <wp:extent cx="5106113" cy="2457793"/>
+            <wp:effectExtent l="0" t="0" r="0" b="0"/>
+            <wp:docPr id="9" name="Image 9"/>
+            <wp:cNvGraphicFramePr>
+              <a:graphicFrameLocks xmlns:a="http://schemas.openxmlformats.org/drawingml/2006/main" noChangeAspect="1"/>
+            </wp:cNvGraphicFramePr>
+            <a:graphic xmlns:a="http://schemas.openxmlformats.org/drawingml/2006/main">
+              <a:graphicData uri="http://schemas.openxmlformats.org/drawingml/2006/picture">
+                <pic:pic xmlns:pic="http://schemas.openxmlformats.org/drawingml/2006/picture">
+                  <pic:nvPicPr>
+                    <pic:cNvPr id="1" name=""/>
+                    <pic:cNvPicPr/>
+                  </pic:nvPicPr>
+                  <pic:blipFill>
+                    <a:blip r:embed="rId20"/>
+                    <a:stretch>
+                      <a:fillRect/>
+                    </a:stretch>
+                  </pic:blipFill>
+                  <pic:spPr>
+                    <a:xfrm>
+                      <a:off x="0" y="0"/>
+                      <a:ext cx="5106113" cy="2457793"/>
+                    </a:xfrm>
+                    <a:prstGeom prst="rect">
+                      <a:avLst/>
+                    </a:prstGeom>
+                  </pic:spPr>
+                </pic:pic>
+              </a:graphicData>
+            </a:graphic>
+          </wp:inline>
+        </w:drawing>
+      </w:r>
+    </w:p>
+    <w:p>
+      <w:pPr>
+        <w:pStyle w:val="Retraitcorpsdetexte"/>
+      </w:pPr>
+    </w:p>
+    <w:p>
+      <w:pPr>
+        <w:pStyle w:val="Retraitcorpsdetexte"/>
+      </w:pPr>
+      <w:r>
+        <w:t xml:space="preserve">On regarde si le fichier existe déjà. S’il n’existe pas, on crée on tableau dont la taille est le nombre de niveau. Ensuite </w:t>
+      </w:r>
+      <w:r>
+        <w:t xml:space="preserve">on </w:t>
+      </w:r>
+      <w:r>
+        <w:t>remplit</w:t>
+      </w:r>
+      <w:r>
+        <w:t xml:space="preserve"> le tableau de zéro pour éviter </w:t>
+      </w:r>
+      <w:r>
+        <w:t>des problèmes</w:t>
+      </w:r>
+      <w:r>
+        <w:t xml:space="preserve"> </w:t>
+      </w:r>
+      <w:proofErr w:type="spellStart"/>
+      <w:r>
+        <w:t>a</w:t>
+      </w:r>
+      <w:proofErr w:type="spellEnd"/>
+      <w:r>
+        <w:t xml:space="preserve"> la fin du niveau. Ensuite on écrit le tableau dans le fichier avec la méthode File.AppendAllLines(), qui créer aussi le fichier </w:t>
+      </w:r>
+      <w:r>
+        <w:t>s’il</w:t>
+      </w:r>
+      <w:r>
+        <w:t xml:space="preserve"> n’existe pas.</w:t>
+      </w:r>
+      <w:r>
+        <w:t xml:space="preserve"> Et enfin on stocke les scores dans un tableau pour pouvoir comparer les scores plus tard.</w:t>
+      </w:r>
+    </w:p>
+    <w:p>
+      <w:pPr>
+        <w:pStyle w:val="Retraitcorpsdetexte"/>
+      </w:pPr>
+    </w:p>
+    <w:p>
+      <w:pPr>
+        <w:pStyle w:val="Retraitcorpsdetexte"/>
+      </w:pPr>
+      <w:r>
+        <w:t xml:space="preserve">Gestion </w:t>
+      </w:r>
+      <w:r>
+        <w:t>des collisions</w:t>
+      </w:r>
+      <w:r>
+        <w:t xml:space="preserve"> entre le vaisseau et les obstacles : </w:t>
+      </w:r>
+    </w:p>
+    <w:p>
+      <w:pPr>
+        <w:pStyle w:val="Retraitcorpsdetexte"/>
+      </w:pPr>
+      <w:r>
+        <w:drawing>
+          <wp:inline distT="0" distB="0" distL="0" distR="0" wp14:anchorId="28D10324" wp14:editId="757245BB">
+            <wp:extent cx="4486901" cy="3238952"/>
+            <wp:effectExtent l="0" t="0" r="9525" b="0"/>
+            <wp:docPr id="10" name="Image 10"/>
+            <wp:cNvGraphicFramePr>
+              <a:graphicFrameLocks xmlns:a="http://schemas.openxmlformats.org/drawingml/2006/main" noChangeAspect="1"/>
+            </wp:cNvGraphicFramePr>
+            <a:graphic xmlns:a="http://schemas.openxmlformats.org/drawingml/2006/main">
+              <a:graphicData uri="http://schemas.openxmlformats.org/drawingml/2006/picture">
+                <pic:pic xmlns:pic="http://schemas.openxmlformats.org/drawingml/2006/picture">
+                  <pic:nvPicPr>
+                    <pic:cNvPr id="1" name=""/>
+                    <pic:cNvPicPr/>
+                  </pic:nvPicPr>
+                  <pic:blipFill>
+                    <a:blip r:embed="rId21"/>
+                    <a:stretch>
+                      <a:fillRect/>
+                    </a:stretch>
+                  </pic:blipFill>
+                  <pic:spPr>
+                    <a:xfrm>
+                      <a:off x="0" y="0"/>
+                      <a:ext cx="4486901" cy="3238952"/>
+                    </a:xfrm>
+                    <a:prstGeom prst="rect">
+                      <a:avLst/>
+                    </a:prstGeom>
+                  </pic:spPr>
+                </pic:pic>
+              </a:graphicData>
+            </a:graphic>
+          </wp:inline>
+        </w:drawing>
+      </w:r>
+    </w:p>
+    <w:p>
+      <w:pPr>
+        <w:pStyle w:val="Retraitcorpsdetexte"/>
+      </w:pPr>
+    </w:p>
+    <w:p>
+      <w:pPr>
+        <w:pStyle w:val="Retraitcorpsdetexte"/>
+      </w:pPr>
+      <w:r>
+        <w:t>Quand on presse sur D, goRight = true.</w:t>
+      </w:r>
+    </w:p>
+    <w:p>
+      <w:pPr>
+        <w:pStyle w:val="Retraitcorpsdetexte"/>
+      </w:pPr>
+      <w:r>
+        <w:t>Si le vaisseau n’est pas en dehors, on met canMoveRight à true.</w:t>
+      </w:r>
+    </w:p>
+    <w:p>
+      <w:pPr>
+        <w:pStyle w:val="Retraitcorpsdetexte"/>
+      </w:pPr>
+      <w:r>
+        <w:t xml:space="preserve">Ensuite on regarde si le vaisseau est en collision avec </w:t>
+      </w:r>
+      <w:r>
+        <w:t>les obstacles</w:t>
+      </w:r>
+      <w:r>
+        <w:t>.</w:t>
+      </w:r>
+    </w:p>
+    <w:p>
+      <w:pPr>
+        <w:pStyle w:val="Retraitcorpsdetexte"/>
+      </w:pPr>
+      <w:r>
+        <w:t>S’il</w:t>
+      </w:r>
+      <w:r>
+        <w:t xml:space="preserve"> n’y a pas de collision canMoveRight sera true est le </w:t>
+      </w:r>
+      <w:r>
+        <w:t>vaisseau</w:t>
+      </w:r>
+      <w:r>
+        <w:t xml:space="preserve"> </w:t>
+      </w:r>
+      <w:r>
+        <w:t>pourra</w:t>
+      </w:r>
+      <w:r>
+        <w:t xml:space="preserve"> bouger.</w:t>
+      </w:r>
+    </w:p>
+    <w:p>
+      <w:pPr>
+        <w:pStyle w:val="Retraitcorpsdetexte"/>
+      </w:pPr>
+      <w:r>
+        <w:t>S’il</w:t>
+      </w:r>
+      <w:r>
+        <w:t xml:space="preserve"> y a une </w:t>
+      </w:r>
+      <w:r>
+        <w:t>collision, on</w:t>
+      </w:r>
+      <w:r>
+        <w:t xml:space="preserve"> met canMoveRight à false, on déplace le vaisseau pour qu’il n’y pas de collision et on sort de la boucle.</w:t>
+      </w:r>
     </w:p>
     <w:p>
       <w:pPr>
@@ -3038,7 +3453,7 @@
       <w:r>
         <w:t xml:space="preserve">Personnas : </w:t>
       </w:r>
-      <w:hyperlink r:id="rId20" w:history="1">
+      <w:hyperlink r:id="rId22" w:history="1">
         <w:r>
           <w:rPr>
             <w:rStyle w:val="Lienhypertexte"/>
@@ -3071,7 +3486,7 @@
                     <pic:cNvPicPr/>
                   </pic:nvPicPr>
                   <pic:blipFill>
-                    <a:blip r:embed="rId21">
+                    <a:blip r:embed="rId23">
                       <a:extLst>
                         <a:ext uri="{28A0092B-C50C-407E-A947-70E740481C1C}">
                           <a14:useLocalDpi xmlns:a14="http://schemas.microsoft.com/office/drawing/2010/main" val="0"/>
@@ -3123,7 +3538,7 @@
                     <pic:cNvPicPr/>
                   </pic:nvPicPr>
                   <pic:blipFill>
-                    <a:blip r:embed="rId22">
+                    <a:blip r:embed="rId24">
                       <a:extLst>
                         <a:ext uri="{28A0092B-C50C-407E-A947-70E740481C1C}">
                           <a14:useLocalDpi xmlns:a14="http://schemas.microsoft.com/office/drawing/2010/main" val="0"/>
@@ -3175,7 +3590,7 @@
                     <pic:cNvPicPr/>
                   </pic:nvPicPr>
                   <pic:blipFill>
-                    <a:blip r:embed="rId23">
+                    <a:blip r:embed="rId25">
                       <a:extLst>
                         <a:ext uri="{28A0092B-C50C-407E-A947-70E740481C1C}">
                           <a14:useLocalDpi xmlns:a14="http://schemas.microsoft.com/office/drawing/2010/main" val="0"/>
@@ -3352,7 +3767,7 @@
                     <pic:cNvPicPr/>
                   </pic:nvPicPr>
                   <pic:blipFill>
-                    <a:blip r:embed="rId24"/>
+                    <a:blip r:embed="rId26"/>
                     <a:stretch>
                       <a:fillRect/>
                     </a:stretch>
@@ -3486,7 +3901,7 @@
       <w:r>
         <w:t xml:space="preserve"> et basse fidélité : </w:t>
       </w:r>
-      <w:hyperlink r:id="rId25" w:history="1">
+      <w:hyperlink r:id="rId27" w:history="1">
         <w:r>
           <w:rPr>
             <w:rStyle w:val="Lienhypertexte"/>
@@ -3502,13 +3917,21 @@
       <w:r>
         <w:t xml:space="preserve">Prototype cliquable Figma : </w:t>
       </w:r>
-      <w:hyperlink r:id="rId26" w:history="1">
+      <w:hyperlink r:id="rId28" w:history="1">
         <w:r>
           <w:rPr>
             <w:rStyle w:val="Lienhypertexte"/>
           </w:rPr>
-          <w:t>UX\shoot-me-up.fig</w:t>
-        </w:r>
+          <w:t>UX\shoot-me-</w:t>
+        </w:r>
+        <w:proofErr w:type="spellStart"/>
+        <w:r>
+          <w:rPr>
+            <w:rStyle w:val="Lienhypertexte"/>
+          </w:rPr>
+          <w:t>up.fig</w:t>
+        </w:r>
+        <w:proofErr w:type="spellEnd"/>
       </w:hyperlink>
     </w:p>
     <w:p>
@@ -3587,7 +4010,15 @@
         <w:t>pour</w:t>
       </w:r>
       <w:r>
-        <w:t xml:space="preserve"> pour aller sur l’écran d’amélioration</w:t>
+        <w:t xml:space="preserve"> </w:t>
+      </w:r>
+      <w:proofErr w:type="spellStart"/>
+      <w:r>
+        <w:t>pour</w:t>
+      </w:r>
+      <w:proofErr w:type="spellEnd"/>
+      <w:r>
+        <w:t xml:space="preserve"> aller sur l’écran d’amélioration</w:t>
       </w:r>
       <w:r>
         <w:t>.</w:t>
@@ -3674,7 +4105,15 @@
         <w:t>, et leur taille.</w:t>
       </w:r>
       <w:r>
-        <w:t xml:space="preserve"> En bas a gauche il y a deux boutons : tester le niveau et publier le niveau. Quand on </w:t>
+        <w:t xml:space="preserve"> En bas </w:t>
+      </w:r>
+      <w:proofErr w:type="spellStart"/>
+      <w:r>
+        <w:t>a</w:t>
+      </w:r>
+      <w:proofErr w:type="spellEnd"/>
+      <w:r>
+        <w:t xml:space="preserve"> gauche il y a deux boutons : tester le niveau et publier le niveau. Quand on </w:t>
       </w:r>
       <w:r>
         <w:t>clique</w:t>
@@ -3692,7 +4131,15 @@
         <w:t>ouvre</w:t>
       </w:r>
       <w:r>
-        <w:t xml:space="preserve"> et on peut donner un nom a notre niveau et on doit sélectionner la difficulté du </w:t>
+        <w:t xml:space="preserve"> et on peut donner un nom </w:t>
+      </w:r>
+      <w:proofErr w:type="spellStart"/>
+      <w:r>
+        <w:t>a</w:t>
+      </w:r>
+      <w:proofErr w:type="spellEnd"/>
+      <w:r>
+        <w:t xml:space="preserve"> notre niveau et on doit sélectionner la difficulté du </w:t>
       </w:r>
       <w:r>
         <w:t>niveau</w:t>
@@ -4081,7 +4528,7 @@
       <w:pPr>
         <w:pStyle w:val="Retraitcorpsdetexte"/>
       </w:pPr>
-      <w:hyperlink r:id="rId27" w:history="1">
+      <w:hyperlink r:id="rId29" w:history="1">
         <w:r>
           <w:rPr>
             <w:rStyle w:val="Lienhypertexte"/>
@@ -4094,7 +4541,7 @@
       <w:pPr>
         <w:pStyle w:val="Retraitcorpsdetexte"/>
       </w:pPr>
-      <w:hyperlink r:id="rId28" w:history="1">
+      <w:hyperlink r:id="rId30" w:history="1">
         <w:r>
           <w:rPr>
             <w:rStyle w:val="Lienhypertexte"/>
@@ -4107,7 +4554,7 @@
       <w:pPr>
         <w:pStyle w:val="Retraitcorpsdetexte"/>
       </w:pPr>
-      <w:hyperlink r:id="rId29" w:history="1">
+      <w:hyperlink r:id="rId31" w:history="1">
         <w:r>
           <w:rPr>
             <w:rStyle w:val="Lienhypertexte"/>
@@ -4274,8 +4721,8 @@
       </w:r>
     </w:p>
     <w:sectPr>
-      <w:headerReference w:type="default" r:id="rId30"/>
-      <w:footerReference w:type="default" r:id="rId31"/>
+      <w:headerReference w:type="default" r:id="rId32"/>
+      <w:footerReference w:type="default" r:id="rId33"/>
       <w:pgSz w:w="11906" w:h="16838" w:code="9"/>
       <w:pgMar w:top="1418" w:right="1418" w:bottom="1418" w:left="1418" w:header="709" w:footer="709" w:gutter="0"/>
       <w:cols w:space="708"/>
@@ -4982,7 +5429,7 @@
         <v:path o:extrusionok="f" gradientshapeok="t" o:connecttype="rect"/>
         <o:lock v:ext="edit" aspectratio="t"/>
       </v:shapetype>
-      <v:shape id="_x0000_i1033" type="#_x0000_t75" style="width:12.9pt;height:12.9pt" o:bullet="t">
+      <v:shape id="_x0000_i1045" type="#_x0000_t75" style="width:12.9pt;height:12.9pt" o:bullet="t">
         <v:imagedata r:id="rId1" o:title="BD10263_"/>
       </v:shape>
     </w:pict>

</xml_diff>